<commit_message>
docker - intro file & image file
</commit_message>
<xml_diff>
--- a/Docker/1-intro.docx
+++ b/Docker/1-intro.docx
@@ -8437,15 +8437,7 @@
           <w:sz w:val="28"/>
           <w:szCs w:val="28"/>
         </w:rPr>
-        <w:t xml:space="preserve"> </w:t>
-      </w:r>
-      <w:r>
-        <w:rPr>
-          <w:rFonts w:asciiTheme="majorBidi" w:hAnsiTheme="majorBidi" w:cstheme="majorBidi"/>
-          <w:sz w:val="28"/>
-          <w:szCs w:val="28"/>
-        </w:rPr>
-        <w:t xml:space="preserve">→ </w:t>
+        <w:t xml:space="preserve"> → </w:t>
       </w:r>
       <w:proofErr w:type="spellStart"/>
       <w:r>
@@ -8491,15 +8483,7 @@
           <w:sz w:val="28"/>
           <w:szCs w:val="28"/>
         </w:rPr>
-        <w:t xml:space="preserve"> </w:t>
-      </w:r>
-      <w:r>
-        <w:rPr>
-          <w:rFonts w:asciiTheme="majorBidi" w:hAnsiTheme="majorBidi" w:cstheme="majorBidi"/>
-          <w:sz w:val="28"/>
-          <w:szCs w:val="28"/>
-        </w:rPr>
-        <w:t xml:space="preserve">→ </w:t>
+        <w:t xml:space="preserve"> → </w:t>
       </w:r>
       <w:proofErr w:type="spellStart"/>
       <w:r>
@@ -8545,23 +8529,7 @@
           <w:sz w:val="28"/>
           <w:szCs w:val="28"/>
         </w:rPr>
-        <w:t xml:space="preserve"> </w:t>
-      </w:r>
-      <w:r>
-        <w:rPr>
-          <w:rFonts w:asciiTheme="majorBidi" w:hAnsiTheme="majorBidi" w:cstheme="majorBidi"/>
-          <w:sz w:val="28"/>
-          <w:szCs w:val="28"/>
-        </w:rPr>
-        <w:t>→</w:t>
-      </w:r>
-      <w:r>
-        <w:rPr>
-          <w:rFonts w:asciiTheme="majorBidi" w:hAnsiTheme="majorBidi" w:cstheme="majorBidi"/>
-          <w:sz w:val="28"/>
-          <w:szCs w:val="28"/>
-        </w:rPr>
-        <w:t xml:space="preserve"> </w:t>
+        <w:t xml:space="preserve"> → </w:t>
       </w:r>
       <w:proofErr w:type="spellStart"/>
       <w:r>
@@ -8617,15 +8585,7 @@
           <w:sz w:val="28"/>
           <w:szCs w:val="28"/>
         </w:rPr>
-        <w:t xml:space="preserve"> </w:t>
-      </w:r>
-      <w:r>
-        <w:rPr>
-          <w:rFonts w:asciiTheme="majorBidi" w:hAnsiTheme="majorBidi" w:cstheme="majorBidi"/>
-          <w:sz w:val="28"/>
-          <w:szCs w:val="28"/>
-        </w:rPr>
-        <w:t xml:space="preserve">→ </w:t>
+        <w:t xml:space="preserve"> → </w:t>
       </w:r>
       <w:r>
         <w:rPr>
@@ -8683,15 +8643,7 @@
           <w:sz w:val="28"/>
           <w:szCs w:val="28"/>
         </w:rPr>
-        <w:t xml:space="preserve"> </w:t>
-      </w:r>
-      <w:r>
-        <w:rPr>
-          <w:rFonts w:asciiTheme="majorBidi" w:hAnsiTheme="majorBidi" w:cstheme="majorBidi"/>
-          <w:sz w:val="28"/>
-          <w:szCs w:val="28"/>
-        </w:rPr>
-        <w:t xml:space="preserve">→ </w:t>
+        <w:t xml:space="preserve"> → </w:t>
       </w:r>
       <w:r>
         <w:rPr>
@@ -8834,6 +8786,2646 @@
           <w:szCs w:val="28"/>
         </w:rPr>
         <w:t>Only constrained processes.</w:t>
+      </w:r>
+    </w:p>
+    <w:p>
+      <w:pPr>
+        <w:jc w:val="both"/>
+        <w:rPr>
+          <w:rFonts w:asciiTheme="majorBidi" w:hAnsiTheme="majorBidi" w:cstheme="majorBidi"/>
+          <w:b/>
+          <w:bCs/>
+          <w:sz w:val="36"/>
+          <w:szCs w:val="36"/>
+        </w:rPr>
+      </w:pPr>
+      <w:r>
+        <w:rPr>
+          <w:rFonts w:asciiTheme="majorBidi" w:hAnsiTheme="majorBidi" w:cstheme="majorBidi"/>
+          <w:b/>
+          <w:bCs/>
+          <w:sz w:val="36"/>
+          <w:szCs w:val="36"/>
+        </w:rPr>
+        <w:t xml:space="preserve">image </w:t>
+      </w:r>
+      <w:r>
+        <w:rPr>
+          <w:rFonts w:asciiTheme="majorBidi" w:hAnsiTheme="majorBidi" w:cstheme="majorBidi"/>
+          <w:b/>
+          <w:bCs/>
+          <w:sz w:val="36"/>
+          <w:szCs w:val="36"/>
+        </w:rPr>
+        <w:t>R</w:t>
+      </w:r>
+      <w:r>
+        <w:rPr>
+          <w:rFonts w:asciiTheme="majorBidi" w:hAnsiTheme="majorBidi" w:cstheme="majorBidi"/>
+          <w:b/>
+          <w:bCs/>
+          <w:sz w:val="36"/>
+          <w:szCs w:val="36"/>
+        </w:rPr>
+        <w:t>egistr</w:t>
+      </w:r>
+      <w:r>
+        <w:rPr>
+          <w:rFonts w:asciiTheme="majorBidi" w:hAnsiTheme="majorBidi" w:cstheme="majorBidi"/>
+          <w:b/>
+          <w:bCs/>
+          <w:sz w:val="36"/>
+          <w:szCs w:val="36"/>
+        </w:rPr>
+        <w:t>y:</w:t>
+      </w:r>
+    </w:p>
+    <w:p>
+      <w:pPr>
+        <w:rPr>
+          <w:rFonts w:asciiTheme="majorBidi" w:hAnsiTheme="majorBidi" w:cstheme="majorBidi"/>
+          <w:sz w:val="28"/>
+          <w:szCs w:val="28"/>
+        </w:rPr>
+      </w:pPr>
+      <w:r>
+        <w:rPr>
+          <w:rFonts w:asciiTheme="majorBidi" w:hAnsiTheme="majorBidi" w:cstheme="majorBidi"/>
+          <w:sz w:val="28"/>
+          <w:szCs w:val="28"/>
+        </w:rPr>
+        <w:t>An image registry is a server that stores images and lets you push (upload) and pull (download) them.</w:t>
+      </w:r>
+      <w:r>
+        <w:rPr>
+          <w:rFonts w:asciiTheme="majorBidi" w:hAnsiTheme="majorBidi" w:cstheme="majorBidi"/>
+          <w:sz w:val="28"/>
+          <w:szCs w:val="28"/>
+        </w:rPr>
+        <w:t xml:space="preserve"> </w:t>
+      </w:r>
+      <w:r>
+        <w:rPr>
+          <w:rFonts w:asciiTheme="majorBidi" w:hAnsiTheme="majorBidi" w:cstheme="majorBidi"/>
+          <w:sz w:val="28"/>
+          <w:szCs w:val="28"/>
+        </w:rPr>
+        <w:t>It plays the same role as GitHub, but for images instead of source code.</w:t>
+      </w:r>
+      <w:r>
+        <w:rPr>
+          <w:rFonts w:asciiTheme="majorBidi" w:hAnsiTheme="majorBidi" w:cstheme="majorBidi"/>
+          <w:sz w:val="28"/>
+          <w:szCs w:val="28"/>
+        </w:rPr>
+        <w:t xml:space="preserve"> </w:t>
+      </w:r>
+      <w:r>
+        <w:rPr>
+          <w:rFonts w:asciiTheme="majorBidi" w:hAnsiTheme="majorBidi" w:cstheme="majorBidi"/>
+          <w:sz w:val="28"/>
+          <w:szCs w:val="28"/>
+        </w:rPr>
+        <w:t>Docker images must live somewhere so they can be reused, shared, and deployed.</w:t>
+      </w:r>
+      <w:r>
+        <w:rPr>
+          <w:rFonts w:asciiTheme="majorBidi" w:hAnsiTheme="majorBidi" w:cstheme="majorBidi"/>
+          <w:sz w:val="28"/>
+          <w:szCs w:val="28"/>
+        </w:rPr>
+        <w:t xml:space="preserve"> </w:t>
+      </w:r>
+      <w:r>
+        <w:rPr>
+          <w:rFonts w:asciiTheme="majorBidi" w:hAnsiTheme="majorBidi" w:cstheme="majorBidi"/>
+          <w:sz w:val="28"/>
+          <w:szCs w:val="28"/>
+        </w:rPr>
+        <w:t>Without a registry, images would only exist on your local machine</w:t>
+      </w:r>
+      <w:r>
+        <w:rPr>
+          <w:rFonts w:asciiTheme="majorBidi" w:hAnsiTheme="majorBidi" w:cstheme="majorBidi"/>
+          <w:sz w:val="28"/>
+          <w:szCs w:val="28"/>
+        </w:rPr>
+        <w:t>.</w:t>
+      </w:r>
+    </w:p>
+    <w:p>
+      <w:pPr>
+        <w:rPr>
+          <w:rFonts w:asciiTheme="majorBidi" w:hAnsiTheme="majorBidi" w:cstheme="majorBidi"/>
+          <w:b/>
+          <w:bCs/>
+          <w:sz w:val="28"/>
+          <w:szCs w:val="28"/>
+        </w:rPr>
+      </w:pPr>
+      <w:r>
+        <w:rPr>
+          <w:rFonts w:asciiTheme="majorBidi" w:hAnsiTheme="majorBidi" w:cstheme="majorBidi"/>
+          <w:b/>
+          <w:bCs/>
+          <w:sz w:val="28"/>
+          <w:szCs w:val="28"/>
+        </w:rPr>
+        <w:t>Workflow</w:t>
+      </w:r>
+      <w:r>
+        <w:rPr>
+          <w:rFonts w:asciiTheme="majorBidi" w:hAnsiTheme="majorBidi" w:cstheme="majorBidi"/>
+          <w:b/>
+          <w:bCs/>
+          <w:sz w:val="28"/>
+          <w:szCs w:val="28"/>
+        </w:rPr>
+        <w:t>:</w:t>
+      </w:r>
+    </w:p>
+    <w:p>
+      <w:pPr>
+        <w:rPr>
+          <w:rFonts w:asciiTheme="majorBidi" w:hAnsiTheme="majorBidi" w:cstheme="majorBidi"/>
+          <w:sz w:val="28"/>
+          <w:szCs w:val="28"/>
+        </w:rPr>
+      </w:pPr>
+      <w:r>
+        <w:rPr>
+          <w:rFonts w:asciiTheme="majorBidi" w:hAnsiTheme="majorBidi" w:cstheme="majorBidi"/>
+          <w:sz w:val="28"/>
+          <w:szCs w:val="28"/>
+        </w:rPr>
+        <w:t>build image → push to registry → pull on any machine → run container</w:t>
+      </w:r>
+    </w:p>
+    <w:p>
+      <w:pPr>
+        <w:rPr>
+          <w:rFonts w:asciiTheme="majorBidi" w:hAnsiTheme="majorBidi" w:cstheme="majorBidi"/>
+          <w:b/>
+          <w:bCs/>
+          <w:sz w:val="28"/>
+          <w:szCs w:val="28"/>
+        </w:rPr>
+      </w:pPr>
+      <w:r>
+        <w:rPr>
+          <w:rFonts w:asciiTheme="majorBidi" w:hAnsiTheme="majorBidi" w:cstheme="majorBidi"/>
+          <w:b/>
+          <w:bCs/>
+          <w:sz w:val="28"/>
+          <w:szCs w:val="28"/>
+        </w:rPr>
+        <w:t>Common registries include:</w:t>
+      </w:r>
+    </w:p>
+    <w:p>
+      <w:pPr>
+        <w:pStyle w:val="ListParagraph"/>
+        <w:numPr>
+          <w:ilvl w:val="0"/>
+          <w:numId w:val="25"/>
+        </w:numPr>
+        <w:ind w:left="360"/>
+        <w:rPr>
+          <w:rFonts w:asciiTheme="majorBidi" w:hAnsiTheme="majorBidi" w:cstheme="majorBidi"/>
+          <w:sz w:val="28"/>
+          <w:szCs w:val="28"/>
+        </w:rPr>
+      </w:pPr>
+      <w:r>
+        <w:rPr>
+          <w:rFonts w:asciiTheme="majorBidi" w:hAnsiTheme="majorBidi" w:cstheme="majorBidi"/>
+          <w:sz w:val="28"/>
+          <w:szCs w:val="28"/>
+        </w:rPr>
+        <w:t>Docker Hub (default public registry)</w:t>
+      </w:r>
+    </w:p>
+    <w:p>
+      <w:pPr>
+        <w:pStyle w:val="ListParagraph"/>
+        <w:numPr>
+          <w:ilvl w:val="0"/>
+          <w:numId w:val="25"/>
+        </w:numPr>
+        <w:ind w:left="360"/>
+        <w:rPr>
+          <w:rFonts w:asciiTheme="majorBidi" w:hAnsiTheme="majorBidi" w:cstheme="majorBidi"/>
+          <w:sz w:val="28"/>
+          <w:szCs w:val="28"/>
+        </w:rPr>
+      </w:pPr>
+      <w:r>
+        <w:rPr>
+          <w:rFonts w:asciiTheme="majorBidi" w:hAnsiTheme="majorBidi" w:cstheme="majorBidi"/>
+          <w:sz w:val="28"/>
+          <w:szCs w:val="28"/>
+        </w:rPr>
+        <w:t>Amazon Elastic Container Registry</w:t>
+      </w:r>
+    </w:p>
+    <w:p>
+      <w:pPr>
+        <w:pStyle w:val="ListParagraph"/>
+        <w:numPr>
+          <w:ilvl w:val="0"/>
+          <w:numId w:val="25"/>
+        </w:numPr>
+        <w:ind w:left="360"/>
+        <w:rPr>
+          <w:rFonts w:asciiTheme="majorBidi" w:hAnsiTheme="majorBidi" w:cstheme="majorBidi"/>
+          <w:sz w:val="28"/>
+          <w:szCs w:val="28"/>
+        </w:rPr>
+      </w:pPr>
+      <w:r>
+        <w:rPr>
+          <w:rFonts w:asciiTheme="majorBidi" w:hAnsiTheme="majorBidi" w:cstheme="majorBidi"/>
+          <w:sz w:val="28"/>
+          <w:szCs w:val="28"/>
+        </w:rPr>
+        <w:t>Google Container Registry</w:t>
+      </w:r>
+    </w:p>
+    <w:p>
+      <w:pPr>
+        <w:pStyle w:val="ListParagraph"/>
+        <w:numPr>
+          <w:ilvl w:val="0"/>
+          <w:numId w:val="25"/>
+        </w:numPr>
+        <w:ind w:left="360"/>
+        <w:rPr>
+          <w:rFonts w:asciiTheme="majorBidi" w:hAnsiTheme="majorBidi" w:cstheme="majorBidi"/>
+          <w:sz w:val="28"/>
+          <w:szCs w:val="28"/>
+        </w:rPr>
+      </w:pPr>
+      <w:r>
+        <w:rPr>
+          <w:rFonts w:asciiTheme="majorBidi" w:hAnsiTheme="majorBidi" w:cstheme="majorBidi"/>
+          <w:sz w:val="28"/>
+          <w:szCs w:val="28"/>
+        </w:rPr>
+        <w:t>GitHub Container Registry</w:t>
+      </w:r>
+    </w:p>
+    <w:p>
+      <w:pPr>
+        <w:rPr>
+          <w:rFonts w:asciiTheme="majorBidi" w:hAnsiTheme="majorBidi" w:cstheme="majorBidi"/>
+          <w:sz w:val="28"/>
+          <w:szCs w:val="28"/>
+        </w:rPr>
+      </w:pPr>
+      <w:r>
+        <w:rPr>
+          <w:rFonts w:asciiTheme="majorBidi" w:hAnsiTheme="majorBidi" w:cstheme="majorBidi"/>
+          <w:sz w:val="28"/>
+          <w:szCs w:val="28"/>
+        </w:rPr>
+        <w:t>You can also run your own private registry.</w:t>
+      </w:r>
+    </w:p>
+    <w:p>
+      <w:pPr>
+        <w:rPr>
+          <w:rFonts w:asciiTheme="majorBidi" w:hAnsiTheme="majorBidi" w:cstheme="majorBidi"/>
+          <w:sz w:val="28"/>
+          <w:szCs w:val="28"/>
+        </w:rPr>
+      </w:pPr>
+      <w:r>
+        <w:rPr>
+          <w:rFonts w:asciiTheme="majorBidi" w:hAnsiTheme="majorBidi" w:cstheme="majorBidi"/>
+          <w:sz w:val="28"/>
+          <w:szCs w:val="28"/>
+        </w:rPr>
+        <w:lastRenderedPageBreak/>
+        <w:t>Registry stores images, which consist of:</w:t>
+      </w:r>
+    </w:p>
+    <w:p>
+      <w:pPr>
+        <w:pStyle w:val="ListParagraph"/>
+        <w:numPr>
+          <w:ilvl w:val="0"/>
+          <w:numId w:val="26"/>
+        </w:numPr>
+        <w:ind w:left="360"/>
+        <w:rPr>
+          <w:rFonts w:asciiTheme="majorBidi" w:hAnsiTheme="majorBidi" w:cstheme="majorBidi"/>
+          <w:sz w:val="28"/>
+          <w:szCs w:val="28"/>
+        </w:rPr>
+      </w:pPr>
+      <w:r>
+        <w:rPr>
+          <w:rFonts w:asciiTheme="majorBidi" w:hAnsiTheme="majorBidi" w:cstheme="majorBidi"/>
+          <w:sz w:val="28"/>
+          <w:szCs w:val="28"/>
+        </w:rPr>
+        <w:t>layers</w:t>
+      </w:r>
+    </w:p>
+    <w:p>
+      <w:pPr>
+        <w:pStyle w:val="ListParagraph"/>
+        <w:numPr>
+          <w:ilvl w:val="0"/>
+          <w:numId w:val="26"/>
+        </w:numPr>
+        <w:ind w:left="360"/>
+        <w:rPr>
+          <w:rFonts w:asciiTheme="majorBidi" w:hAnsiTheme="majorBidi" w:cstheme="majorBidi"/>
+          <w:sz w:val="28"/>
+          <w:szCs w:val="28"/>
+        </w:rPr>
+      </w:pPr>
+      <w:r>
+        <w:rPr>
+          <w:rFonts w:asciiTheme="majorBidi" w:hAnsiTheme="majorBidi" w:cstheme="majorBidi"/>
+          <w:sz w:val="28"/>
+          <w:szCs w:val="28"/>
+        </w:rPr>
+        <w:t>metadata</w:t>
+      </w:r>
+    </w:p>
+    <w:p>
+      <w:pPr>
+        <w:pStyle w:val="ListParagraph"/>
+        <w:numPr>
+          <w:ilvl w:val="0"/>
+          <w:numId w:val="26"/>
+        </w:numPr>
+        <w:ind w:left="360"/>
+        <w:rPr>
+          <w:rFonts w:asciiTheme="majorBidi" w:hAnsiTheme="majorBidi" w:cstheme="majorBidi"/>
+          <w:sz w:val="28"/>
+          <w:szCs w:val="28"/>
+        </w:rPr>
+      </w:pPr>
+      <w:r>
+        <w:rPr>
+          <w:rFonts w:asciiTheme="majorBidi" w:hAnsiTheme="majorBidi" w:cstheme="majorBidi"/>
+          <w:sz w:val="28"/>
+          <w:szCs w:val="28"/>
+        </w:rPr>
+        <w:t>tags</w:t>
+      </w:r>
+    </w:p>
+    <w:p>
+      <w:pPr>
+        <w:rPr>
+          <w:rFonts w:asciiTheme="majorBidi" w:hAnsiTheme="majorBidi" w:cstheme="majorBidi"/>
+          <w:b/>
+          <w:bCs/>
+          <w:sz w:val="32"/>
+          <w:szCs w:val="32"/>
+        </w:rPr>
+      </w:pPr>
+      <w:r>
+        <w:rPr>
+          <w:rFonts w:asciiTheme="majorBidi" w:hAnsiTheme="majorBidi" w:cstheme="majorBidi"/>
+          <w:b/>
+          <w:bCs/>
+          <w:sz w:val="32"/>
+          <w:szCs w:val="32"/>
+        </w:rPr>
+        <w:t>Core operations</w:t>
+      </w:r>
+      <w:r>
+        <w:rPr>
+          <w:rFonts w:asciiTheme="majorBidi" w:hAnsiTheme="majorBidi" w:cstheme="majorBidi"/>
+          <w:b/>
+          <w:bCs/>
+          <w:sz w:val="32"/>
+          <w:szCs w:val="32"/>
+        </w:rPr>
+        <w:t>:</w:t>
+      </w:r>
+    </w:p>
+    <w:p>
+      <w:pPr>
+        <w:pStyle w:val="ListParagraph"/>
+        <w:numPr>
+          <w:ilvl w:val="0"/>
+          <w:numId w:val="27"/>
+        </w:numPr>
+        <w:ind w:left="360"/>
+        <w:rPr>
+          <w:rFonts w:asciiTheme="majorBidi" w:hAnsiTheme="majorBidi" w:cstheme="majorBidi"/>
+          <w:sz w:val="28"/>
+          <w:szCs w:val="28"/>
+        </w:rPr>
+      </w:pPr>
+      <w:r>
+        <w:rPr>
+          <w:rFonts w:asciiTheme="majorBidi" w:hAnsiTheme="majorBidi" w:cstheme="majorBidi"/>
+          <w:sz w:val="28"/>
+          <w:szCs w:val="28"/>
+        </w:rPr>
+        <w:t>Pull image</w:t>
+      </w:r>
+      <w:r>
+        <w:rPr>
+          <w:rFonts w:asciiTheme="majorBidi" w:hAnsiTheme="majorBidi" w:cstheme="majorBidi"/>
+          <w:sz w:val="28"/>
+          <w:szCs w:val="28"/>
+        </w:rPr>
+        <w:t xml:space="preserve"> </w:t>
+      </w:r>
+      <w:r>
+        <w:rPr>
+          <w:rFonts w:asciiTheme="majorBidi" w:hAnsiTheme="majorBidi" w:cstheme="majorBidi"/>
+          <w:sz w:val="28"/>
+          <w:szCs w:val="28"/>
+        </w:rPr>
+        <w:t xml:space="preserve">→ </w:t>
+      </w:r>
+      <w:r>
+        <w:rPr>
+          <w:rFonts w:asciiTheme="majorBidi" w:hAnsiTheme="majorBidi" w:cstheme="majorBidi"/>
+          <w:b/>
+          <w:bCs/>
+          <w:i/>
+          <w:iCs/>
+          <w:sz w:val="28"/>
+          <w:szCs w:val="28"/>
+        </w:rPr>
+        <w:t>docker pull nginx</w:t>
+      </w:r>
+    </w:p>
+    <w:p>
+      <w:pPr>
+        <w:pStyle w:val="ListParagraph"/>
+        <w:numPr>
+          <w:ilvl w:val="0"/>
+          <w:numId w:val="27"/>
+        </w:numPr>
+        <w:ind w:left="360"/>
+        <w:rPr>
+          <w:rFonts w:asciiTheme="majorBidi" w:hAnsiTheme="majorBidi" w:cstheme="majorBidi"/>
+          <w:sz w:val="28"/>
+          <w:szCs w:val="28"/>
+        </w:rPr>
+      </w:pPr>
+      <w:r>
+        <w:rPr>
+          <w:rFonts w:asciiTheme="majorBidi" w:hAnsiTheme="majorBidi" w:cstheme="majorBidi"/>
+          <w:sz w:val="28"/>
+          <w:szCs w:val="28"/>
+        </w:rPr>
+        <w:t>Push image</w:t>
+      </w:r>
+      <w:r>
+        <w:rPr>
+          <w:rFonts w:asciiTheme="majorBidi" w:hAnsiTheme="majorBidi" w:cstheme="majorBidi"/>
+          <w:sz w:val="28"/>
+          <w:szCs w:val="28"/>
+        </w:rPr>
+        <w:t xml:space="preserve"> </w:t>
+      </w:r>
+      <w:r>
+        <w:rPr>
+          <w:rFonts w:asciiTheme="majorBidi" w:hAnsiTheme="majorBidi" w:cstheme="majorBidi"/>
+          <w:sz w:val="28"/>
+          <w:szCs w:val="28"/>
+        </w:rPr>
+        <w:t xml:space="preserve">→ </w:t>
+      </w:r>
+      <w:r>
+        <w:rPr>
+          <w:rFonts w:asciiTheme="majorBidi" w:hAnsiTheme="majorBidi" w:cstheme="majorBidi"/>
+          <w:b/>
+          <w:bCs/>
+          <w:i/>
+          <w:iCs/>
+          <w:sz w:val="28"/>
+          <w:szCs w:val="28"/>
+        </w:rPr>
+        <w:t>docker push myimage:1.0</w:t>
+      </w:r>
+    </w:p>
+    <w:p>
+      <w:pPr>
+        <w:pStyle w:val="ListParagraph"/>
+        <w:numPr>
+          <w:ilvl w:val="0"/>
+          <w:numId w:val="27"/>
+        </w:numPr>
+        <w:ind w:left="360"/>
+        <w:rPr>
+          <w:rFonts w:asciiTheme="majorBidi" w:hAnsiTheme="majorBidi" w:cstheme="majorBidi"/>
+          <w:sz w:val="28"/>
+          <w:szCs w:val="28"/>
+        </w:rPr>
+      </w:pPr>
+      <w:r>
+        <w:rPr>
+          <w:rFonts w:asciiTheme="majorBidi" w:hAnsiTheme="majorBidi" w:cstheme="majorBidi"/>
+          <w:sz w:val="28"/>
+          <w:szCs w:val="28"/>
+        </w:rPr>
+        <w:t>Search image</w:t>
+      </w:r>
+      <w:r>
+        <w:rPr>
+          <w:rFonts w:asciiTheme="majorBidi" w:hAnsiTheme="majorBidi" w:cstheme="majorBidi"/>
+          <w:sz w:val="28"/>
+          <w:szCs w:val="28"/>
+        </w:rPr>
+        <w:t xml:space="preserve"> </w:t>
+      </w:r>
+      <w:r>
+        <w:rPr>
+          <w:rFonts w:asciiTheme="majorBidi" w:hAnsiTheme="majorBidi" w:cstheme="majorBidi"/>
+          <w:sz w:val="28"/>
+          <w:szCs w:val="28"/>
+        </w:rPr>
+        <w:t xml:space="preserve">→ </w:t>
+      </w:r>
+      <w:r>
+        <w:rPr>
+          <w:rFonts w:asciiTheme="majorBidi" w:hAnsiTheme="majorBidi" w:cstheme="majorBidi"/>
+          <w:b/>
+          <w:bCs/>
+          <w:i/>
+          <w:iCs/>
+          <w:sz w:val="28"/>
+          <w:szCs w:val="28"/>
+        </w:rPr>
+        <w:t>docker search nginx</w:t>
+      </w:r>
+    </w:p>
+    <w:p>
+      <w:pPr>
+        <w:rPr>
+          <w:rFonts w:asciiTheme="majorBidi" w:hAnsiTheme="majorBidi" w:cstheme="majorBidi"/>
+          <w:b/>
+          <w:bCs/>
+          <w:sz w:val="32"/>
+          <w:szCs w:val="32"/>
+        </w:rPr>
+      </w:pPr>
+      <w:r>
+        <w:rPr>
+          <w:rFonts w:asciiTheme="majorBidi" w:hAnsiTheme="majorBidi" w:cstheme="majorBidi"/>
+          <w:b/>
+          <w:bCs/>
+          <w:i/>
+          <w:iCs/>
+          <w:sz w:val="32"/>
+          <w:szCs w:val="32"/>
+        </w:rPr>
+        <w:t>docker login</w:t>
+      </w:r>
+      <w:r>
+        <w:rPr>
+          <w:rFonts w:asciiTheme="majorBidi" w:hAnsiTheme="majorBidi" w:cstheme="majorBidi"/>
+          <w:b/>
+          <w:bCs/>
+          <w:sz w:val="32"/>
+          <w:szCs w:val="32"/>
+        </w:rPr>
+        <w:t xml:space="preserve"> command:</w:t>
+      </w:r>
+    </w:p>
+    <w:p>
+      <w:pPr>
+        <w:jc w:val="both"/>
+        <w:rPr>
+          <w:rFonts w:asciiTheme="majorBidi" w:hAnsiTheme="majorBidi" w:cstheme="majorBidi"/>
+          <w:sz w:val="28"/>
+          <w:szCs w:val="28"/>
+        </w:rPr>
+      </w:pPr>
+      <w:r>
+        <w:rPr>
+          <w:rFonts w:asciiTheme="majorBidi" w:hAnsiTheme="majorBidi" w:cstheme="majorBidi"/>
+          <w:b/>
+          <w:bCs/>
+          <w:i/>
+          <w:iCs/>
+          <w:sz w:val="28"/>
+          <w:szCs w:val="28"/>
+        </w:rPr>
+        <w:t>docker login</w:t>
+      </w:r>
+      <w:r>
+        <w:rPr>
+          <w:rFonts w:asciiTheme="majorBidi" w:hAnsiTheme="majorBidi" w:cstheme="majorBidi"/>
+          <w:sz w:val="28"/>
+          <w:szCs w:val="28"/>
+        </w:rPr>
+        <w:t xml:space="preserve"> authenticates your Docker client to an image registry.</w:t>
+      </w:r>
+      <w:r>
+        <w:rPr>
+          <w:rFonts w:asciiTheme="majorBidi" w:hAnsiTheme="majorBidi" w:cstheme="majorBidi"/>
+          <w:sz w:val="28"/>
+          <w:szCs w:val="28"/>
+        </w:rPr>
+        <w:t xml:space="preserve"> </w:t>
+      </w:r>
+      <w:r>
+        <w:rPr>
+          <w:rFonts w:asciiTheme="majorBidi" w:hAnsiTheme="majorBidi" w:cstheme="majorBidi"/>
+          <w:sz w:val="28"/>
+          <w:szCs w:val="28"/>
+        </w:rPr>
+        <w:t>It allows you to pull private images and push images to that registry.</w:t>
+      </w:r>
+      <w:r>
+        <w:rPr>
+          <w:rFonts w:asciiTheme="majorBidi" w:hAnsiTheme="majorBidi" w:cstheme="majorBidi"/>
+          <w:sz w:val="28"/>
+          <w:szCs w:val="28"/>
+        </w:rPr>
+        <w:t xml:space="preserve"> </w:t>
+      </w:r>
+      <w:r>
+        <w:rPr>
+          <w:rFonts w:asciiTheme="majorBidi" w:hAnsiTheme="majorBidi" w:cstheme="majorBidi"/>
+          <w:sz w:val="28"/>
+          <w:szCs w:val="28"/>
+        </w:rPr>
+        <w:t>Without login, you can only access public images.</w:t>
+      </w:r>
+    </w:p>
+    <w:p>
+      <w:pPr>
+        <w:jc w:val="both"/>
+        <w:rPr>
+          <w:rFonts w:asciiTheme="majorBidi" w:hAnsiTheme="majorBidi" w:cstheme="majorBidi"/>
+          <w:sz w:val="28"/>
+          <w:szCs w:val="28"/>
+        </w:rPr>
+      </w:pPr>
+      <w:r>
+        <w:rPr>
+          <w:rFonts w:asciiTheme="majorBidi" w:hAnsiTheme="majorBidi" w:cstheme="majorBidi"/>
+          <w:sz w:val="28"/>
+          <w:szCs w:val="28"/>
+        </w:rPr>
+        <w:t>It stores your authentication credentials locally so Docker can prove your identity to the registry.</w:t>
+      </w:r>
+      <w:r>
+        <w:rPr>
+          <w:rFonts w:asciiTheme="majorBidi" w:hAnsiTheme="majorBidi" w:cstheme="majorBidi"/>
+          <w:sz w:val="28"/>
+          <w:szCs w:val="28"/>
+        </w:rPr>
+        <w:t xml:space="preserve"> </w:t>
+      </w:r>
+      <w:r>
+        <w:rPr>
+          <w:rFonts w:asciiTheme="majorBidi" w:hAnsiTheme="majorBidi" w:cstheme="majorBidi"/>
+          <w:sz w:val="28"/>
+          <w:szCs w:val="28"/>
+        </w:rPr>
+        <w:t>After login succeeds, Docker saves credentials in</w:t>
+      </w:r>
+      <w:r>
+        <w:rPr>
+          <w:rFonts w:asciiTheme="majorBidi" w:hAnsiTheme="majorBidi" w:cstheme="majorBidi"/>
+          <w:sz w:val="28"/>
+          <w:szCs w:val="28"/>
+        </w:rPr>
+        <w:t xml:space="preserve"> </w:t>
+      </w:r>
+      <w:r>
+        <w:rPr>
+          <w:rFonts w:asciiTheme="majorBidi" w:hAnsiTheme="majorBidi" w:cstheme="majorBidi"/>
+          <w:b/>
+          <w:bCs/>
+          <w:i/>
+          <w:iCs/>
+          <w:sz w:val="28"/>
+          <w:szCs w:val="28"/>
+        </w:rPr>
+        <w:t>~/.docker/</w:t>
+      </w:r>
+      <w:proofErr w:type="spellStart"/>
+      <w:r>
+        <w:rPr>
+          <w:rFonts w:asciiTheme="majorBidi" w:hAnsiTheme="majorBidi" w:cstheme="majorBidi"/>
+          <w:b/>
+          <w:bCs/>
+          <w:i/>
+          <w:iCs/>
+          <w:sz w:val="28"/>
+          <w:szCs w:val="28"/>
+        </w:rPr>
+        <w:t>config.json</w:t>
+      </w:r>
+      <w:proofErr w:type="spellEnd"/>
+      <w:r>
+        <w:rPr>
+          <w:rFonts w:asciiTheme="majorBidi" w:hAnsiTheme="majorBidi" w:cstheme="majorBidi"/>
+          <w:sz w:val="28"/>
+          <w:szCs w:val="28"/>
+        </w:rPr>
+        <w:t xml:space="preserve"> o</w:t>
+      </w:r>
+      <w:r>
+        <w:rPr>
+          <w:rFonts w:asciiTheme="majorBidi" w:hAnsiTheme="majorBidi" w:cstheme="majorBidi"/>
+          <w:sz w:val="28"/>
+          <w:szCs w:val="28"/>
+        </w:rPr>
+        <w:t>r in a credential helper (more secure).</w:t>
+      </w:r>
+      <w:r>
+        <w:rPr>
+          <w:rFonts w:asciiTheme="majorBidi" w:hAnsiTheme="majorBidi" w:cstheme="majorBidi"/>
+          <w:sz w:val="28"/>
+          <w:szCs w:val="28"/>
+        </w:rPr>
+        <w:t xml:space="preserve"> </w:t>
+      </w:r>
+      <w:r>
+        <w:rPr>
+          <w:rFonts w:asciiTheme="majorBidi" w:hAnsiTheme="majorBidi" w:cstheme="majorBidi"/>
+          <w:sz w:val="28"/>
+          <w:szCs w:val="28"/>
+        </w:rPr>
+        <w:t>Docker uses these credentials automatically when you run</w:t>
+      </w:r>
+      <w:r>
+        <w:rPr>
+          <w:rFonts w:asciiTheme="majorBidi" w:hAnsiTheme="majorBidi" w:cstheme="majorBidi"/>
+          <w:sz w:val="28"/>
+          <w:szCs w:val="28"/>
+        </w:rPr>
+        <w:t xml:space="preserve"> </w:t>
+      </w:r>
+      <w:r>
+        <w:rPr>
+          <w:rFonts w:asciiTheme="majorBidi" w:hAnsiTheme="majorBidi" w:cstheme="majorBidi"/>
+          <w:b/>
+          <w:bCs/>
+          <w:i/>
+          <w:iCs/>
+          <w:sz w:val="28"/>
+          <w:szCs w:val="28"/>
+        </w:rPr>
+        <w:t>docker pull</w:t>
+      </w:r>
+      <w:r>
+        <w:rPr>
+          <w:rFonts w:asciiTheme="majorBidi" w:hAnsiTheme="majorBidi" w:cstheme="majorBidi"/>
+          <w:sz w:val="28"/>
+          <w:szCs w:val="28"/>
+        </w:rPr>
+        <w:t xml:space="preserve"> or </w:t>
+      </w:r>
+      <w:r>
+        <w:rPr>
+          <w:rFonts w:asciiTheme="majorBidi" w:hAnsiTheme="majorBidi" w:cstheme="majorBidi"/>
+          <w:b/>
+          <w:bCs/>
+          <w:i/>
+          <w:iCs/>
+          <w:sz w:val="28"/>
+          <w:szCs w:val="28"/>
+        </w:rPr>
+        <w:t>docker push</w:t>
+      </w:r>
+      <w:r>
+        <w:rPr>
+          <w:rFonts w:asciiTheme="majorBidi" w:hAnsiTheme="majorBidi" w:cstheme="majorBidi"/>
+          <w:sz w:val="28"/>
+          <w:szCs w:val="28"/>
+        </w:rPr>
+        <w:t>.</w:t>
+      </w:r>
+    </w:p>
+    <w:p>
+      <w:pPr>
+        <w:rPr>
+          <w:rFonts w:asciiTheme="majorBidi" w:hAnsiTheme="majorBidi" w:cstheme="majorBidi"/>
+          <w:sz w:val="28"/>
+          <w:szCs w:val="28"/>
+        </w:rPr>
+      </w:pPr>
+      <w:r>
+        <w:rPr>
+          <w:rFonts w:asciiTheme="majorBidi" w:hAnsiTheme="majorBidi" w:cstheme="majorBidi"/>
+          <w:sz w:val="28"/>
+          <w:szCs w:val="28"/>
+        </w:rPr>
+        <w:t>If you run</w:t>
+      </w:r>
+      <w:r>
+        <w:rPr>
+          <w:rFonts w:asciiTheme="majorBidi" w:hAnsiTheme="majorBidi" w:cstheme="majorBidi"/>
+          <w:sz w:val="28"/>
+          <w:szCs w:val="28"/>
+        </w:rPr>
+        <w:t xml:space="preserve"> </w:t>
+      </w:r>
+      <w:r>
+        <w:rPr>
+          <w:rFonts w:asciiTheme="majorBidi" w:hAnsiTheme="majorBidi" w:cstheme="majorBidi"/>
+          <w:b/>
+          <w:bCs/>
+          <w:i/>
+          <w:iCs/>
+          <w:sz w:val="28"/>
+          <w:szCs w:val="28"/>
+        </w:rPr>
+        <w:t>docker login</w:t>
+      </w:r>
+      <w:r>
+        <w:rPr>
+          <w:rFonts w:asciiTheme="majorBidi" w:hAnsiTheme="majorBidi" w:cstheme="majorBidi"/>
+          <w:sz w:val="28"/>
+          <w:szCs w:val="28"/>
+        </w:rPr>
+        <w:t xml:space="preserve">, </w:t>
+      </w:r>
+      <w:r>
+        <w:rPr>
+          <w:rFonts w:asciiTheme="majorBidi" w:hAnsiTheme="majorBidi" w:cstheme="majorBidi"/>
+          <w:sz w:val="28"/>
+          <w:szCs w:val="28"/>
+        </w:rPr>
+        <w:t>Docker logs you into Docker Hub, which is the default registry used by Docker.</w:t>
+      </w:r>
+    </w:p>
+    <w:p>
+      <w:pPr>
+        <w:rPr>
+          <w:rFonts w:asciiTheme="majorBidi" w:hAnsiTheme="majorBidi" w:cstheme="majorBidi"/>
+          <w:b/>
+          <w:bCs/>
+          <w:sz w:val="28"/>
+          <w:szCs w:val="28"/>
+        </w:rPr>
+      </w:pPr>
+      <w:r>
+        <w:rPr>
+          <w:rFonts w:asciiTheme="majorBidi" w:hAnsiTheme="majorBidi" w:cstheme="majorBidi"/>
+          <w:b/>
+          <w:bCs/>
+          <w:sz w:val="28"/>
+          <w:szCs w:val="28"/>
+        </w:rPr>
+        <w:t>Syntax</w:t>
+      </w:r>
+      <w:r>
+        <w:rPr>
+          <w:rFonts w:asciiTheme="majorBidi" w:hAnsiTheme="majorBidi" w:cstheme="majorBidi"/>
+          <w:b/>
+          <w:bCs/>
+          <w:sz w:val="28"/>
+          <w:szCs w:val="28"/>
+        </w:rPr>
+        <w:t>:</w:t>
+      </w:r>
+    </w:p>
+    <w:p>
+      <w:pPr>
+        <w:jc w:val="both"/>
+        <w:rPr>
+          <w:rFonts w:asciiTheme="majorBidi" w:hAnsiTheme="majorBidi" w:cstheme="majorBidi"/>
+          <w:b/>
+          <w:bCs/>
+          <w:i/>
+          <w:iCs/>
+          <w:sz w:val="28"/>
+          <w:szCs w:val="28"/>
+        </w:rPr>
+      </w:pPr>
+      <w:r>
+        <w:rPr>
+          <w:rFonts w:asciiTheme="majorBidi" w:hAnsiTheme="majorBidi" w:cstheme="majorBidi"/>
+          <w:b/>
+          <w:bCs/>
+          <w:i/>
+          <w:iCs/>
+          <w:sz w:val="28"/>
+          <w:szCs w:val="28"/>
+        </w:rPr>
+        <w:t>docker login [OPTIONS] [SERVER]</w:t>
+      </w:r>
+    </w:p>
+    <w:p>
+      <w:pPr>
+        <w:rPr>
+          <w:rFonts w:asciiTheme="majorBidi" w:hAnsiTheme="majorBidi" w:cstheme="majorBidi"/>
+          <w:sz w:val="28"/>
+          <w:szCs w:val="28"/>
+        </w:rPr>
+      </w:pPr>
+      <w:r>
+        <w:rPr>
+          <w:rFonts w:asciiTheme="majorBidi" w:hAnsiTheme="majorBidi" w:cstheme="majorBidi"/>
+          <w:b/>
+          <w:bCs/>
+          <w:sz w:val="28"/>
+          <w:szCs w:val="28"/>
+        </w:rPr>
+        <w:t>Important option:</w:t>
+      </w:r>
+      <w:r>
+        <w:rPr>
+          <w:rFonts w:asciiTheme="majorBidi" w:hAnsiTheme="majorBidi" w:cstheme="majorBidi"/>
+          <w:sz w:val="28"/>
+          <w:szCs w:val="28"/>
+        </w:rPr>
+        <w:t xml:space="preserve"> </w:t>
+      </w:r>
+    </w:p>
+    <w:p>
+      <w:pPr>
+        <w:pStyle w:val="ListParagraph"/>
+        <w:numPr>
+          <w:ilvl w:val="0"/>
+          <w:numId w:val="29"/>
+        </w:numPr>
+        <w:ind w:left="360"/>
+        <w:jc w:val="both"/>
+        <w:rPr>
+          <w:rFonts w:asciiTheme="majorBidi" w:hAnsiTheme="majorBidi" w:cstheme="majorBidi"/>
+          <w:b/>
+          <w:bCs/>
+          <w:i/>
+          <w:iCs/>
+          <w:sz w:val="28"/>
+          <w:szCs w:val="28"/>
+        </w:rPr>
+      </w:pPr>
+      <w:r>
+        <w:rPr>
+          <w:rFonts w:asciiTheme="majorBidi" w:hAnsiTheme="majorBidi" w:cstheme="majorBidi"/>
+          <w:b/>
+          <w:bCs/>
+          <w:i/>
+          <w:iCs/>
+          <w:sz w:val="28"/>
+          <w:szCs w:val="28"/>
+        </w:rPr>
+        <w:t>--username</w:t>
+      </w:r>
+      <w:r>
+        <w:rPr>
+          <w:rFonts w:asciiTheme="majorBidi" w:hAnsiTheme="majorBidi" w:cstheme="majorBidi"/>
+          <w:b/>
+          <w:bCs/>
+          <w:i/>
+          <w:iCs/>
+          <w:sz w:val="28"/>
+          <w:szCs w:val="28"/>
+        </w:rPr>
+        <w:t xml:space="preserve"> </w:t>
+      </w:r>
+      <w:r>
+        <w:rPr>
+          <w:rFonts w:asciiTheme="majorBidi" w:hAnsiTheme="majorBidi" w:cstheme="majorBidi"/>
+          <w:sz w:val="28"/>
+          <w:szCs w:val="28"/>
+        </w:rPr>
+        <w:t>(or</w:t>
+      </w:r>
+      <w:r>
+        <w:rPr>
+          <w:rFonts w:asciiTheme="majorBidi" w:hAnsiTheme="majorBidi" w:cstheme="majorBidi"/>
+          <w:b/>
+          <w:bCs/>
+          <w:i/>
+          <w:iCs/>
+          <w:sz w:val="28"/>
+          <w:szCs w:val="28"/>
+        </w:rPr>
+        <w:t xml:space="preserve"> -u</w:t>
+      </w:r>
+      <w:r>
+        <w:rPr>
+          <w:rFonts w:asciiTheme="majorBidi" w:hAnsiTheme="majorBidi" w:cstheme="majorBidi"/>
+          <w:sz w:val="28"/>
+          <w:szCs w:val="28"/>
+        </w:rPr>
+        <w:t>)</w:t>
+      </w:r>
+      <w:r>
+        <w:rPr>
+          <w:rFonts w:asciiTheme="majorBidi" w:hAnsiTheme="majorBidi" w:cstheme="majorBidi"/>
+          <w:sz w:val="28"/>
+          <w:szCs w:val="28"/>
+        </w:rPr>
+        <w:t xml:space="preserve"> </w:t>
+      </w:r>
+      <w:r>
+        <w:rPr>
+          <w:rFonts w:asciiTheme="majorBidi" w:hAnsiTheme="majorBidi" w:cstheme="majorBidi"/>
+          <w:sz w:val="28"/>
+          <w:szCs w:val="28"/>
+        </w:rPr>
+        <w:t xml:space="preserve">→ </w:t>
+      </w:r>
+      <w:r>
+        <w:rPr>
+          <w:rFonts w:asciiTheme="majorBidi" w:hAnsiTheme="majorBidi" w:cstheme="majorBidi"/>
+          <w:b/>
+          <w:bCs/>
+          <w:i/>
+          <w:iCs/>
+          <w:sz w:val="28"/>
+          <w:szCs w:val="28"/>
+        </w:rPr>
+        <w:t xml:space="preserve">docker login --username </w:t>
+      </w:r>
+      <w:proofErr w:type="spellStart"/>
+      <w:r>
+        <w:rPr>
+          <w:rFonts w:asciiTheme="majorBidi" w:hAnsiTheme="majorBidi" w:cstheme="majorBidi"/>
+          <w:b/>
+          <w:bCs/>
+          <w:i/>
+          <w:iCs/>
+          <w:sz w:val="28"/>
+          <w:szCs w:val="28"/>
+        </w:rPr>
+        <w:t>myuser</w:t>
+      </w:r>
+      <w:proofErr w:type="spellEnd"/>
+    </w:p>
+    <w:p>
+      <w:pPr>
+        <w:pStyle w:val="ListParagraph"/>
+        <w:numPr>
+          <w:ilvl w:val="0"/>
+          <w:numId w:val="29"/>
+        </w:numPr>
+        <w:ind w:left="360"/>
+        <w:jc w:val="both"/>
+        <w:rPr>
+          <w:rFonts w:asciiTheme="majorBidi" w:hAnsiTheme="majorBidi" w:cstheme="majorBidi"/>
+          <w:b/>
+          <w:bCs/>
+          <w:i/>
+          <w:iCs/>
+          <w:sz w:val="28"/>
+          <w:szCs w:val="28"/>
+        </w:rPr>
+      </w:pPr>
+      <w:r>
+        <w:rPr>
+          <w:rFonts w:asciiTheme="majorBidi" w:hAnsiTheme="majorBidi" w:cstheme="majorBidi"/>
+          <w:b/>
+          <w:bCs/>
+          <w:i/>
+          <w:iCs/>
+          <w:sz w:val="28"/>
+          <w:szCs w:val="28"/>
+        </w:rPr>
+        <w:t xml:space="preserve">-p </w:t>
+      </w:r>
+      <w:r>
+        <w:rPr>
+          <w:rFonts w:asciiTheme="majorBidi" w:hAnsiTheme="majorBidi" w:cstheme="majorBidi"/>
+          <w:i/>
+          <w:iCs/>
+          <w:sz w:val="28"/>
+          <w:szCs w:val="28"/>
+        </w:rPr>
+        <w:t>or</w:t>
+      </w:r>
+      <w:r>
+        <w:rPr>
+          <w:rFonts w:asciiTheme="majorBidi" w:hAnsiTheme="majorBidi" w:cstheme="majorBidi"/>
+          <w:b/>
+          <w:bCs/>
+          <w:i/>
+          <w:iCs/>
+          <w:sz w:val="28"/>
+          <w:szCs w:val="28"/>
+        </w:rPr>
+        <w:t xml:space="preserve"> </w:t>
+      </w:r>
+      <w:r>
+        <w:rPr>
+          <w:rFonts w:asciiTheme="majorBidi" w:hAnsiTheme="majorBidi" w:cstheme="majorBidi"/>
+          <w:b/>
+          <w:bCs/>
+          <w:i/>
+          <w:iCs/>
+          <w:sz w:val="28"/>
+          <w:szCs w:val="28"/>
+        </w:rPr>
+        <w:t>–</w:t>
+      </w:r>
+      <w:r>
+        <w:rPr>
+          <w:rFonts w:asciiTheme="majorBidi" w:hAnsiTheme="majorBidi" w:cstheme="majorBidi"/>
+          <w:b/>
+          <w:bCs/>
+          <w:i/>
+          <w:iCs/>
+          <w:sz w:val="28"/>
+          <w:szCs w:val="28"/>
+        </w:rPr>
+        <w:t>password</w:t>
+      </w:r>
+      <w:r>
+        <w:rPr>
+          <w:rFonts w:asciiTheme="majorBidi" w:hAnsiTheme="majorBidi" w:cstheme="majorBidi"/>
+          <w:b/>
+          <w:bCs/>
+          <w:i/>
+          <w:iCs/>
+          <w:sz w:val="28"/>
+          <w:szCs w:val="28"/>
+        </w:rPr>
+        <w:t xml:space="preserve"> </w:t>
+      </w:r>
+      <w:r>
+        <w:rPr>
+          <w:rFonts w:asciiTheme="majorBidi" w:hAnsiTheme="majorBidi" w:cstheme="majorBidi"/>
+          <w:sz w:val="28"/>
+          <w:szCs w:val="28"/>
+        </w:rPr>
+        <w:t>→</w:t>
+      </w:r>
+      <w:r>
+        <w:rPr>
+          <w:rFonts w:asciiTheme="majorBidi" w:hAnsiTheme="majorBidi" w:cstheme="majorBidi"/>
+          <w:sz w:val="28"/>
+          <w:szCs w:val="28"/>
+        </w:rPr>
+        <w:t xml:space="preserve"> </w:t>
+      </w:r>
+      <w:r>
+        <w:rPr>
+          <w:rFonts w:asciiTheme="majorBidi" w:hAnsiTheme="majorBidi" w:cstheme="majorBidi"/>
+          <w:b/>
+          <w:bCs/>
+          <w:i/>
+          <w:iCs/>
+          <w:sz w:val="28"/>
+          <w:szCs w:val="28"/>
+        </w:rPr>
+        <w:t xml:space="preserve">docker login -u </w:t>
+      </w:r>
+      <w:proofErr w:type="spellStart"/>
+      <w:r>
+        <w:rPr>
+          <w:rFonts w:asciiTheme="majorBidi" w:hAnsiTheme="majorBidi" w:cstheme="majorBidi"/>
+          <w:b/>
+          <w:bCs/>
+          <w:i/>
+          <w:iCs/>
+          <w:sz w:val="28"/>
+          <w:szCs w:val="28"/>
+        </w:rPr>
+        <w:t>myuser</w:t>
+      </w:r>
+      <w:proofErr w:type="spellEnd"/>
+      <w:r>
+        <w:rPr>
+          <w:rFonts w:asciiTheme="majorBidi" w:hAnsiTheme="majorBidi" w:cstheme="majorBidi"/>
+          <w:b/>
+          <w:bCs/>
+          <w:i/>
+          <w:iCs/>
+          <w:sz w:val="28"/>
+          <w:szCs w:val="28"/>
+        </w:rPr>
+        <w:t xml:space="preserve"> -p </w:t>
+      </w:r>
+      <w:proofErr w:type="spellStart"/>
+      <w:r>
+        <w:rPr>
+          <w:rFonts w:asciiTheme="majorBidi" w:hAnsiTheme="majorBidi" w:cstheme="majorBidi"/>
+          <w:b/>
+          <w:bCs/>
+          <w:i/>
+          <w:iCs/>
+          <w:sz w:val="28"/>
+          <w:szCs w:val="28"/>
+        </w:rPr>
+        <w:t>mypassword</w:t>
+      </w:r>
+      <w:proofErr w:type="spellEnd"/>
+    </w:p>
+    <w:p>
+      <w:pPr>
+        <w:pStyle w:val="ListParagraph"/>
+        <w:numPr>
+          <w:ilvl w:val="0"/>
+          <w:numId w:val="29"/>
+        </w:numPr>
+        <w:spacing w:after="120"/>
+        <w:ind w:left="360"/>
+        <w:jc w:val="both"/>
+        <w:rPr>
+          <w:rFonts w:asciiTheme="majorBidi" w:hAnsiTheme="majorBidi" w:cstheme="majorBidi"/>
+          <w:b/>
+          <w:bCs/>
+          <w:i/>
+          <w:iCs/>
+          <w:sz w:val="28"/>
+          <w:szCs w:val="28"/>
+        </w:rPr>
+      </w:pPr>
+      <w:r>
+        <w:rPr>
+          <w:rFonts w:asciiTheme="majorBidi" w:hAnsiTheme="majorBidi" w:cstheme="majorBidi"/>
+          <w:b/>
+          <w:bCs/>
+          <w:i/>
+          <w:iCs/>
+          <w:sz w:val="28"/>
+          <w:szCs w:val="28"/>
+        </w:rPr>
+        <w:t xml:space="preserve">--password-stdin </w:t>
+      </w:r>
+      <w:r>
+        <w:rPr>
+          <w:rFonts w:asciiTheme="majorBidi" w:hAnsiTheme="majorBidi" w:cstheme="majorBidi"/>
+          <w:b/>
+          <w:bCs/>
+          <w:i/>
+          <w:iCs/>
+          <w:sz w:val="28"/>
+          <w:szCs w:val="28"/>
+        </w:rPr>
+        <w:t>-</w:t>
+      </w:r>
+      <w:r>
+        <w:rPr>
+          <w:rFonts w:asciiTheme="majorBidi" w:hAnsiTheme="majorBidi" w:cstheme="majorBidi"/>
+          <w:b/>
+          <w:bCs/>
+          <w:i/>
+          <w:iCs/>
+          <w:sz w:val="28"/>
+          <w:szCs w:val="28"/>
+        </w:rPr>
+        <w:t xml:space="preserve"> </w:t>
+      </w:r>
+      <w:r>
+        <w:rPr>
+          <w:rFonts w:asciiTheme="majorBidi" w:hAnsiTheme="majorBidi" w:cstheme="majorBidi"/>
+          <w:b/>
+          <w:bCs/>
+          <w:sz w:val="28"/>
+          <w:szCs w:val="28"/>
+        </w:rPr>
+        <w:t>secure password input</w:t>
+      </w:r>
+      <w:r>
+        <w:rPr>
+          <w:rFonts w:asciiTheme="majorBidi" w:hAnsiTheme="majorBidi" w:cstheme="majorBidi"/>
+          <w:b/>
+          <w:bCs/>
+          <w:sz w:val="28"/>
+          <w:szCs w:val="28"/>
+        </w:rPr>
+        <w:t xml:space="preserve"> </w:t>
+      </w:r>
+      <w:r>
+        <w:rPr>
+          <w:rFonts w:asciiTheme="majorBidi" w:hAnsiTheme="majorBidi" w:cstheme="majorBidi"/>
+          <w:sz w:val="28"/>
+          <w:szCs w:val="28"/>
+        </w:rPr>
+        <w:t>→</w:t>
+      </w:r>
+      <w:r>
+        <w:rPr>
+          <w:rFonts w:asciiTheme="majorBidi" w:hAnsiTheme="majorBidi" w:cstheme="majorBidi"/>
+          <w:sz w:val="28"/>
+          <w:szCs w:val="28"/>
+        </w:rPr>
+        <w:t xml:space="preserve"> </w:t>
+      </w:r>
+      <w:r>
+        <w:rPr>
+          <w:rFonts w:asciiTheme="majorBidi" w:hAnsiTheme="majorBidi" w:cstheme="majorBidi"/>
+          <w:b/>
+          <w:bCs/>
+          <w:i/>
+          <w:iCs/>
+          <w:sz w:val="28"/>
+          <w:szCs w:val="28"/>
+        </w:rPr>
+        <w:t>docker login -u USERNAME --password-stdin</w:t>
+      </w:r>
+    </w:p>
+    <w:p>
+      <w:pPr>
+        <w:spacing w:after="60"/>
+        <w:ind w:firstLine="360"/>
+        <w:rPr>
+          <w:rFonts w:asciiTheme="majorBidi" w:hAnsiTheme="majorBidi" w:cstheme="majorBidi"/>
+          <w:sz w:val="28"/>
+          <w:szCs w:val="28"/>
+        </w:rPr>
+      </w:pPr>
+      <w:r>
+        <w:rPr>
+          <w:rFonts w:asciiTheme="majorBidi" w:hAnsiTheme="majorBidi" w:cstheme="majorBidi"/>
+          <w:sz w:val="28"/>
+          <w:szCs w:val="28"/>
+        </w:rPr>
+        <w:t>If you do this:</w:t>
+      </w:r>
+      <w:r>
+        <w:rPr>
+          <w:rFonts w:asciiTheme="majorBidi" w:hAnsiTheme="majorBidi" w:cstheme="majorBidi"/>
+          <w:sz w:val="28"/>
+          <w:szCs w:val="28"/>
+        </w:rPr>
+        <w:t xml:space="preserve"> </w:t>
+      </w:r>
+      <w:r>
+        <w:rPr>
+          <w:rFonts w:asciiTheme="majorBidi" w:hAnsiTheme="majorBidi" w:cstheme="majorBidi"/>
+          <w:b/>
+          <w:bCs/>
+          <w:i/>
+          <w:iCs/>
+          <w:sz w:val="28"/>
+          <w:szCs w:val="28"/>
+        </w:rPr>
+        <w:t xml:space="preserve">docker login -u </w:t>
+      </w:r>
+      <w:proofErr w:type="spellStart"/>
+      <w:r>
+        <w:rPr>
+          <w:rFonts w:asciiTheme="majorBidi" w:hAnsiTheme="majorBidi" w:cstheme="majorBidi"/>
+          <w:b/>
+          <w:bCs/>
+          <w:i/>
+          <w:iCs/>
+          <w:sz w:val="28"/>
+          <w:szCs w:val="28"/>
+        </w:rPr>
+        <w:t>myuser</w:t>
+      </w:r>
+      <w:proofErr w:type="spellEnd"/>
+      <w:r>
+        <w:rPr>
+          <w:rFonts w:asciiTheme="majorBidi" w:hAnsiTheme="majorBidi" w:cstheme="majorBidi"/>
+          <w:b/>
+          <w:bCs/>
+          <w:i/>
+          <w:iCs/>
+          <w:sz w:val="28"/>
+          <w:szCs w:val="28"/>
+        </w:rPr>
+        <w:t xml:space="preserve"> -p </w:t>
+      </w:r>
+      <w:proofErr w:type="spellStart"/>
+      <w:r>
+        <w:rPr>
+          <w:rFonts w:asciiTheme="majorBidi" w:hAnsiTheme="majorBidi" w:cstheme="majorBidi"/>
+          <w:b/>
+          <w:bCs/>
+          <w:i/>
+          <w:iCs/>
+          <w:sz w:val="28"/>
+          <w:szCs w:val="28"/>
+        </w:rPr>
+        <w:t>mypassword</w:t>
+      </w:r>
+      <w:proofErr w:type="spellEnd"/>
+      <w:r>
+        <w:rPr>
+          <w:rFonts w:asciiTheme="majorBidi" w:hAnsiTheme="majorBidi" w:cstheme="majorBidi"/>
+          <w:b/>
+          <w:bCs/>
+          <w:i/>
+          <w:iCs/>
+          <w:sz w:val="28"/>
+          <w:szCs w:val="28"/>
+        </w:rPr>
+        <w:t xml:space="preserve"> </w:t>
+      </w:r>
+      <w:r>
+        <w:rPr>
+          <w:rFonts w:asciiTheme="majorBidi" w:hAnsiTheme="majorBidi" w:cstheme="majorBidi"/>
+          <w:sz w:val="28"/>
+          <w:szCs w:val="28"/>
+        </w:rPr>
+        <w:t>→</w:t>
+      </w:r>
+      <w:r>
+        <w:rPr>
+          <w:rFonts w:asciiTheme="majorBidi" w:hAnsiTheme="majorBidi" w:cstheme="majorBidi"/>
+          <w:sz w:val="28"/>
+          <w:szCs w:val="28"/>
+        </w:rPr>
+        <w:t xml:space="preserve"> </w:t>
+      </w:r>
+      <w:r>
+        <w:rPr>
+          <w:rFonts w:asciiTheme="majorBidi" w:hAnsiTheme="majorBidi" w:cstheme="majorBidi"/>
+          <w:sz w:val="28"/>
+          <w:szCs w:val="28"/>
+        </w:rPr>
+        <w:t>Password becomes visible in:</w:t>
+      </w:r>
+    </w:p>
+    <w:p>
+      <w:pPr>
+        <w:pStyle w:val="ListParagraph"/>
+        <w:numPr>
+          <w:ilvl w:val="4"/>
+          <w:numId w:val="29"/>
+        </w:numPr>
+        <w:ind w:left="720"/>
+        <w:rPr>
+          <w:rFonts w:asciiTheme="majorBidi" w:hAnsiTheme="majorBidi" w:cstheme="majorBidi"/>
+          <w:sz w:val="28"/>
+          <w:szCs w:val="28"/>
+        </w:rPr>
+      </w:pPr>
+      <w:r>
+        <w:rPr>
+          <w:rFonts w:asciiTheme="majorBidi" w:hAnsiTheme="majorBidi" w:cstheme="majorBidi"/>
+          <w:sz w:val="28"/>
+          <w:szCs w:val="28"/>
+        </w:rPr>
+        <w:t>shell history</w:t>
+      </w:r>
+    </w:p>
+    <w:p>
+      <w:pPr>
+        <w:pStyle w:val="ListParagraph"/>
+        <w:numPr>
+          <w:ilvl w:val="4"/>
+          <w:numId w:val="29"/>
+        </w:numPr>
+        <w:ind w:left="720"/>
+        <w:rPr>
+          <w:rFonts w:asciiTheme="majorBidi" w:hAnsiTheme="majorBidi" w:cstheme="majorBidi"/>
+          <w:sz w:val="28"/>
+          <w:szCs w:val="28"/>
+        </w:rPr>
+      </w:pPr>
+      <w:r>
+        <w:rPr>
+          <w:rFonts w:asciiTheme="majorBidi" w:hAnsiTheme="majorBidi" w:cstheme="majorBidi"/>
+          <w:sz w:val="28"/>
+          <w:szCs w:val="28"/>
+        </w:rPr>
+        <w:t>process list (</w:t>
+      </w:r>
+      <w:proofErr w:type="spellStart"/>
+      <w:r>
+        <w:rPr>
+          <w:rFonts w:asciiTheme="majorBidi" w:hAnsiTheme="majorBidi" w:cstheme="majorBidi"/>
+          <w:sz w:val="28"/>
+          <w:szCs w:val="28"/>
+        </w:rPr>
+        <w:t>ps</w:t>
+      </w:r>
+      <w:proofErr w:type="spellEnd"/>
+      <w:r>
+        <w:rPr>
+          <w:rFonts w:asciiTheme="majorBidi" w:hAnsiTheme="majorBidi" w:cstheme="majorBidi"/>
+          <w:sz w:val="28"/>
+          <w:szCs w:val="28"/>
+        </w:rPr>
+        <w:t xml:space="preserve"> aux)</w:t>
+      </w:r>
+    </w:p>
+    <w:p>
+      <w:pPr>
+        <w:pStyle w:val="ListParagraph"/>
+        <w:numPr>
+          <w:ilvl w:val="4"/>
+          <w:numId w:val="29"/>
+        </w:numPr>
+        <w:spacing w:after="120"/>
+        <w:ind w:left="720"/>
+        <w:rPr>
+          <w:rFonts w:asciiTheme="majorBidi" w:hAnsiTheme="majorBidi" w:cstheme="majorBidi"/>
+          <w:sz w:val="28"/>
+          <w:szCs w:val="28"/>
+        </w:rPr>
+      </w:pPr>
+      <w:r>
+        <w:rPr>
+          <w:rFonts w:asciiTheme="majorBidi" w:hAnsiTheme="majorBidi" w:cstheme="majorBidi"/>
+          <w:sz w:val="28"/>
+          <w:szCs w:val="28"/>
+        </w:rPr>
+        <w:t>logs</w:t>
+      </w:r>
+    </w:p>
+    <w:p>
+      <w:pPr>
+        <w:spacing w:after="60"/>
+        <w:ind w:firstLine="360"/>
+        <w:rPr>
+          <w:rFonts w:asciiTheme="majorBidi" w:hAnsiTheme="majorBidi" w:cstheme="majorBidi"/>
+          <w:sz w:val="28"/>
+          <w:szCs w:val="28"/>
+        </w:rPr>
+      </w:pPr>
+      <w:r>
+        <w:rPr>
+          <w:rFonts w:asciiTheme="majorBidi" w:hAnsiTheme="majorBidi" w:cstheme="majorBidi"/>
+          <w:b/>
+          <w:bCs/>
+          <w:i/>
+          <w:iCs/>
+          <w:sz w:val="28"/>
+          <w:szCs w:val="28"/>
+        </w:rPr>
+        <w:t>--password-stdin</w:t>
+      </w:r>
+      <w:r>
+        <w:rPr>
+          <w:rFonts w:asciiTheme="majorBidi" w:hAnsiTheme="majorBidi" w:cstheme="majorBidi"/>
+          <w:sz w:val="28"/>
+          <w:szCs w:val="28"/>
+        </w:rPr>
+        <w:t xml:space="preserve"> prevents that.</w:t>
+      </w:r>
+    </w:p>
+    <w:p>
+      <w:pPr>
+        <w:pStyle w:val="ListParagraph"/>
+        <w:ind w:left="360"/>
+        <w:rPr>
+          <w:rFonts w:asciiTheme="majorBidi" w:hAnsiTheme="majorBidi" w:cstheme="majorBidi"/>
+          <w:sz w:val="28"/>
+          <w:szCs w:val="28"/>
+        </w:rPr>
+      </w:pPr>
+      <w:r>
+        <w:rPr>
+          <w:rFonts w:asciiTheme="majorBidi" w:hAnsiTheme="majorBidi" w:cstheme="majorBidi"/>
+          <w:sz w:val="28"/>
+          <w:szCs w:val="28"/>
+        </w:rPr>
+        <w:t>This is the correct method for:</w:t>
+      </w:r>
+    </w:p>
+    <w:p>
+      <w:pPr>
+        <w:pStyle w:val="ListParagraph"/>
+        <w:numPr>
+          <w:ilvl w:val="0"/>
+          <w:numId w:val="31"/>
+        </w:numPr>
+        <w:rPr>
+          <w:rFonts w:asciiTheme="majorBidi" w:hAnsiTheme="majorBidi" w:cstheme="majorBidi"/>
+          <w:sz w:val="28"/>
+          <w:szCs w:val="28"/>
+        </w:rPr>
+      </w:pPr>
+      <w:r>
+        <w:rPr>
+          <w:rFonts w:asciiTheme="majorBidi" w:hAnsiTheme="majorBidi" w:cstheme="majorBidi"/>
+          <w:sz w:val="28"/>
+          <w:szCs w:val="28"/>
+        </w:rPr>
+        <w:t>CI/CD pipelines</w:t>
+      </w:r>
+    </w:p>
+    <w:p>
+      <w:pPr>
+        <w:pStyle w:val="ListParagraph"/>
+        <w:numPr>
+          <w:ilvl w:val="0"/>
+          <w:numId w:val="31"/>
+        </w:numPr>
+        <w:rPr>
+          <w:rFonts w:asciiTheme="majorBidi" w:hAnsiTheme="majorBidi" w:cstheme="majorBidi"/>
+          <w:sz w:val="28"/>
+          <w:szCs w:val="28"/>
+        </w:rPr>
+      </w:pPr>
+      <w:r>
+        <w:rPr>
+          <w:rFonts w:asciiTheme="majorBidi" w:hAnsiTheme="majorBidi" w:cstheme="majorBidi"/>
+          <w:sz w:val="28"/>
+          <w:szCs w:val="28"/>
+        </w:rPr>
+        <w:t>scripts</w:t>
+      </w:r>
+    </w:p>
+    <w:p>
+      <w:pPr>
+        <w:pStyle w:val="ListParagraph"/>
+        <w:numPr>
+          <w:ilvl w:val="0"/>
+          <w:numId w:val="31"/>
+        </w:numPr>
+        <w:rPr>
+          <w:rFonts w:asciiTheme="majorBidi" w:hAnsiTheme="majorBidi" w:cstheme="majorBidi"/>
+          <w:sz w:val="28"/>
+          <w:szCs w:val="28"/>
+        </w:rPr>
+      </w:pPr>
+      <w:r>
+        <w:rPr>
+          <w:rFonts w:asciiTheme="majorBidi" w:hAnsiTheme="majorBidi" w:cstheme="majorBidi"/>
+          <w:sz w:val="28"/>
+          <w:szCs w:val="28"/>
+        </w:rPr>
+        <w:t>automation</w:t>
+      </w:r>
+    </w:p>
+    <w:p>
+      <w:pPr>
+        <w:pStyle w:val="ListParagraph"/>
+        <w:ind w:left="360"/>
+        <w:rPr>
+          <w:rFonts w:asciiTheme="majorBidi" w:hAnsiTheme="majorBidi" w:cstheme="majorBidi"/>
+          <w:sz w:val="28"/>
+          <w:szCs w:val="28"/>
+        </w:rPr>
+      </w:pPr>
+      <w:r>
+        <w:rPr>
+          <w:rFonts w:asciiTheme="majorBidi" w:hAnsiTheme="majorBidi" w:cstheme="majorBidi"/>
+          <w:sz w:val="28"/>
+          <w:szCs w:val="28"/>
+        </w:rPr>
+        <w:t>Example with token:</w:t>
+      </w:r>
+    </w:p>
+    <w:p>
+      <w:pPr>
+        <w:pStyle w:val="ListParagraph"/>
+        <w:ind w:left="360"/>
+        <w:jc w:val="both"/>
+        <w:rPr>
+          <w:rFonts w:asciiTheme="majorBidi" w:hAnsiTheme="majorBidi" w:cstheme="majorBidi"/>
+          <w:b/>
+          <w:bCs/>
+          <w:i/>
+          <w:iCs/>
+          <w:sz w:val="28"/>
+          <w:szCs w:val="28"/>
+        </w:rPr>
+      </w:pPr>
+      <w:r>
+        <w:rPr>
+          <w:rFonts w:asciiTheme="majorBidi" w:hAnsiTheme="majorBidi" w:cstheme="majorBidi"/>
+          <w:b/>
+          <w:bCs/>
+          <w:i/>
+          <w:iCs/>
+          <w:sz w:val="28"/>
+          <w:szCs w:val="28"/>
+        </w:rPr>
+        <w:t xml:space="preserve">echo "$TOKEN" | docker login -u </w:t>
+      </w:r>
+      <w:proofErr w:type="spellStart"/>
+      <w:r>
+        <w:rPr>
+          <w:rFonts w:asciiTheme="majorBidi" w:hAnsiTheme="majorBidi" w:cstheme="majorBidi"/>
+          <w:b/>
+          <w:bCs/>
+          <w:i/>
+          <w:iCs/>
+          <w:sz w:val="28"/>
+          <w:szCs w:val="28"/>
+        </w:rPr>
+        <w:t>myuser</w:t>
+      </w:r>
+      <w:proofErr w:type="spellEnd"/>
+      <w:r>
+        <w:rPr>
+          <w:rFonts w:asciiTheme="majorBidi" w:hAnsiTheme="majorBidi" w:cstheme="majorBidi"/>
+          <w:b/>
+          <w:bCs/>
+          <w:i/>
+          <w:iCs/>
+          <w:sz w:val="28"/>
+          <w:szCs w:val="28"/>
+        </w:rPr>
+        <w:t xml:space="preserve"> --password-stdin</w:t>
+      </w:r>
+    </w:p>
+    <w:p>
+      <w:pPr>
+        <w:rPr>
+          <w:rFonts w:asciiTheme="majorBidi" w:hAnsiTheme="majorBidi" w:cstheme="majorBidi"/>
+          <w:b/>
+          <w:bCs/>
+          <w:sz w:val="28"/>
+          <w:szCs w:val="28"/>
+        </w:rPr>
+      </w:pPr>
+      <w:r>
+        <w:rPr>
+          <w:rFonts w:asciiTheme="majorBidi" w:hAnsiTheme="majorBidi" w:cstheme="majorBidi"/>
+          <w:b/>
+          <w:bCs/>
+          <w:sz w:val="28"/>
+          <w:szCs w:val="28"/>
+        </w:rPr>
+        <w:lastRenderedPageBreak/>
+        <w:t>Where credentials are stored</w:t>
+      </w:r>
+      <w:r>
+        <w:rPr>
+          <w:rFonts w:asciiTheme="majorBidi" w:hAnsiTheme="majorBidi" w:cstheme="majorBidi"/>
+          <w:b/>
+          <w:bCs/>
+          <w:sz w:val="28"/>
+          <w:szCs w:val="28"/>
+        </w:rPr>
+        <w:t>:</w:t>
+      </w:r>
+    </w:p>
+    <w:p>
+      <w:pPr>
+        <w:rPr>
+          <w:rFonts w:asciiTheme="majorBidi" w:hAnsiTheme="majorBidi" w:cstheme="majorBidi"/>
+          <w:sz w:val="28"/>
+          <w:szCs w:val="28"/>
+        </w:rPr>
+      </w:pPr>
+      <w:r>
+        <w:rPr>
+          <w:rFonts w:asciiTheme="majorBidi" w:hAnsiTheme="majorBidi" w:cstheme="majorBidi"/>
+          <w:sz w:val="28"/>
+          <w:szCs w:val="28"/>
+        </w:rPr>
+        <w:t xml:space="preserve">path </w:t>
+      </w:r>
+      <w:r>
+        <w:rPr>
+          <w:rFonts w:asciiTheme="majorBidi" w:hAnsiTheme="majorBidi" w:cstheme="majorBidi"/>
+          <w:sz w:val="28"/>
+          <w:szCs w:val="28"/>
+        </w:rPr>
+        <w:t xml:space="preserve">→ </w:t>
+      </w:r>
+      <w:r>
+        <w:rPr>
+          <w:rFonts w:asciiTheme="majorBidi" w:hAnsiTheme="majorBidi" w:cstheme="majorBidi"/>
+          <w:sz w:val="28"/>
+          <w:szCs w:val="28"/>
+        </w:rPr>
+        <w:t>~/.docker/</w:t>
+      </w:r>
+      <w:proofErr w:type="spellStart"/>
+      <w:r>
+        <w:rPr>
+          <w:rFonts w:asciiTheme="majorBidi" w:hAnsiTheme="majorBidi" w:cstheme="majorBidi"/>
+          <w:sz w:val="28"/>
+          <w:szCs w:val="28"/>
+        </w:rPr>
+        <w:t>config.json</w:t>
+      </w:r>
+      <w:proofErr w:type="spellEnd"/>
+    </w:p>
+    <w:p>
+      <w:pPr>
+        <w:rPr>
+          <w:rFonts w:asciiTheme="majorBidi" w:hAnsiTheme="majorBidi" w:cstheme="majorBidi"/>
+          <w:sz w:val="28"/>
+          <w:szCs w:val="28"/>
+        </w:rPr>
+      </w:pPr>
+      <w:r>
+        <w:rPr>
+          <w:rFonts w:asciiTheme="majorBidi" w:hAnsiTheme="majorBidi" w:cstheme="majorBidi"/>
+          <w:noProof/>
+          <w:sz w:val="28"/>
+          <w:szCs w:val="28"/>
+        </w:rPr>
+        <mc:AlternateContent>
+          <mc:Choice Requires="wps">
+            <w:drawing>
+              <wp:anchor distT="0" distB="0" distL="114300" distR="114300" simplePos="0" relativeHeight="251664384" behindDoc="0" locked="0" layoutInCell="1" allowOverlap="1" wp14:anchorId="30A238F3" wp14:editId="22319AFA">
+                <wp:simplePos x="0" y="0"/>
+                <wp:positionH relativeFrom="margin">
+                  <wp:align>left</wp:align>
+                </wp:positionH>
+                <wp:positionV relativeFrom="paragraph">
+                  <wp:posOffset>305435</wp:posOffset>
+                </wp:positionV>
+                <wp:extent cx="2727960" cy="1691640"/>
+                <wp:effectExtent l="0" t="0" r="15240" b="22860"/>
+                <wp:wrapNone/>
+                <wp:docPr id="1564657408" name="Rectangle 5"/>
+                <wp:cNvGraphicFramePr/>
+                <a:graphic xmlns:a="http://schemas.openxmlformats.org/drawingml/2006/main">
+                  <a:graphicData uri="http://schemas.microsoft.com/office/word/2010/wordprocessingShape">
+                    <wps:wsp>
+                      <wps:cNvSpPr/>
+                      <wps:spPr>
+                        <a:xfrm>
+                          <a:off x="0" y="0"/>
+                          <a:ext cx="2727960" cy="1691640"/>
+                        </a:xfrm>
+                        <a:prstGeom prst="rect">
+                          <a:avLst/>
+                        </a:prstGeom>
+                      </wps:spPr>
+                      <wps:style>
+                        <a:lnRef idx="2">
+                          <a:schemeClr val="dk1">
+                            <a:shade val="15000"/>
+                          </a:schemeClr>
+                        </a:lnRef>
+                        <a:fillRef idx="1">
+                          <a:schemeClr val="dk1"/>
+                        </a:fillRef>
+                        <a:effectRef idx="0">
+                          <a:schemeClr val="dk1"/>
+                        </a:effectRef>
+                        <a:fontRef idx="minor">
+                          <a:schemeClr val="lt1"/>
+                        </a:fontRef>
+                      </wps:style>
+                      <wps:txbx>
+                        <w:txbxContent>
+                          <w:p>
+                            <w:pPr>
+                              <w:spacing w:after="0"/>
+                              <w:rPr>
+                                <w:rFonts w:asciiTheme="majorBidi" w:hAnsiTheme="majorBidi" w:cstheme="majorBidi"/>
+                                <w:sz w:val="28"/>
+                                <w:szCs w:val="28"/>
+                              </w:rPr>
+                            </w:pPr>
+                            <w:r>
+                              <w:rPr>
+                                <w:rFonts w:asciiTheme="majorBidi" w:hAnsiTheme="majorBidi" w:cstheme="majorBidi"/>
+                                <w:sz w:val="28"/>
+                                <w:szCs w:val="28"/>
+                              </w:rPr>
+                              <w:t>{</w:t>
+                            </w:r>
+                          </w:p>
+                          <w:p>
+                            <w:pPr>
+                              <w:spacing w:after="0"/>
+                              <w:rPr>
+                                <w:rFonts w:asciiTheme="majorBidi" w:hAnsiTheme="majorBidi" w:cstheme="majorBidi"/>
+                                <w:sz w:val="28"/>
+                                <w:szCs w:val="28"/>
+                              </w:rPr>
+                            </w:pPr>
+                            <w:r>
+                              <w:rPr>
+                                <w:rFonts w:asciiTheme="majorBidi" w:hAnsiTheme="majorBidi" w:cstheme="majorBidi"/>
+                                <w:sz w:val="28"/>
+                                <w:szCs w:val="28"/>
+                              </w:rPr>
+                              <w:t xml:space="preserve">  </w:t>
+                            </w:r>
+                            <w:r>
+                              <w:rPr>
+                                <w:rFonts w:asciiTheme="majorBidi" w:hAnsiTheme="majorBidi" w:cstheme="majorBidi"/>
+                                <w:sz w:val="28"/>
+                                <w:szCs w:val="28"/>
+                              </w:rPr>
+                              <w:t xml:space="preserve">  </w:t>
+                            </w:r>
+                            <w:r>
+                              <w:rPr>
+                                <w:rFonts w:asciiTheme="majorBidi" w:hAnsiTheme="majorBidi" w:cstheme="majorBidi"/>
+                                <w:sz w:val="28"/>
+                                <w:szCs w:val="28"/>
+                              </w:rPr>
+                              <w:t>"</w:t>
+                            </w:r>
+                            <w:proofErr w:type="spellStart"/>
+                            <w:r>
+                              <w:rPr>
+                                <w:rFonts w:asciiTheme="majorBidi" w:hAnsiTheme="majorBidi" w:cstheme="majorBidi"/>
+                                <w:sz w:val="28"/>
+                                <w:szCs w:val="28"/>
+                              </w:rPr>
+                              <w:t>auths</w:t>
+                            </w:r>
+                            <w:proofErr w:type="spellEnd"/>
+                            <w:r>
+                              <w:rPr>
+                                <w:rFonts w:asciiTheme="majorBidi" w:hAnsiTheme="majorBidi" w:cstheme="majorBidi"/>
+                                <w:sz w:val="28"/>
+                                <w:szCs w:val="28"/>
+                              </w:rPr>
+                              <w:t>": {</w:t>
+                            </w:r>
+                          </w:p>
+                          <w:p>
+                            <w:pPr>
+                              <w:spacing w:after="0"/>
+                              <w:rPr>
+                                <w:rFonts w:asciiTheme="majorBidi" w:hAnsiTheme="majorBidi" w:cstheme="majorBidi"/>
+                                <w:sz w:val="28"/>
+                                <w:szCs w:val="28"/>
+                              </w:rPr>
+                            </w:pPr>
+                            <w:r>
+                              <w:rPr>
+                                <w:rFonts w:asciiTheme="majorBidi" w:hAnsiTheme="majorBidi" w:cstheme="majorBidi"/>
+                                <w:sz w:val="28"/>
+                                <w:szCs w:val="28"/>
+                              </w:rPr>
+                              <w:t xml:space="preserve">    </w:t>
+                            </w:r>
+                            <w:r>
+                              <w:rPr>
+                                <w:rFonts w:asciiTheme="majorBidi" w:hAnsiTheme="majorBidi" w:cstheme="majorBidi"/>
+                                <w:sz w:val="28"/>
+                                <w:szCs w:val="28"/>
+                              </w:rPr>
+                              <w:t xml:space="preserve">   </w:t>
+                            </w:r>
+                            <w:r>
+                              <w:rPr>
+                                <w:rFonts w:asciiTheme="majorBidi" w:hAnsiTheme="majorBidi" w:cstheme="majorBidi"/>
+                                <w:sz w:val="28"/>
+                                <w:szCs w:val="28"/>
+                              </w:rPr>
+                              <w:t>"https://index.docker.io/v1/": {</w:t>
+                            </w:r>
+                          </w:p>
+                          <w:p>
+                            <w:pPr>
+                              <w:spacing w:after="0"/>
+                              <w:rPr>
+                                <w:rFonts w:asciiTheme="majorBidi" w:hAnsiTheme="majorBidi" w:cstheme="majorBidi"/>
+                                <w:sz w:val="28"/>
+                                <w:szCs w:val="28"/>
+                              </w:rPr>
+                            </w:pPr>
+                            <w:r>
+                              <w:rPr>
+                                <w:rFonts w:asciiTheme="majorBidi" w:hAnsiTheme="majorBidi" w:cstheme="majorBidi"/>
+                                <w:sz w:val="28"/>
+                                <w:szCs w:val="28"/>
+                              </w:rPr>
+                              <w:t xml:space="preserve">      </w:t>
+                            </w:r>
+                            <w:r>
+                              <w:rPr>
+                                <w:rFonts w:asciiTheme="majorBidi" w:hAnsiTheme="majorBidi" w:cstheme="majorBidi"/>
+                                <w:sz w:val="28"/>
+                                <w:szCs w:val="28"/>
+                              </w:rPr>
+                              <w:t xml:space="preserve"> </w:t>
+                            </w:r>
+                            <w:r>
+                              <w:rPr>
+                                <w:rFonts w:asciiTheme="majorBidi" w:hAnsiTheme="majorBidi" w:cstheme="majorBidi"/>
+                                <w:sz w:val="28"/>
+                                <w:szCs w:val="28"/>
+                              </w:rPr>
+                              <w:t>"auth": "base64encoded..."</w:t>
+                            </w:r>
+                          </w:p>
+                          <w:p>
+                            <w:pPr>
+                              <w:spacing w:after="0"/>
+                              <w:rPr>
+                                <w:rFonts w:asciiTheme="majorBidi" w:hAnsiTheme="majorBidi" w:cstheme="majorBidi"/>
+                                <w:sz w:val="28"/>
+                                <w:szCs w:val="28"/>
+                              </w:rPr>
+                            </w:pPr>
+                            <w:r>
+                              <w:rPr>
+                                <w:rFonts w:asciiTheme="majorBidi" w:hAnsiTheme="majorBidi" w:cstheme="majorBidi"/>
+                                <w:sz w:val="28"/>
+                                <w:szCs w:val="28"/>
+                              </w:rPr>
+                              <w:t xml:space="preserve">    </w:t>
+                            </w:r>
+                            <w:r>
+                              <w:rPr>
+                                <w:rFonts w:asciiTheme="majorBidi" w:hAnsiTheme="majorBidi" w:cstheme="majorBidi"/>
+                                <w:sz w:val="28"/>
+                                <w:szCs w:val="28"/>
+                              </w:rPr>
+                              <w:t xml:space="preserve">   </w:t>
+                            </w:r>
+                            <w:r>
+                              <w:rPr>
+                                <w:rFonts w:asciiTheme="majorBidi" w:hAnsiTheme="majorBidi" w:cstheme="majorBidi"/>
+                                <w:sz w:val="28"/>
+                                <w:szCs w:val="28"/>
+                              </w:rPr>
+                              <w:t>}</w:t>
+                            </w:r>
+                          </w:p>
+                          <w:p>
+                            <w:pPr>
+                              <w:spacing w:after="0"/>
+                              <w:rPr>
+                                <w:rFonts w:asciiTheme="majorBidi" w:hAnsiTheme="majorBidi" w:cstheme="majorBidi"/>
+                                <w:sz w:val="28"/>
+                                <w:szCs w:val="28"/>
+                              </w:rPr>
+                            </w:pPr>
+                            <w:r>
+                              <w:rPr>
+                                <w:rFonts w:asciiTheme="majorBidi" w:hAnsiTheme="majorBidi" w:cstheme="majorBidi"/>
+                                <w:sz w:val="28"/>
+                                <w:szCs w:val="28"/>
+                              </w:rPr>
+                              <w:t xml:space="preserve">  </w:t>
+                            </w:r>
+                            <w:r>
+                              <w:rPr>
+                                <w:rFonts w:asciiTheme="majorBidi" w:hAnsiTheme="majorBidi" w:cstheme="majorBidi"/>
+                                <w:sz w:val="28"/>
+                                <w:szCs w:val="28"/>
+                              </w:rPr>
+                              <w:t xml:space="preserve"> </w:t>
+                            </w:r>
+                            <w:r>
+                              <w:rPr>
+                                <w:rFonts w:asciiTheme="majorBidi" w:hAnsiTheme="majorBidi" w:cstheme="majorBidi"/>
+                                <w:sz w:val="28"/>
+                                <w:szCs w:val="28"/>
+                              </w:rPr>
+                              <w:t>}</w:t>
+                            </w:r>
+                          </w:p>
+                          <w:p>
+                            <w:pPr>
+                              <w:spacing w:after="0"/>
+                              <w:rPr>
+                                <w:rFonts w:asciiTheme="majorBidi" w:hAnsiTheme="majorBidi" w:cstheme="majorBidi"/>
+                                <w:sz w:val="28"/>
+                                <w:szCs w:val="28"/>
+                              </w:rPr>
+                            </w:pPr>
+                            <w:r>
+                              <w:rPr>
+                                <w:rFonts w:asciiTheme="majorBidi" w:hAnsiTheme="majorBidi" w:cstheme="majorBidi"/>
+                                <w:sz w:val="28"/>
+                                <w:szCs w:val="28"/>
+                              </w:rPr>
+                              <w:t>}</w:t>
+                            </w:r>
+                          </w:p>
+                          <w:p>
+                            <w:pPr>
+                              <w:spacing w:after="0"/>
+                              <w:jc w:val="center"/>
+                            </w:pPr>
+                          </w:p>
+                        </w:txbxContent>
+                      </wps:txbx>
+                      <wps:bodyPr rot="0" spcFirstLastPara="0" vertOverflow="overflow" horzOverflow="overflow" vert="horz" wrap="square" lIns="91440" tIns="45720" rIns="91440" bIns="45720" numCol="1" spcCol="0" rtlCol="0" fromWordArt="0" anchor="ctr" anchorCtr="0" forceAA="0" compatLnSpc="1">
+                        <a:prstTxWarp prst="textNoShape">
+                          <a:avLst/>
+                        </a:prstTxWarp>
+                        <a:noAutofit/>
+                      </wps:bodyPr>
+                    </wps:wsp>
+                  </a:graphicData>
+                </a:graphic>
+                <wp14:sizeRelH relativeFrom="margin">
+                  <wp14:pctWidth>0</wp14:pctWidth>
+                </wp14:sizeRelH>
+                <wp14:sizeRelV relativeFrom="margin">
+                  <wp14:pctHeight>0</wp14:pctHeight>
+                </wp14:sizeRelV>
+              </wp:anchor>
+            </w:drawing>
+          </mc:Choice>
+          <mc:Fallback>
+            <w:pict>
+              <v:rect w14:anchorId="30A238F3" id="Rectangle 5" o:spid="_x0000_s1030" style="position:absolute;margin-left:0;margin-top:24.05pt;width:214.8pt;height:133.2pt;z-index:251664384;visibility:visible;mso-wrap-style:square;mso-width-percent:0;mso-height-percent:0;mso-wrap-distance-left:9pt;mso-wrap-distance-top:0;mso-wrap-distance-right:9pt;mso-wrap-distance-bottom:0;mso-position-horizontal:left;mso-position-horizontal-relative:margin;mso-position-vertical:absolute;mso-position-vertical-relative:text;mso-width-percent:0;mso-height-percent:0;mso-width-relative:margin;mso-height-relative:margin;v-text-anchor:middle" o:gfxdata="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" fillcolor="black [3200]" strokecolor="black [480]" strokeweight="1pt">
+                <v:textbox>
+                  <w:txbxContent>
+                    <w:p>
+                      <w:pPr>
+                        <w:spacing w:after="0"/>
+                        <w:rPr>
+                          <w:rFonts w:asciiTheme="majorBidi" w:hAnsiTheme="majorBidi" w:cstheme="majorBidi"/>
+                          <w:sz w:val="28"/>
+                          <w:szCs w:val="28"/>
+                        </w:rPr>
+                      </w:pPr>
+                      <w:r>
+                        <w:rPr>
+                          <w:rFonts w:asciiTheme="majorBidi" w:hAnsiTheme="majorBidi" w:cstheme="majorBidi"/>
+                          <w:sz w:val="28"/>
+                          <w:szCs w:val="28"/>
+                        </w:rPr>
+                        <w:t>{</w:t>
+                      </w:r>
+                    </w:p>
+                    <w:p>
+                      <w:pPr>
+                        <w:spacing w:after="0"/>
+                        <w:rPr>
+                          <w:rFonts w:asciiTheme="majorBidi" w:hAnsiTheme="majorBidi" w:cstheme="majorBidi"/>
+                          <w:sz w:val="28"/>
+                          <w:szCs w:val="28"/>
+                        </w:rPr>
+                      </w:pPr>
+                      <w:r>
+                        <w:rPr>
+                          <w:rFonts w:asciiTheme="majorBidi" w:hAnsiTheme="majorBidi" w:cstheme="majorBidi"/>
+                          <w:sz w:val="28"/>
+                          <w:szCs w:val="28"/>
+                        </w:rPr>
+                        <w:t xml:space="preserve">  </w:t>
+                      </w:r>
+                      <w:r>
+                        <w:rPr>
+                          <w:rFonts w:asciiTheme="majorBidi" w:hAnsiTheme="majorBidi" w:cstheme="majorBidi"/>
+                          <w:sz w:val="28"/>
+                          <w:szCs w:val="28"/>
+                        </w:rPr>
+                        <w:t xml:space="preserve">  </w:t>
+                      </w:r>
+                      <w:r>
+                        <w:rPr>
+                          <w:rFonts w:asciiTheme="majorBidi" w:hAnsiTheme="majorBidi" w:cstheme="majorBidi"/>
+                          <w:sz w:val="28"/>
+                          <w:szCs w:val="28"/>
+                        </w:rPr>
+                        <w:t>"</w:t>
+                      </w:r>
+                      <w:proofErr w:type="spellStart"/>
+                      <w:r>
+                        <w:rPr>
+                          <w:rFonts w:asciiTheme="majorBidi" w:hAnsiTheme="majorBidi" w:cstheme="majorBidi"/>
+                          <w:sz w:val="28"/>
+                          <w:szCs w:val="28"/>
+                        </w:rPr>
+                        <w:t>auths</w:t>
+                      </w:r>
+                      <w:proofErr w:type="spellEnd"/>
+                      <w:r>
+                        <w:rPr>
+                          <w:rFonts w:asciiTheme="majorBidi" w:hAnsiTheme="majorBidi" w:cstheme="majorBidi"/>
+                          <w:sz w:val="28"/>
+                          <w:szCs w:val="28"/>
+                        </w:rPr>
+                        <w:t>": {</w:t>
+                      </w:r>
+                    </w:p>
+                    <w:p>
+                      <w:pPr>
+                        <w:spacing w:after="0"/>
+                        <w:rPr>
+                          <w:rFonts w:asciiTheme="majorBidi" w:hAnsiTheme="majorBidi" w:cstheme="majorBidi"/>
+                          <w:sz w:val="28"/>
+                          <w:szCs w:val="28"/>
+                        </w:rPr>
+                      </w:pPr>
+                      <w:r>
+                        <w:rPr>
+                          <w:rFonts w:asciiTheme="majorBidi" w:hAnsiTheme="majorBidi" w:cstheme="majorBidi"/>
+                          <w:sz w:val="28"/>
+                          <w:szCs w:val="28"/>
+                        </w:rPr>
+                        <w:t xml:space="preserve">    </w:t>
+                      </w:r>
+                      <w:r>
+                        <w:rPr>
+                          <w:rFonts w:asciiTheme="majorBidi" w:hAnsiTheme="majorBidi" w:cstheme="majorBidi"/>
+                          <w:sz w:val="28"/>
+                          <w:szCs w:val="28"/>
+                        </w:rPr>
+                        <w:t xml:space="preserve">   </w:t>
+                      </w:r>
+                      <w:r>
+                        <w:rPr>
+                          <w:rFonts w:asciiTheme="majorBidi" w:hAnsiTheme="majorBidi" w:cstheme="majorBidi"/>
+                          <w:sz w:val="28"/>
+                          <w:szCs w:val="28"/>
+                        </w:rPr>
+                        <w:t>"https://index.docker.io/v1/": {</w:t>
+                      </w:r>
+                    </w:p>
+                    <w:p>
+                      <w:pPr>
+                        <w:spacing w:after="0"/>
+                        <w:rPr>
+                          <w:rFonts w:asciiTheme="majorBidi" w:hAnsiTheme="majorBidi" w:cstheme="majorBidi"/>
+                          <w:sz w:val="28"/>
+                          <w:szCs w:val="28"/>
+                        </w:rPr>
+                      </w:pPr>
+                      <w:r>
+                        <w:rPr>
+                          <w:rFonts w:asciiTheme="majorBidi" w:hAnsiTheme="majorBidi" w:cstheme="majorBidi"/>
+                          <w:sz w:val="28"/>
+                          <w:szCs w:val="28"/>
+                        </w:rPr>
+                        <w:t xml:space="preserve">      </w:t>
+                      </w:r>
+                      <w:r>
+                        <w:rPr>
+                          <w:rFonts w:asciiTheme="majorBidi" w:hAnsiTheme="majorBidi" w:cstheme="majorBidi"/>
+                          <w:sz w:val="28"/>
+                          <w:szCs w:val="28"/>
+                        </w:rPr>
+                        <w:t xml:space="preserve"> </w:t>
+                      </w:r>
+                      <w:r>
+                        <w:rPr>
+                          <w:rFonts w:asciiTheme="majorBidi" w:hAnsiTheme="majorBidi" w:cstheme="majorBidi"/>
+                          <w:sz w:val="28"/>
+                          <w:szCs w:val="28"/>
+                        </w:rPr>
+                        <w:t>"auth": "base64encoded..."</w:t>
+                      </w:r>
+                    </w:p>
+                    <w:p>
+                      <w:pPr>
+                        <w:spacing w:after="0"/>
+                        <w:rPr>
+                          <w:rFonts w:asciiTheme="majorBidi" w:hAnsiTheme="majorBidi" w:cstheme="majorBidi"/>
+                          <w:sz w:val="28"/>
+                          <w:szCs w:val="28"/>
+                        </w:rPr>
+                      </w:pPr>
+                      <w:r>
+                        <w:rPr>
+                          <w:rFonts w:asciiTheme="majorBidi" w:hAnsiTheme="majorBidi" w:cstheme="majorBidi"/>
+                          <w:sz w:val="28"/>
+                          <w:szCs w:val="28"/>
+                        </w:rPr>
+                        <w:t xml:space="preserve">    </w:t>
+                      </w:r>
+                      <w:r>
+                        <w:rPr>
+                          <w:rFonts w:asciiTheme="majorBidi" w:hAnsiTheme="majorBidi" w:cstheme="majorBidi"/>
+                          <w:sz w:val="28"/>
+                          <w:szCs w:val="28"/>
+                        </w:rPr>
+                        <w:t xml:space="preserve">   </w:t>
+                      </w:r>
+                      <w:r>
+                        <w:rPr>
+                          <w:rFonts w:asciiTheme="majorBidi" w:hAnsiTheme="majorBidi" w:cstheme="majorBidi"/>
+                          <w:sz w:val="28"/>
+                          <w:szCs w:val="28"/>
+                        </w:rPr>
+                        <w:t>}</w:t>
+                      </w:r>
+                    </w:p>
+                    <w:p>
+                      <w:pPr>
+                        <w:spacing w:after="0"/>
+                        <w:rPr>
+                          <w:rFonts w:asciiTheme="majorBidi" w:hAnsiTheme="majorBidi" w:cstheme="majorBidi"/>
+                          <w:sz w:val="28"/>
+                          <w:szCs w:val="28"/>
+                        </w:rPr>
+                      </w:pPr>
+                      <w:r>
+                        <w:rPr>
+                          <w:rFonts w:asciiTheme="majorBidi" w:hAnsiTheme="majorBidi" w:cstheme="majorBidi"/>
+                          <w:sz w:val="28"/>
+                          <w:szCs w:val="28"/>
+                        </w:rPr>
+                        <w:t xml:space="preserve">  </w:t>
+                      </w:r>
+                      <w:r>
+                        <w:rPr>
+                          <w:rFonts w:asciiTheme="majorBidi" w:hAnsiTheme="majorBidi" w:cstheme="majorBidi"/>
+                          <w:sz w:val="28"/>
+                          <w:szCs w:val="28"/>
+                        </w:rPr>
+                        <w:t xml:space="preserve"> </w:t>
+                      </w:r>
+                      <w:r>
+                        <w:rPr>
+                          <w:rFonts w:asciiTheme="majorBidi" w:hAnsiTheme="majorBidi" w:cstheme="majorBidi"/>
+                          <w:sz w:val="28"/>
+                          <w:szCs w:val="28"/>
+                        </w:rPr>
+                        <w:t>}</w:t>
+                      </w:r>
+                    </w:p>
+                    <w:p>
+                      <w:pPr>
+                        <w:spacing w:after="0"/>
+                        <w:rPr>
+                          <w:rFonts w:asciiTheme="majorBidi" w:hAnsiTheme="majorBidi" w:cstheme="majorBidi"/>
+                          <w:sz w:val="28"/>
+                          <w:szCs w:val="28"/>
+                        </w:rPr>
+                      </w:pPr>
+                      <w:r>
+                        <w:rPr>
+                          <w:rFonts w:asciiTheme="majorBidi" w:hAnsiTheme="majorBidi" w:cstheme="majorBidi"/>
+                          <w:sz w:val="28"/>
+                          <w:szCs w:val="28"/>
+                        </w:rPr>
+                        <w:t>}</w:t>
+                      </w:r>
+                    </w:p>
+                    <w:p>
+                      <w:pPr>
+                        <w:spacing w:after="0"/>
+                        <w:jc w:val="center"/>
+                      </w:pPr>
+                    </w:p>
+                  </w:txbxContent>
+                </v:textbox>
+                <w10:wrap anchorx="margin"/>
+              </v:rect>
+            </w:pict>
+          </mc:Fallback>
+        </mc:AlternateContent>
+      </w:r>
+      <w:r>
+        <w:rPr>
+          <w:rFonts w:asciiTheme="majorBidi" w:hAnsiTheme="majorBidi" w:cstheme="majorBidi"/>
+          <w:sz w:val="28"/>
+          <w:szCs w:val="28"/>
+        </w:rPr>
+        <w:t>Example content:</w:t>
+      </w:r>
+    </w:p>
+    <w:p>
+      <w:pPr>
+        <w:rPr>
+          <w:rFonts w:asciiTheme="majorBidi" w:hAnsiTheme="majorBidi" w:cstheme="majorBidi"/>
+          <w:sz w:val="28"/>
+          <w:szCs w:val="28"/>
+        </w:rPr>
+      </w:pPr>
+    </w:p>
+    <w:p>
+      <w:pPr>
+        <w:rPr>
+          <w:rFonts w:asciiTheme="majorBidi" w:hAnsiTheme="majorBidi" w:cstheme="majorBidi"/>
+          <w:sz w:val="28"/>
+          <w:szCs w:val="28"/>
+        </w:rPr>
+      </w:pPr>
+    </w:p>
+    <w:p>
+      <w:pPr>
+        <w:rPr>
+          <w:rFonts w:asciiTheme="majorBidi" w:hAnsiTheme="majorBidi" w:cstheme="majorBidi"/>
+          <w:sz w:val="28"/>
+          <w:szCs w:val="28"/>
+        </w:rPr>
+      </w:pPr>
+    </w:p>
+    <w:p>
+      <w:pPr>
+        <w:rPr>
+          <w:rFonts w:asciiTheme="majorBidi" w:hAnsiTheme="majorBidi" w:cstheme="majorBidi"/>
+          <w:sz w:val="28"/>
+          <w:szCs w:val="28"/>
+        </w:rPr>
+      </w:pPr>
+    </w:p>
+    <w:p>
+      <w:pPr>
+        <w:rPr>
+          <w:rFonts w:asciiTheme="majorBidi" w:hAnsiTheme="majorBidi" w:cstheme="majorBidi"/>
+          <w:sz w:val="28"/>
+          <w:szCs w:val="28"/>
+        </w:rPr>
+      </w:pPr>
+    </w:p>
+    <w:p>
+      <w:pPr>
+        <w:rPr>
+          <w:rFonts w:asciiTheme="majorBidi" w:hAnsiTheme="majorBidi" w:cstheme="majorBidi"/>
+          <w:sz w:val="2"/>
+          <w:szCs w:val="2"/>
+        </w:rPr>
+      </w:pPr>
+    </w:p>
+    <w:p>
+      <w:pPr>
+        <w:rPr>
+          <w:rFonts w:asciiTheme="majorBidi" w:hAnsiTheme="majorBidi" w:cstheme="majorBidi"/>
+          <w:b/>
+          <w:bCs/>
+          <w:sz w:val="32"/>
+          <w:szCs w:val="32"/>
+        </w:rPr>
+      </w:pPr>
+      <w:r>
+        <w:rPr>
+          <w:rFonts w:asciiTheme="majorBidi" w:hAnsiTheme="majorBidi" w:cstheme="majorBidi"/>
+          <w:b/>
+          <w:bCs/>
+          <w:sz w:val="32"/>
+          <w:szCs w:val="32"/>
+        </w:rPr>
+        <w:t>Logout command</w:t>
+      </w:r>
+      <w:r>
+        <w:rPr>
+          <w:rFonts w:asciiTheme="majorBidi" w:hAnsiTheme="majorBidi" w:cstheme="majorBidi"/>
+          <w:b/>
+          <w:bCs/>
+          <w:sz w:val="32"/>
+          <w:szCs w:val="32"/>
+        </w:rPr>
+        <w:t>:</w:t>
+      </w:r>
+    </w:p>
+    <w:p>
+      <w:pPr>
+        <w:rPr>
+          <w:rFonts w:asciiTheme="majorBidi" w:hAnsiTheme="majorBidi" w:cstheme="majorBidi"/>
+          <w:b/>
+          <w:bCs/>
+          <w:i/>
+          <w:iCs/>
+          <w:sz w:val="28"/>
+          <w:szCs w:val="28"/>
+        </w:rPr>
+      </w:pPr>
+      <w:r>
+        <w:rPr>
+          <w:rFonts w:asciiTheme="majorBidi" w:hAnsiTheme="majorBidi" w:cstheme="majorBidi"/>
+          <w:sz w:val="28"/>
+          <w:szCs w:val="28"/>
+        </w:rPr>
+        <w:t>To remove credentials</w:t>
+      </w:r>
+      <w:r>
+        <w:rPr>
+          <w:rFonts w:asciiTheme="majorBidi" w:hAnsiTheme="majorBidi" w:cstheme="majorBidi"/>
+          <w:sz w:val="28"/>
+          <w:szCs w:val="28"/>
+        </w:rPr>
+        <w:t xml:space="preserve"> </w:t>
+      </w:r>
+      <w:r>
+        <w:rPr>
+          <w:rFonts w:asciiTheme="majorBidi" w:hAnsiTheme="majorBidi" w:cstheme="majorBidi"/>
+          <w:sz w:val="28"/>
+          <w:szCs w:val="28"/>
+        </w:rPr>
+        <w:t xml:space="preserve">→ </w:t>
+      </w:r>
+      <w:r>
+        <w:rPr>
+          <w:rFonts w:asciiTheme="majorBidi" w:hAnsiTheme="majorBidi" w:cstheme="majorBidi"/>
+          <w:b/>
+          <w:bCs/>
+          <w:i/>
+          <w:iCs/>
+          <w:sz w:val="28"/>
+          <w:szCs w:val="28"/>
+        </w:rPr>
+        <w:t>docker logout</w:t>
+      </w:r>
+      <w:r>
+        <w:rPr>
+          <w:rFonts w:asciiTheme="majorBidi" w:hAnsiTheme="majorBidi" w:cstheme="majorBidi"/>
+          <w:sz w:val="28"/>
+          <w:szCs w:val="28"/>
+        </w:rPr>
+        <w:t xml:space="preserve"> or</w:t>
+      </w:r>
+      <w:r>
+        <w:rPr>
+          <w:rFonts w:asciiTheme="majorBidi" w:hAnsiTheme="majorBidi" w:cstheme="majorBidi"/>
+          <w:b/>
+          <w:bCs/>
+          <w:i/>
+          <w:iCs/>
+          <w:sz w:val="28"/>
+          <w:szCs w:val="28"/>
+        </w:rPr>
+        <w:t xml:space="preserve"> </w:t>
+      </w:r>
+      <w:r>
+        <w:rPr>
+          <w:rFonts w:asciiTheme="majorBidi" w:hAnsiTheme="majorBidi" w:cstheme="majorBidi"/>
+          <w:b/>
+          <w:bCs/>
+          <w:i/>
+          <w:iCs/>
+          <w:sz w:val="28"/>
+          <w:szCs w:val="28"/>
+        </w:rPr>
+        <w:t xml:space="preserve">docker logout </w:t>
+      </w:r>
+      <w:r>
+        <w:rPr>
+          <w:rFonts w:asciiTheme="majorBidi" w:hAnsiTheme="majorBidi" w:cstheme="majorBidi"/>
+          <w:b/>
+          <w:bCs/>
+          <w:i/>
+          <w:iCs/>
+          <w:sz w:val="28"/>
+          <w:szCs w:val="28"/>
+        </w:rPr>
+        <w:t>registry.company.com</w:t>
+      </w:r>
+    </w:p>
+    <w:p>
+      <w:pPr>
+        <w:rPr>
+          <w:rFonts w:asciiTheme="majorBidi" w:hAnsiTheme="majorBidi" w:cstheme="majorBidi"/>
+          <w:b/>
+          <w:bCs/>
+          <w:sz w:val="28"/>
+          <w:szCs w:val="28"/>
+        </w:rPr>
+      </w:pPr>
+      <w:r>
+        <w:rPr>
+          <w:rFonts w:asciiTheme="majorBidi" w:hAnsiTheme="majorBidi" w:cstheme="majorBidi"/>
+          <w:b/>
+          <w:bCs/>
+          <w:sz w:val="28"/>
+          <w:szCs w:val="28"/>
+        </w:rPr>
+        <w:t>When docker login is required</w:t>
+      </w:r>
+      <w:r>
+        <w:rPr>
+          <w:rFonts w:asciiTheme="majorBidi" w:hAnsiTheme="majorBidi" w:cstheme="majorBidi"/>
+          <w:b/>
+          <w:bCs/>
+          <w:sz w:val="28"/>
+          <w:szCs w:val="28"/>
+        </w:rPr>
+        <w:t>:</w:t>
+      </w:r>
+    </w:p>
+    <w:p>
+      <w:pPr>
+        <w:pStyle w:val="ListParagraph"/>
+        <w:numPr>
+          <w:ilvl w:val="0"/>
+          <w:numId w:val="28"/>
+        </w:numPr>
+        <w:ind w:left="360"/>
+        <w:rPr>
+          <w:rFonts w:asciiTheme="majorBidi" w:hAnsiTheme="majorBidi" w:cstheme="majorBidi"/>
+          <w:sz w:val="28"/>
+          <w:szCs w:val="28"/>
+        </w:rPr>
+      </w:pPr>
+      <w:r>
+        <w:rPr>
+          <w:rFonts w:asciiTheme="majorBidi" w:hAnsiTheme="majorBidi" w:cstheme="majorBidi"/>
+          <w:sz w:val="28"/>
+          <w:szCs w:val="28"/>
+        </w:rPr>
+        <w:t>pushing images</w:t>
+      </w:r>
+    </w:p>
+    <w:p>
+      <w:pPr>
+        <w:pStyle w:val="ListParagraph"/>
+        <w:numPr>
+          <w:ilvl w:val="0"/>
+          <w:numId w:val="28"/>
+        </w:numPr>
+        <w:ind w:left="360"/>
+        <w:rPr>
+          <w:rFonts w:asciiTheme="majorBidi" w:hAnsiTheme="majorBidi" w:cstheme="majorBidi"/>
+          <w:sz w:val="28"/>
+          <w:szCs w:val="28"/>
+        </w:rPr>
+      </w:pPr>
+      <w:r>
+        <w:rPr>
+          <w:rFonts w:asciiTheme="majorBidi" w:hAnsiTheme="majorBidi" w:cstheme="majorBidi"/>
+          <w:sz w:val="28"/>
+          <w:szCs w:val="28"/>
+        </w:rPr>
+        <w:t>pulling private images</w:t>
+      </w:r>
+    </w:p>
+    <w:p>
+      <w:pPr>
+        <w:pStyle w:val="ListParagraph"/>
+        <w:numPr>
+          <w:ilvl w:val="0"/>
+          <w:numId w:val="28"/>
+        </w:numPr>
+        <w:ind w:left="360"/>
+        <w:rPr>
+          <w:rFonts w:asciiTheme="majorBidi" w:hAnsiTheme="majorBidi" w:cstheme="majorBidi"/>
+          <w:sz w:val="28"/>
+          <w:szCs w:val="28"/>
+        </w:rPr>
+      </w:pPr>
+      <w:r>
+        <w:rPr>
+          <w:rFonts w:asciiTheme="majorBidi" w:hAnsiTheme="majorBidi" w:cstheme="majorBidi"/>
+          <w:sz w:val="28"/>
+          <w:szCs w:val="28"/>
+        </w:rPr>
+        <w:t>accessing private registries</w:t>
       </w:r>
     </w:p>
     <w:sectPr>
@@ -9075,6 +11667,119 @@
     </w:lvl>
   </w:abstractNum>
   <w:abstractNum w:abstractNumId="2" w15:restartNumberingAfterBreak="0">
+    <w:nsid w:val="0B8A6943"/>
+    <w:multiLevelType w:val="hybridMultilevel"/>
+    <w:tmpl w:val="1A209AD6"/>
+    <w:lvl w:ilvl="0" w:tplc="04090001">
+      <w:start w:val="1"/>
+      <w:numFmt w:val="bullet"/>
+      <w:lvlText w:val=""/>
+      <w:lvlJc w:val="left"/>
+      <w:pPr>
+        <w:ind w:left="720" w:hanging="360"/>
+      </w:pPr>
+      <w:rPr>
+        <w:rFonts w:ascii="Symbol" w:hAnsi="Symbol" w:hint="default"/>
+      </w:rPr>
+    </w:lvl>
+    <w:lvl w:ilvl="1" w:tplc="04090003" w:tentative="1">
+      <w:start w:val="1"/>
+      <w:numFmt w:val="bullet"/>
+      <w:lvlText w:val="o"/>
+      <w:lvlJc w:val="left"/>
+      <w:pPr>
+        <w:ind w:left="1440" w:hanging="360"/>
+      </w:pPr>
+      <w:rPr>
+        <w:rFonts w:ascii="Courier New" w:hAnsi="Courier New" w:cs="Courier New" w:hint="default"/>
+      </w:rPr>
+    </w:lvl>
+    <w:lvl w:ilvl="2" w:tplc="04090005" w:tentative="1">
+      <w:start w:val="1"/>
+      <w:numFmt w:val="bullet"/>
+      <w:lvlText w:val=""/>
+      <w:lvlJc w:val="left"/>
+      <w:pPr>
+        <w:ind w:left="2160" w:hanging="360"/>
+      </w:pPr>
+      <w:rPr>
+        <w:rFonts w:ascii="Wingdings" w:hAnsi="Wingdings" w:hint="default"/>
+      </w:rPr>
+    </w:lvl>
+    <w:lvl w:ilvl="3" w:tplc="04090001" w:tentative="1">
+      <w:start w:val="1"/>
+      <w:numFmt w:val="bullet"/>
+      <w:lvlText w:val=""/>
+      <w:lvlJc w:val="left"/>
+      <w:pPr>
+        <w:ind w:left="2880" w:hanging="360"/>
+      </w:pPr>
+      <w:rPr>
+        <w:rFonts w:ascii="Symbol" w:hAnsi="Symbol" w:hint="default"/>
+      </w:rPr>
+    </w:lvl>
+    <w:lvl w:ilvl="4" w:tplc="04090003" w:tentative="1">
+      <w:start w:val="1"/>
+      <w:numFmt w:val="bullet"/>
+      <w:lvlText w:val="o"/>
+      <w:lvlJc w:val="left"/>
+      <w:pPr>
+        <w:ind w:left="3600" w:hanging="360"/>
+      </w:pPr>
+      <w:rPr>
+        <w:rFonts w:ascii="Courier New" w:hAnsi="Courier New" w:cs="Courier New" w:hint="default"/>
+      </w:rPr>
+    </w:lvl>
+    <w:lvl w:ilvl="5" w:tplc="04090005" w:tentative="1">
+      <w:start w:val="1"/>
+      <w:numFmt w:val="bullet"/>
+      <w:lvlText w:val=""/>
+      <w:lvlJc w:val="left"/>
+      <w:pPr>
+        <w:ind w:left="4320" w:hanging="360"/>
+      </w:pPr>
+      <w:rPr>
+        <w:rFonts w:ascii="Wingdings" w:hAnsi="Wingdings" w:hint="default"/>
+      </w:rPr>
+    </w:lvl>
+    <w:lvl w:ilvl="6" w:tplc="04090001" w:tentative="1">
+      <w:start w:val="1"/>
+      <w:numFmt w:val="bullet"/>
+      <w:lvlText w:val=""/>
+      <w:lvlJc w:val="left"/>
+      <w:pPr>
+        <w:ind w:left="5040" w:hanging="360"/>
+      </w:pPr>
+      <w:rPr>
+        <w:rFonts w:ascii="Symbol" w:hAnsi="Symbol" w:hint="default"/>
+      </w:rPr>
+    </w:lvl>
+    <w:lvl w:ilvl="7" w:tplc="04090003" w:tentative="1">
+      <w:start w:val="1"/>
+      <w:numFmt w:val="bullet"/>
+      <w:lvlText w:val="o"/>
+      <w:lvlJc w:val="left"/>
+      <w:pPr>
+        <w:ind w:left="5760" w:hanging="360"/>
+      </w:pPr>
+      <w:rPr>
+        <w:rFonts w:ascii="Courier New" w:hAnsi="Courier New" w:cs="Courier New" w:hint="default"/>
+      </w:rPr>
+    </w:lvl>
+    <w:lvl w:ilvl="8" w:tplc="04090005" w:tentative="1">
+      <w:start w:val="1"/>
+      <w:numFmt w:val="bullet"/>
+      <w:lvlText w:val=""/>
+      <w:lvlJc w:val="left"/>
+      <w:pPr>
+        <w:ind w:left="6480" w:hanging="360"/>
+      </w:pPr>
+      <w:rPr>
+        <w:rFonts w:ascii="Wingdings" w:hAnsi="Wingdings" w:hint="default"/>
+      </w:rPr>
+    </w:lvl>
+  </w:abstractNum>
+  <w:abstractNum w:abstractNumId="3" w15:restartNumberingAfterBreak="0">
     <w:nsid w:val="0C8D1E21"/>
     <w:multiLevelType w:val="hybridMultilevel"/>
     <w:tmpl w:val="1226B374"/>
@@ -9187,7 +11892,7 @@
       </w:rPr>
     </w:lvl>
   </w:abstractNum>
-  <w:abstractNum w:abstractNumId="3" w15:restartNumberingAfterBreak="0">
+  <w:abstractNum w:abstractNumId="4" w15:restartNumberingAfterBreak="0">
     <w:nsid w:val="0D360772"/>
     <w:multiLevelType w:val="hybridMultilevel"/>
     <w:tmpl w:val="BE2A00C6"/>
@@ -9300,7 +12005,7 @@
       </w:rPr>
     </w:lvl>
   </w:abstractNum>
-  <w:abstractNum w:abstractNumId="4" w15:restartNumberingAfterBreak="0">
+  <w:abstractNum w:abstractNumId="5" w15:restartNumberingAfterBreak="0">
     <w:nsid w:val="20DB35F2"/>
     <w:multiLevelType w:val="hybridMultilevel"/>
     <w:tmpl w:val="65B0A94E"/>
@@ -9413,7 +12118,7 @@
       </w:rPr>
     </w:lvl>
   </w:abstractNum>
-  <w:abstractNum w:abstractNumId="5" w15:restartNumberingAfterBreak="0">
+  <w:abstractNum w:abstractNumId="6" w15:restartNumberingAfterBreak="0">
     <w:nsid w:val="272C0C0F"/>
     <w:multiLevelType w:val="hybridMultilevel"/>
     <w:tmpl w:val="7A1288A8"/>
@@ -9526,7 +12231,7 @@
       </w:rPr>
     </w:lvl>
   </w:abstractNum>
-  <w:abstractNum w:abstractNumId="6" w15:restartNumberingAfterBreak="0">
+  <w:abstractNum w:abstractNumId="7" w15:restartNumberingAfterBreak="0">
     <w:nsid w:val="28A85DAF"/>
     <w:multiLevelType w:val="hybridMultilevel"/>
     <w:tmpl w:val="0F9A02D0"/>
@@ -9639,7 +12344,7 @@
       </w:rPr>
     </w:lvl>
   </w:abstractNum>
-  <w:abstractNum w:abstractNumId="7" w15:restartNumberingAfterBreak="0">
+  <w:abstractNum w:abstractNumId="8" w15:restartNumberingAfterBreak="0">
     <w:nsid w:val="2DFA11A1"/>
     <w:multiLevelType w:val="hybridMultilevel"/>
     <w:tmpl w:val="F17E2F96"/>
@@ -9725,7 +12430,120 @@
       </w:pPr>
     </w:lvl>
   </w:abstractNum>
-  <w:abstractNum w:abstractNumId="8" w15:restartNumberingAfterBreak="0">
+  <w:abstractNum w:abstractNumId="9" w15:restartNumberingAfterBreak="0">
+    <w:nsid w:val="309B7167"/>
+    <w:multiLevelType w:val="hybridMultilevel"/>
+    <w:tmpl w:val="ABF0C564"/>
+    <w:lvl w:ilvl="0" w:tplc="04090001">
+      <w:start w:val="1"/>
+      <w:numFmt w:val="bullet"/>
+      <w:lvlText w:val=""/>
+      <w:lvlJc w:val="left"/>
+      <w:pPr>
+        <w:ind w:left="720" w:hanging="360"/>
+      </w:pPr>
+      <w:rPr>
+        <w:rFonts w:ascii="Symbol" w:hAnsi="Symbol" w:hint="default"/>
+      </w:rPr>
+    </w:lvl>
+    <w:lvl w:ilvl="1" w:tplc="04090003" w:tentative="1">
+      <w:start w:val="1"/>
+      <w:numFmt w:val="bullet"/>
+      <w:lvlText w:val="o"/>
+      <w:lvlJc w:val="left"/>
+      <w:pPr>
+        <w:ind w:left="1440" w:hanging="360"/>
+      </w:pPr>
+      <w:rPr>
+        <w:rFonts w:ascii="Courier New" w:hAnsi="Courier New" w:cs="Courier New" w:hint="default"/>
+      </w:rPr>
+    </w:lvl>
+    <w:lvl w:ilvl="2" w:tplc="04090005" w:tentative="1">
+      <w:start w:val="1"/>
+      <w:numFmt w:val="bullet"/>
+      <w:lvlText w:val=""/>
+      <w:lvlJc w:val="left"/>
+      <w:pPr>
+        <w:ind w:left="2160" w:hanging="360"/>
+      </w:pPr>
+      <w:rPr>
+        <w:rFonts w:ascii="Wingdings" w:hAnsi="Wingdings" w:hint="default"/>
+      </w:rPr>
+    </w:lvl>
+    <w:lvl w:ilvl="3" w:tplc="04090001" w:tentative="1">
+      <w:start w:val="1"/>
+      <w:numFmt w:val="bullet"/>
+      <w:lvlText w:val=""/>
+      <w:lvlJc w:val="left"/>
+      <w:pPr>
+        <w:ind w:left="2880" w:hanging="360"/>
+      </w:pPr>
+      <w:rPr>
+        <w:rFonts w:ascii="Symbol" w:hAnsi="Symbol" w:hint="default"/>
+      </w:rPr>
+    </w:lvl>
+    <w:lvl w:ilvl="4" w:tplc="04090003" w:tentative="1">
+      <w:start w:val="1"/>
+      <w:numFmt w:val="bullet"/>
+      <w:lvlText w:val="o"/>
+      <w:lvlJc w:val="left"/>
+      <w:pPr>
+        <w:ind w:left="3600" w:hanging="360"/>
+      </w:pPr>
+      <w:rPr>
+        <w:rFonts w:ascii="Courier New" w:hAnsi="Courier New" w:cs="Courier New" w:hint="default"/>
+      </w:rPr>
+    </w:lvl>
+    <w:lvl w:ilvl="5" w:tplc="04090005" w:tentative="1">
+      <w:start w:val="1"/>
+      <w:numFmt w:val="bullet"/>
+      <w:lvlText w:val=""/>
+      <w:lvlJc w:val="left"/>
+      <w:pPr>
+        <w:ind w:left="4320" w:hanging="360"/>
+      </w:pPr>
+      <w:rPr>
+        <w:rFonts w:ascii="Wingdings" w:hAnsi="Wingdings" w:hint="default"/>
+      </w:rPr>
+    </w:lvl>
+    <w:lvl w:ilvl="6" w:tplc="04090001" w:tentative="1">
+      <w:start w:val="1"/>
+      <w:numFmt w:val="bullet"/>
+      <w:lvlText w:val=""/>
+      <w:lvlJc w:val="left"/>
+      <w:pPr>
+        <w:ind w:left="5040" w:hanging="360"/>
+      </w:pPr>
+      <w:rPr>
+        <w:rFonts w:ascii="Symbol" w:hAnsi="Symbol" w:hint="default"/>
+      </w:rPr>
+    </w:lvl>
+    <w:lvl w:ilvl="7" w:tplc="04090003" w:tentative="1">
+      <w:start w:val="1"/>
+      <w:numFmt w:val="bullet"/>
+      <w:lvlText w:val="o"/>
+      <w:lvlJc w:val="left"/>
+      <w:pPr>
+        <w:ind w:left="5760" w:hanging="360"/>
+      </w:pPr>
+      <w:rPr>
+        <w:rFonts w:ascii="Courier New" w:hAnsi="Courier New" w:cs="Courier New" w:hint="default"/>
+      </w:rPr>
+    </w:lvl>
+    <w:lvl w:ilvl="8" w:tplc="04090005" w:tentative="1">
+      <w:start w:val="1"/>
+      <w:numFmt w:val="bullet"/>
+      <w:lvlText w:val=""/>
+      <w:lvlJc w:val="left"/>
+      <w:pPr>
+        <w:ind w:left="6480" w:hanging="360"/>
+      </w:pPr>
+      <w:rPr>
+        <w:rFonts w:ascii="Wingdings" w:hAnsi="Wingdings" w:hint="default"/>
+      </w:rPr>
+    </w:lvl>
+  </w:abstractNum>
+  <w:abstractNum w:abstractNumId="10" w15:restartNumberingAfterBreak="0">
     <w:nsid w:val="31FC47CA"/>
     <w:multiLevelType w:val="hybridMultilevel"/>
     <w:tmpl w:val="BFB6220C"/>
@@ -9838,7 +12656,7 @@
       </w:rPr>
     </w:lvl>
   </w:abstractNum>
-  <w:abstractNum w:abstractNumId="9" w15:restartNumberingAfterBreak="0">
+  <w:abstractNum w:abstractNumId="11" w15:restartNumberingAfterBreak="0">
     <w:nsid w:val="33185274"/>
     <w:multiLevelType w:val="hybridMultilevel"/>
     <w:tmpl w:val="09428D68"/>
@@ -9924,7 +12742,7 @@
       </w:pPr>
     </w:lvl>
   </w:abstractNum>
-  <w:abstractNum w:abstractNumId="10" w15:restartNumberingAfterBreak="0">
+  <w:abstractNum w:abstractNumId="12" w15:restartNumberingAfterBreak="0">
     <w:nsid w:val="336263D1"/>
     <w:multiLevelType w:val="hybridMultilevel"/>
     <w:tmpl w:val="3D10F2F4"/>
@@ -10037,7 +12855,120 @@
       </w:rPr>
     </w:lvl>
   </w:abstractNum>
-  <w:abstractNum w:abstractNumId="11" w15:restartNumberingAfterBreak="0">
+  <w:abstractNum w:abstractNumId="13" w15:restartNumberingAfterBreak="0">
+    <w:nsid w:val="368E2E9F"/>
+    <w:multiLevelType w:val="hybridMultilevel"/>
+    <w:tmpl w:val="83D61942"/>
+    <w:lvl w:ilvl="0" w:tplc="04090001">
+      <w:start w:val="1"/>
+      <w:numFmt w:val="bullet"/>
+      <w:lvlText w:val=""/>
+      <w:lvlJc w:val="left"/>
+      <w:pPr>
+        <w:ind w:left="720" w:hanging="360"/>
+      </w:pPr>
+      <w:rPr>
+        <w:rFonts w:ascii="Symbol" w:hAnsi="Symbol" w:hint="default"/>
+      </w:rPr>
+    </w:lvl>
+    <w:lvl w:ilvl="1" w:tplc="04090003" w:tentative="1">
+      <w:start w:val="1"/>
+      <w:numFmt w:val="bullet"/>
+      <w:lvlText w:val="o"/>
+      <w:lvlJc w:val="left"/>
+      <w:pPr>
+        <w:ind w:left="1440" w:hanging="360"/>
+      </w:pPr>
+      <w:rPr>
+        <w:rFonts w:ascii="Courier New" w:hAnsi="Courier New" w:cs="Courier New" w:hint="default"/>
+      </w:rPr>
+    </w:lvl>
+    <w:lvl w:ilvl="2" w:tplc="04090005" w:tentative="1">
+      <w:start w:val="1"/>
+      <w:numFmt w:val="bullet"/>
+      <w:lvlText w:val=""/>
+      <w:lvlJc w:val="left"/>
+      <w:pPr>
+        <w:ind w:left="2160" w:hanging="360"/>
+      </w:pPr>
+      <w:rPr>
+        <w:rFonts w:ascii="Wingdings" w:hAnsi="Wingdings" w:hint="default"/>
+      </w:rPr>
+    </w:lvl>
+    <w:lvl w:ilvl="3" w:tplc="04090001" w:tentative="1">
+      <w:start w:val="1"/>
+      <w:numFmt w:val="bullet"/>
+      <w:lvlText w:val=""/>
+      <w:lvlJc w:val="left"/>
+      <w:pPr>
+        <w:ind w:left="2880" w:hanging="360"/>
+      </w:pPr>
+      <w:rPr>
+        <w:rFonts w:ascii="Symbol" w:hAnsi="Symbol" w:hint="default"/>
+      </w:rPr>
+    </w:lvl>
+    <w:lvl w:ilvl="4" w:tplc="04090003" w:tentative="1">
+      <w:start w:val="1"/>
+      <w:numFmt w:val="bullet"/>
+      <w:lvlText w:val="o"/>
+      <w:lvlJc w:val="left"/>
+      <w:pPr>
+        <w:ind w:left="3600" w:hanging="360"/>
+      </w:pPr>
+      <w:rPr>
+        <w:rFonts w:ascii="Courier New" w:hAnsi="Courier New" w:cs="Courier New" w:hint="default"/>
+      </w:rPr>
+    </w:lvl>
+    <w:lvl w:ilvl="5" w:tplc="04090005" w:tentative="1">
+      <w:start w:val="1"/>
+      <w:numFmt w:val="bullet"/>
+      <w:lvlText w:val=""/>
+      <w:lvlJc w:val="left"/>
+      <w:pPr>
+        <w:ind w:left="4320" w:hanging="360"/>
+      </w:pPr>
+      <w:rPr>
+        <w:rFonts w:ascii="Wingdings" w:hAnsi="Wingdings" w:hint="default"/>
+      </w:rPr>
+    </w:lvl>
+    <w:lvl w:ilvl="6" w:tplc="04090001" w:tentative="1">
+      <w:start w:val="1"/>
+      <w:numFmt w:val="bullet"/>
+      <w:lvlText w:val=""/>
+      <w:lvlJc w:val="left"/>
+      <w:pPr>
+        <w:ind w:left="5040" w:hanging="360"/>
+      </w:pPr>
+      <w:rPr>
+        <w:rFonts w:ascii="Symbol" w:hAnsi="Symbol" w:hint="default"/>
+      </w:rPr>
+    </w:lvl>
+    <w:lvl w:ilvl="7" w:tplc="04090003" w:tentative="1">
+      <w:start w:val="1"/>
+      <w:numFmt w:val="bullet"/>
+      <w:lvlText w:val="o"/>
+      <w:lvlJc w:val="left"/>
+      <w:pPr>
+        <w:ind w:left="5760" w:hanging="360"/>
+      </w:pPr>
+      <w:rPr>
+        <w:rFonts w:ascii="Courier New" w:hAnsi="Courier New" w:cs="Courier New" w:hint="default"/>
+      </w:rPr>
+    </w:lvl>
+    <w:lvl w:ilvl="8" w:tplc="04090005" w:tentative="1">
+      <w:start w:val="1"/>
+      <w:numFmt w:val="bullet"/>
+      <w:lvlText w:val=""/>
+      <w:lvlJc w:val="left"/>
+      <w:pPr>
+        <w:ind w:left="6480" w:hanging="360"/>
+      </w:pPr>
+      <w:rPr>
+        <w:rFonts w:ascii="Wingdings" w:hAnsi="Wingdings" w:hint="default"/>
+      </w:rPr>
+    </w:lvl>
+  </w:abstractNum>
+  <w:abstractNum w:abstractNumId="14" w15:restartNumberingAfterBreak="0">
     <w:nsid w:val="373770B8"/>
     <w:multiLevelType w:val="hybridMultilevel"/>
     <w:tmpl w:val="B7ACF91C"/>
@@ -10150,7 +13081,7 @@
       </w:rPr>
     </w:lvl>
   </w:abstractNum>
-  <w:abstractNum w:abstractNumId="12" w15:restartNumberingAfterBreak="0">
+  <w:abstractNum w:abstractNumId="15" w15:restartNumberingAfterBreak="0">
     <w:nsid w:val="3A8D0058"/>
     <w:multiLevelType w:val="hybridMultilevel"/>
     <w:tmpl w:val="1FB4906C"/>
@@ -10263,7 +13194,7 @@
       </w:rPr>
     </w:lvl>
   </w:abstractNum>
-  <w:abstractNum w:abstractNumId="13" w15:restartNumberingAfterBreak="0">
+  <w:abstractNum w:abstractNumId="16" w15:restartNumberingAfterBreak="0">
     <w:nsid w:val="3B381738"/>
     <w:multiLevelType w:val="hybridMultilevel"/>
     <w:tmpl w:val="440A9622"/>
@@ -10376,7 +13307,120 @@
       </w:rPr>
     </w:lvl>
   </w:abstractNum>
-  <w:abstractNum w:abstractNumId="14" w15:restartNumberingAfterBreak="0">
+  <w:abstractNum w:abstractNumId="17" w15:restartNumberingAfterBreak="0">
+    <w:nsid w:val="3C0D0DD7"/>
+    <w:multiLevelType w:val="hybridMultilevel"/>
+    <w:tmpl w:val="DFB491C6"/>
+    <w:lvl w:ilvl="0" w:tplc="04090003">
+      <w:start w:val="1"/>
+      <w:numFmt w:val="bullet"/>
+      <w:lvlText w:val="o"/>
+      <w:lvlJc w:val="left"/>
+      <w:pPr>
+        <w:ind w:left="720" w:hanging="360"/>
+      </w:pPr>
+      <w:rPr>
+        <w:rFonts w:ascii="Courier New" w:hAnsi="Courier New" w:cs="Courier New" w:hint="default"/>
+      </w:rPr>
+    </w:lvl>
+    <w:lvl w:ilvl="1" w:tplc="FFFFFFFF" w:tentative="1">
+      <w:start w:val="1"/>
+      <w:numFmt w:val="bullet"/>
+      <w:lvlText w:val="o"/>
+      <w:lvlJc w:val="left"/>
+      <w:pPr>
+        <w:ind w:left="1440" w:hanging="360"/>
+      </w:pPr>
+      <w:rPr>
+        <w:rFonts w:ascii="Courier New" w:hAnsi="Courier New" w:cs="Courier New" w:hint="default"/>
+      </w:rPr>
+    </w:lvl>
+    <w:lvl w:ilvl="2" w:tplc="FFFFFFFF" w:tentative="1">
+      <w:start w:val="1"/>
+      <w:numFmt w:val="bullet"/>
+      <w:lvlText w:val=""/>
+      <w:lvlJc w:val="left"/>
+      <w:pPr>
+        <w:ind w:left="2160" w:hanging="360"/>
+      </w:pPr>
+      <w:rPr>
+        <w:rFonts w:ascii="Wingdings" w:hAnsi="Wingdings" w:hint="default"/>
+      </w:rPr>
+    </w:lvl>
+    <w:lvl w:ilvl="3" w:tplc="FFFFFFFF" w:tentative="1">
+      <w:start w:val="1"/>
+      <w:numFmt w:val="bullet"/>
+      <w:lvlText w:val=""/>
+      <w:lvlJc w:val="left"/>
+      <w:pPr>
+        <w:ind w:left="2880" w:hanging="360"/>
+      </w:pPr>
+      <w:rPr>
+        <w:rFonts w:ascii="Symbol" w:hAnsi="Symbol" w:hint="default"/>
+      </w:rPr>
+    </w:lvl>
+    <w:lvl w:ilvl="4" w:tplc="FFFFFFFF" w:tentative="1">
+      <w:start w:val="1"/>
+      <w:numFmt w:val="bullet"/>
+      <w:lvlText w:val="o"/>
+      <w:lvlJc w:val="left"/>
+      <w:pPr>
+        <w:ind w:left="3600" w:hanging="360"/>
+      </w:pPr>
+      <w:rPr>
+        <w:rFonts w:ascii="Courier New" w:hAnsi="Courier New" w:cs="Courier New" w:hint="default"/>
+      </w:rPr>
+    </w:lvl>
+    <w:lvl w:ilvl="5" w:tplc="FFFFFFFF" w:tentative="1">
+      <w:start w:val="1"/>
+      <w:numFmt w:val="bullet"/>
+      <w:lvlText w:val=""/>
+      <w:lvlJc w:val="left"/>
+      <w:pPr>
+        <w:ind w:left="4320" w:hanging="360"/>
+      </w:pPr>
+      <w:rPr>
+        <w:rFonts w:ascii="Wingdings" w:hAnsi="Wingdings" w:hint="default"/>
+      </w:rPr>
+    </w:lvl>
+    <w:lvl w:ilvl="6" w:tplc="FFFFFFFF" w:tentative="1">
+      <w:start w:val="1"/>
+      <w:numFmt w:val="bullet"/>
+      <w:lvlText w:val=""/>
+      <w:lvlJc w:val="left"/>
+      <w:pPr>
+        <w:ind w:left="5040" w:hanging="360"/>
+      </w:pPr>
+      <w:rPr>
+        <w:rFonts w:ascii="Symbol" w:hAnsi="Symbol" w:hint="default"/>
+      </w:rPr>
+    </w:lvl>
+    <w:lvl w:ilvl="7" w:tplc="FFFFFFFF" w:tentative="1">
+      <w:start w:val="1"/>
+      <w:numFmt w:val="bullet"/>
+      <w:lvlText w:val="o"/>
+      <w:lvlJc w:val="left"/>
+      <w:pPr>
+        <w:ind w:left="5760" w:hanging="360"/>
+      </w:pPr>
+      <w:rPr>
+        <w:rFonts w:ascii="Courier New" w:hAnsi="Courier New" w:cs="Courier New" w:hint="default"/>
+      </w:rPr>
+    </w:lvl>
+    <w:lvl w:ilvl="8" w:tplc="FFFFFFFF" w:tentative="1">
+      <w:start w:val="1"/>
+      <w:numFmt w:val="bullet"/>
+      <w:lvlText w:val=""/>
+      <w:lvlJc w:val="left"/>
+      <w:pPr>
+        <w:ind w:left="6480" w:hanging="360"/>
+      </w:pPr>
+      <w:rPr>
+        <w:rFonts w:ascii="Wingdings" w:hAnsi="Wingdings" w:hint="default"/>
+      </w:rPr>
+    </w:lvl>
+  </w:abstractNum>
+  <w:abstractNum w:abstractNumId="18" w15:restartNumberingAfterBreak="0">
     <w:nsid w:val="43F422CA"/>
     <w:multiLevelType w:val="hybridMultilevel"/>
     <w:tmpl w:val="2CFADC8C"/>
@@ -10462,7 +13506,7 @@
       </w:pPr>
     </w:lvl>
   </w:abstractNum>
-  <w:abstractNum w:abstractNumId="15" w15:restartNumberingAfterBreak="0">
+  <w:abstractNum w:abstractNumId="19" w15:restartNumberingAfterBreak="0">
     <w:nsid w:val="54F33977"/>
     <w:multiLevelType w:val="hybridMultilevel"/>
     <w:tmpl w:val="966C433E"/>
@@ -10548,7 +13592,7 @@
       </w:pPr>
     </w:lvl>
   </w:abstractNum>
-  <w:abstractNum w:abstractNumId="16" w15:restartNumberingAfterBreak="0">
+  <w:abstractNum w:abstractNumId="20" w15:restartNumberingAfterBreak="0">
     <w:nsid w:val="571A467D"/>
     <w:multiLevelType w:val="hybridMultilevel"/>
     <w:tmpl w:val="7584BC96"/>
@@ -10661,7 +13705,119 @@
       </w:rPr>
     </w:lvl>
   </w:abstractNum>
-  <w:abstractNum w:abstractNumId="17" w15:restartNumberingAfterBreak="0">
+  <w:abstractNum w:abstractNumId="21" w15:restartNumberingAfterBreak="0">
+    <w:nsid w:val="59B12A19"/>
+    <w:multiLevelType w:val="hybridMultilevel"/>
+    <w:tmpl w:val="CD10608C"/>
+    <w:lvl w:ilvl="0" w:tplc="04090001">
+      <w:start w:val="1"/>
+      <w:numFmt w:val="bullet"/>
+      <w:lvlText w:val=""/>
+      <w:lvlJc w:val="left"/>
+      <w:pPr>
+        <w:ind w:left="720" w:hanging="360"/>
+      </w:pPr>
+      <w:rPr>
+        <w:rFonts w:ascii="Symbol" w:hAnsi="Symbol" w:hint="default"/>
+      </w:rPr>
+    </w:lvl>
+    <w:lvl w:ilvl="1" w:tplc="401CF76C">
+      <w:numFmt w:val="bullet"/>
+      <w:lvlText w:val="•"/>
+      <w:lvlJc w:val="left"/>
+      <w:pPr>
+        <w:ind w:left="1440" w:hanging="360"/>
+      </w:pPr>
+      <w:rPr>
+        <w:rFonts w:ascii="Times New Roman" w:eastAsiaTheme="minorHAnsi" w:hAnsi="Times New Roman" w:cs="Times New Roman" w:hint="default"/>
+      </w:rPr>
+    </w:lvl>
+    <w:lvl w:ilvl="2" w:tplc="04090005">
+      <w:start w:val="1"/>
+      <w:numFmt w:val="bullet"/>
+      <w:lvlText w:val=""/>
+      <w:lvlJc w:val="left"/>
+      <w:pPr>
+        <w:ind w:left="2160" w:hanging="360"/>
+      </w:pPr>
+      <w:rPr>
+        <w:rFonts w:ascii="Wingdings" w:hAnsi="Wingdings" w:hint="default"/>
+      </w:rPr>
+    </w:lvl>
+    <w:lvl w:ilvl="3" w:tplc="04090001">
+      <w:start w:val="1"/>
+      <w:numFmt w:val="bullet"/>
+      <w:lvlText w:val=""/>
+      <w:lvlJc w:val="left"/>
+      <w:pPr>
+        <w:ind w:left="2880" w:hanging="360"/>
+      </w:pPr>
+      <w:rPr>
+        <w:rFonts w:ascii="Symbol" w:hAnsi="Symbol" w:hint="default"/>
+      </w:rPr>
+    </w:lvl>
+    <w:lvl w:ilvl="4" w:tplc="04090003">
+      <w:start w:val="1"/>
+      <w:numFmt w:val="bullet"/>
+      <w:lvlText w:val="o"/>
+      <w:lvlJc w:val="left"/>
+      <w:pPr>
+        <w:ind w:left="3600" w:hanging="360"/>
+      </w:pPr>
+      <w:rPr>
+        <w:rFonts w:ascii="Courier New" w:hAnsi="Courier New" w:cs="Courier New" w:hint="default"/>
+      </w:rPr>
+    </w:lvl>
+    <w:lvl w:ilvl="5" w:tplc="04090005" w:tentative="1">
+      <w:start w:val="1"/>
+      <w:numFmt w:val="bullet"/>
+      <w:lvlText w:val=""/>
+      <w:lvlJc w:val="left"/>
+      <w:pPr>
+        <w:ind w:left="4320" w:hanging="360"/>
+      </w:pPr>
+      <w:rPr>
+        <w:rFonts w:ascii="Wingdings" w:hAnsi="Wingdings" w:hint="default"/>
+      </w:rPr>
+    </w:lvl>
+    <w:lvl w:ilvl="6" w:tplc="04090001" w:tentative="1">
+      <w:start w:val="1"/>
+      <w:numFmt w:val="bullet"/>
+      <w:lvlText w:val=""/>
+      <w:lvlJc w:val="left"/>
+      <w:pPr>
+        <w:ind w:left="5040" w:hanging="360"/>
+      </w:pPr>
+      <w:rPr>
+        <w:rFonts w:ascii="Symbol" w:hAnsi="Symbol" w:hint="default"/>
+      </w:rPr>
+    </w:lvl>
+    <w:lvl w:ilvl="7" w:tplc="04090003" w:tentative="1">
+      <w:start w:val="1"/>
+      <w:numFmt w:val="bullet"/>
+      <w:lvlText w:val="o"/>
+      <w:lvlJc w:val="left"/>
+      <w:pPr>
+        <w:ind w:left="5760" w:hanging="360"/>
+      </w:pPr>
+      <w:rPr>
+        <w:rFonts w:ascii="Courier New" w:hAnsi="Courier New" w:cs="Courier New" w:hint="default"/>
+      </w:rPr>
+    </w:lvl>
+    <w:lvl w:ilvl="8" w:tplc="04090005" w:tentative="1">
+      <w:start w:val="1"/>
+      <w:numFmt w:val="bullet"/>
+      <w:lvlText w:val=""/>
+      <w:lvlJc w:val="left"/>
+      <w:pPr>
+        <w:ind w:left="6480" w:hanging="360"/>
+      </w:pPr>
+      <w:rPr>
+        <w:rFonts w:ascii="Wingdings" w:hAnsi="Wingdings" w:hint="default"/>
+      </w:rPr>
+    </w:lvl>
+  </w:abstractNum>
+  <w:abstractNum w:abstractNumId="22" w15:restartNumberingAfterBreak="0">
     <w:nsid w:val="63E3498C"/>
     <w:multiLevelType w:val="hybridMultilevel"/>
     <w:tmpl w:val="91248412"/>
@@ -10774,7 +13930,120 @@
       </w:rPr>
     </w:lvl>
   </w:abstractNum>
-  <w:abstractNum w:abstractNumId="18" w15:restartNumberingAfterBreak="0">
+  <w:abstractNum w:abstractNumId="23" w15:restartNumberingAfterBreak="0">
+    <w:nsid w:val="64916ABA"/>
+    <w:multiLevelType w:val="hybridMultilevel"/>
+    <w:tmpl w:val="3B082090"/>
+    <w:lvl w:ilvl="0" w:tplc="04090001">
+      <w:start w:val="1"/>
+      <w:numFmt w:val="bullet"/>
+      <w:lvlText w:val=""/>
+      <w:lvlJc w:val="left"/>
+      <w:pPr>
+        <w:ind w:left="720" w:hanging="360"/>
+      </w:pPr>
+      <w:rPr>
+        <w:rFonts w:ascii="Symbol" w:hAnsi="Symbol" w:hint="default"/>
+      </w:rPr>
+    </w:lvl>
+    <w:lvl w:ilvl="1" w:tplc="04090003" w:tentative="1">
+      <w:start w:val="1"/>
+      <w:numFmt w:val="bullet"/>
+      <w:lvlText w:val="o"/>
+      <w:lvlJc w:val="left"/>
+      <w:pPr>
+        <w:ind w:left="1440" w:hanging="360"/>
+      </w:pPr>
+      <w:rPr>
+        <w:rFonts w:ascii="Courier New" w:hAnsi="Courier New" w:cs="Courier New" w:hint="default"/>
+      </w:rPr>
+    </w:lvl>
+    <w:lvl w:ilvl="2" w:tplc="04090005" w:tentative="1">
+      <w:start w:val="1"/>
+      <w:numFmt w:val="bullet"/>
+      <w:lvlText w:val=""/>
+      <w:lvlJc w:val="left"/>
+      <w:pPr>
+        <w:ind w:left="2160" w:hanging="360"/>
+      </w:pPr>
+      <w:rPr>
+        <w:rFonts w:ascii="Wingdings" w:hAnsi="Wingdings" w:hint="default"/>
+      </w:rPr>
+    </w:lvl>
+    <w:lvl w:ilvl="3" w:tplc="04090001" w:tentative="1">
+      <w:start w:val="1"/>
+      <w:numFmt w:val="bullet"/>
+      <w:lvlText w:val=""/>
+      <w:lvlJc w:val="left"/>
+      <w:pPr>
+        <w:ind w:left="2880" w:hanging="360"/>
+      </w:pPr>
+      <w:rPr>
+        <w:rFonts w:ascii="Symbol" w:hAnsi="Symbol" w:hint="default"/>
+      </w:rPr>
+    </w:lvl>
+    <w:lvl w:ilvl="4" w:tplc="04090003" w:tentative="1">
+      <w:start w:val="1"/>
+      <w:numFmt w:val="bullet"/>
+      <w:lvlText w:val="o"/>
+      <w:lvlJc w:val="left"/>
+      <w:pPr>
+        <w:ind w:left="3600" w:hanging="360"/>
+      </w:pPr>
+      <w:rPr>
+        <w:rFonts w:ascii="Courier New" w:hAnsi="Courier New" w:cs="Courier New" w:hint="default"/>
+      </w:rPr>
+    </w:lvl>
+    <w:lvl w:ilvl="5" w:tplc="04090005" w:tentative="1">
+      <w:start w:val="1"/>
+      <w:numFmt w:val="bullet"/>
+      <w:lvlText w:val=""/>
+      <w:lvlJc w:val="left"/>
+      <w:pPr>
+        <w:ind w:left="4320" w:hanging="360"/>
+      </w:pPr>
+      <w:rPr>
+        <w:rFonts w:ascii="Wingdings" w:hAnsi="Wingdings" w:hint="default"/>
+      </w:rPr>
+    </w:lvl>
+    <w:lvl w:ilvl="6" w:tplc="04090001" w:tentative="1">
+      <w:start w:val="1"/>
+      <w:numFmt w:val="bullet"/>
+      <w:lvlText w:val=""/>
+      <w:lvlJc w:val="left"/>
+      <w:pPr>
+        <w:ind w:left="5040" w:hanging="360"/>
+      </w:pPr>
+      <w:rPr>
+        <w:rFonts w:ascii="Symbol" w:hAnsi="Symbol" w:hint="default"/>
+      </w:rPr>
+    </w:lvl>
+    <w:lvl w:ilvl="7" w:tplc="04090003" w:tentative="1">
+      <w:start w:val="1"/>
+      <w:numFmt w:val="bullet"/>
+      <w:lvlText w:val="o"/>
+      <w:lvlJc w:val="left"/>
+      <w:pPr>
+        <w:ind w:left="5760" w:hanging="360"/>
+      </w:pPr>
+      <w:rPr>
+        <w:rFonts w:ascii="Courier New" w:hAnsi="Courier New" w:cs="Courier New" w:hint="default"/>
+      </w:rPr>
+    </w:lvl>
+    <w:lvl w:ilvl="8" w:tplc="04090005" w:tentative="1">
+      <w:start w:val="1"/>
+      <w:numFmt w:val="bullet"/>
+      <w:lvlText w:val=""/>
+      <w:lvlJc w:val="left"/>
+      <w:pPr>
+        <w:ind w:left="6480" w:hanging="360"/>
+      </w:pPr>
+      <w:rPr>
+        <w:rFonts w:ascii="Wingdings" w:hAnsi="Wingdings" w:hint="default"/>
+      </w:rPr>
+    </w:lvl>
+  </w:abstractNum>
+  <w:abstractNum w:abstractNumId="24" w15:restartNumberingAfterBreak="0">
     <w:nsid w:val="66227823"/>
     <w:multiLevelType w:val="hybridMultilevel"/>
     <w:tmpl w:val="50486F6A"/>
@@ -10887,7 +14156,7 @@
       </w:rPr>
     </w:lvl>
   </w:abstractNum>
-  <w:abstractNum w:abstractNumId="19" w15:restartNumberingAfterBreak="0">
+  <w:abstractNum w:abstractNumId="25" w15:restartNumberingAfterBreak="0">
     <w:nsid w:val="701E0653"/>
     <w:multiLevelType w:val="hybridMultilevel"/>
     <w:tmpl w:val="05F2969A"/>
@@ -10973,7 +14242,120 @@
       </w:pPr>
     </w:lvl>
   </w:abstractNum>
-  <w:abstractNum w:abstractNumId="20" w15:restartNumberingAfterBreak="0">
+  <w:abstractNum w:abstractNumId="26" w15:restartNumberingAfterBreak="0">
+    <w:nsid w:val="732233C2"/>
+    <w:multiLevelType w:val="hybridMultilevel"/>
+    <w:tmpl w:val="9062A41A"/>
+    <w:lvl w:ilvl="0" w:tplc="04090001">
+      <w:start w:val="1"/>
+      <w:numFmt w:val="bullet"/>
+      <w:lvlText w:val=""/>
+      <w:lvlJc w:val="left"/>
+      <w:pPr>
+        <w:ind w:left="720" w:hanging="360"/>
+      </w:pPr>
+      <w:rPr>
+        <w:rFonts w:ascii="Symbol" w:hAnsi="Symbol" w:hint="default"/>
+      </w:rPr>
+    </w:lvl>
+    <w:lvl w:ilvl="1" w:tplc="04090003" w:tentative="1">
+      <w:start w:val="1"/>
+      <w:numFmt w:val="bullet"/>
+      <w:lvlText w:val="o"/>
+      <w:lvlJc w:val="left"/>
+      <w:pPr>
+        <w:ind w:left="1440" w:hanging="360"/>
+      </w:pPr>
+      <w:rPr>
+        <w:rFonts w:ascii="Courier New" w:hAnsi="Courier New" w:cs="Courier New" w:hint="default"/>
+      </w:rPr>
+    </w:lvl>
+    <w:lvl w:ilvl="2" w:tplc="04090005" w:tentative="1">
+      <w:start w:val="1"/>
+      <w:numFmt w:val="bullet"/>
+      <w:lvlText w:val=""/>
+      <w:lvlJc w:val="left"/>
+      <w:pPr>
+        <w:ind w:left="2160" w:hanging="360"/>
+      </w:pPr>
+      <w:rPr>
+        <w:rFonts w:ascii="Wingdings" w:hAnsi="Wingdings" w:hint="default"/>
+      </w:rPr>
+    </w:lvl>
+    <w:lvl w:ilvl="3" w:tplc="04090001" w:tentative="1">
+      <w:start w:val="1"/>
+      <w:numFmt w:val="bullet"/>
+      <w:lvlText w:val=""/>
+      <w:lvlJc w:val="left"/>
+      <w:pPr>
+        <w:ind w:left="2880" w:hanging="360"/>
+      </w:pPr>
+      <w:rPr>
+        <w:rFonts w:ascii="Symbol" w:hAnsi="Symbol" w:hint="default"/>
+      </w:rPr>
+    </w:lvl>
+    <w:lvl w:ilvl="4" w:tplc="04090003" w:tentative="1">
+      <w:start w:val="1"/>
+      <w:numFmt w:val="bullet"/>
+      <w:lvlText w:val="o"/>
+      <w:lvlJc w:val="left"/>
+      <w:pPr>
+        <w:ind w:left="3600" w:hanging="360"/>
+      </w:pPr>
+      <w:rPr>
+        <w:rFonts w:ascii="Courier New" w:hAnsi="Courier New" w:cs="Courier New" w:hint="default"/>
+      </w:rPr>
+    </w:lvl>
+    <w:lvl w:ilvl="5" w:tplc="04090005" w:tentative="1">
+      <w:start w:val="1"/>
+      <w:numFmt w:val="bullet"/>
+      <w:lvlText w:val=""/>
+      <w:lvlJc w:val="left"/>
+      <w:pPr>
+        <w:ind w:left="4320" w:hanging="360"/>
+      </w:pPr>
+      <w:rPr>
+        <w:rFonts w:ascii="Wingdings" w:hAnsi="Wingdings" w:hint="default"/>
+      </w:rPr>
+    </w:lvl>
+    <w:lvl w:ilvl="6" w:tplc="04090001" w:tentative="1">
+      <w:start w:val="1"/>
+      <w:numFmt w:val="bullet"/>
+      <w:lvlText w:val=""/>
+      <w:lvlJc w:val="left"/>
+      <w:pPr>
+        <w:ind w:left="5040" w:hanging="360"/>
+      </w:pPr>
+      <w:rPr>
+        <w:rFonts w:ascii="Symbol" w:hAnsi="Symbol" w:hint="default"/>
+      </w:rPr>
+    </w:lvl>
+    <w:lvl w:ilvl="7" w:tplc="04090003" w:tentative="1">
+      <w:start w:val="1"/>
+      <w:numFmt w:val="bullet"/>
+      <w:lvlText w:val="o"/>
+      <w:lvlJc w:val="left"/>
+      <w:pPr>
+        <w:ind w:left="5760" w:hanging="360"/>
+      </w:pPr>
+      <w:rPr>
+        <w:rFonts w:ascii="Courier New" w:hAnsi="Courier New" w:cs="Courier New" w:hint="default"/>
+      </w:rPr>
+    </w:lvl>
+    <w:lvl w:ilvl="8" w:tplc="04090005" w:tentative="1">
+      <w:start w:val="1"/>
+      <w:numFmt w:val="bullet"/>
+      <w:lvlText w:val=""/>
+      <w:lvlJc w:val="left"/>
+      <w:pPr>
+        <w:ind w:left="6480" w:hanging="360"/>
+      </w:pPr>
+      <w:rPr>
+        <w:rFonts w:ascii="Wingdings" w:hAnsi="Wingdings" w:hint="default"/>
+      </w:rPr>
+    </w:lvl>
+  </w:abstractNum>
+  <w:abstractNum w:abstractNumId="27" w15:restartNumberingAfterBreak="0">
     <w:nsid w:val="77B4035D"/>
     <w:multiLevelType w:val="hybridMultilevel"/>
     <w:tmpl w:val="68E216B4"/>
@@ -11059,7 +14441,7 @@
       </w:pPr>
     </w:lvl>
   </w:abstractNum>
-  <w:abstractNum w:abstractNumId="21" w15:restartNumberingAfterBreak="0">
+  <w:abstractNum w:abstractNumId="28" w15:restartNumberingAfterBreak="0">
     <w:nsid w:val="78F94A8F"/>
     <w:multiLevelType w:val="hybridMultilevel"/>
     <w:tmpl w:val="B8F89FDC"/>
@@ -11172,7 +14554,7 @@
       </w:rPr>
     </w:lvl>
   </w:abstractNum>
-  <w:abstractNum w:abstractNumId="22" w15:restartNumberingAfterBreak="0">
+  <w:abstractNum w:abstractNumId="29" w15:restartNumberingAfterBreak="0">
     <w:nsid w:val="79784E03"/>
     <w:multiLevelType w:val="hybridMultilevel"/>
     <w:tmpl w:val="2716CF40"/>
@@ -11285,7 +14667,7 @@
       </w:rPr>
     </w:lvl>
   </w:abstractNum>
-  <w:abstractNum w:abstractNumId="23" w15:restartNumberingAfterBreak="0">
+  <w:abstractNum w:abstractNumId="30" w15:restartNumberingAfterBreak="0">
     <w:nsid w:val="7A7116E5"/>
     <w:multiLevelType w:val="hybridMultilevel"/>
     <w:tmpl w:val="E648DB86"/>
@@ -11399,76 +14781,97 @@
     </w:lvl>
   </w:abstractNum>
   <w:num w:numId="1" w16cid:durableId="913246632">
+    <w:abstractNumId w:val="10"/>
+  </w:num>
+  <w:num w:numId="2" w16cid:durableId="335305270">
+    <w:abstractNumId w:val="5"/>
+  </w:num>
+  <w:num w:numId="3" w16cid:durableId="898594616">
+    <w:abstractNumId w:val="25"/>
+  </w:num>
+  <w:num w:numId="4" w16cid:durableId="2000502123">
+    <w:abstractNumId w:val="22"/>
+  </w:num>
+  <w:num w:numId="5" w16cid:durableId="1414202078">
+    <w:abstractNumId w:val="11"/>
+  </w:num>
+  <w:num w:numId="6" w16cid:durableId="1205556374">
+    <w:abstractNumId w:val="18"/>
+  </w:num>
+  <w:num w:numId="7" w16cid:durableId="1800566365">
+    <w:abstractNumId w:val="3"/>
+  </w:num>
+  <w:num w:numId="8" w16cid:durableId="703142804">
     <w:abstractNumId w:val="8"/>
   </w:num>
-  <w:num w:numId="2" w16cid:durableId="335305270">
+  <w:num w:numId="9" w16cid:durableId="402610314">
+    <w:abstractNumId w:val="24"/>
+  </w:num>
+  <w:num w:numId="10" w16cid:durableId="1790272338">
+    <w:abstractNumId w:val="15"/>
+  </w:num>
+  <w:num w:numId="11" w16cid:durableId="1288270029">
+    <w:abstractNumId w:val="12"/>
+  </w:num>
+  <w:num w:numId="12" w16cid:durableId="525102592">
+    <w:abstractNumId w:val="14"/>
+  </w:num>
+  <w:num w:numId="13" w16cid:durableId="93743969">
+    <w:abstractNumId w:val="16"/>
+  </w:num>
+  <w:num w:numId="14" w16cid:durableId="1196505612">
+    <w:abstractNumId w:val="19"/>
+  </w:num>
+  <w:num w:numId="15" w16cid:durableId="982929645">
+    <w:abstractNumId w:val="20"/>
+  </w:num>
+  <w:num w:numId="16" w16cid:durableId="592058229">
     <w:abstractNumId w:val="4"/>
   </w:num>
-  <w:num w:numId="3" w16cid:durableId="898594616">
-    <w:abstractNumId w:val="19"/>
-  </w:num>
-  <w:num w:numId="4" w16cid:durableId="2000502123">
-    <w:abstractNumId w:val="17"/>
-  </w:num>
-  <w:num w:numId="5" w16cid:durableId="1414202078">
-    <w:abstractNumId w:val="9"/>
-  </w:num>
-  <w:num w:numId="6" w16cid:durableId="1205556374">
-    <w:abstractNumId w:val="14"/>
-  </w:num>
-  <w:num w:numId="7" w16cid:durableId="1800566365">
-    <w:abstractNumId w:val="2"/>
-  </w:num>
-  <w:num w:numId="8" w16cid:durableId="703142804">
-    <w:abstractNumId w:val="7"/>
-  </w:num>
-  <w:num w:numId="9" w16cid:durableId="402610314">
-    <w:abstractNumId w:val="18"/>
-  </w:num>
-  <w:num w:numId="10" w16cid:durableId="1790272338">
-    <w:abstractNumId w:val="12"/>
-  </w:num>
-  <w:num w:numId="11" w16cid:durableId="1288270029">
-    <w:abstractNumId w:val="10"/>
-  </w:num>
-  <w:num w:numId="12" w16cid:durableId="525102592">
-    <w:abstractNumId w:val="11"/>
-  </w:num>
-  <w:num w:numId="13" w16cid:durableId="93743969">
-    <w:abstractNumId w:val="13"/>
-  </w:num>
-  <w:num w:numId="14" w16cid:durableId="1196505612">
-    <w:abstractNumId w:val="15"/>
-  </w:num>
-  <w:num w:numId="15" w16cid:durableId="982929645">
-    <w:abstractNumId w:val="16"/>
-  </w:num>
-  <w:num w:numId="16" w16cid:durableId="592058229">
-    <w:abstractNumId w:val="3"/>
-  </w:num>
   <w:num w:numId="17" w16cid:durableId="309359786">
-    <w:abstractNumId w:val="23"/>
+    <w:abstractNumId w:val="30"/>
   </w:num>
   <w:num w:numId="18" w16cid:durableId="1726365720">
     <w:abstractNumId w:val="0"/>
   </w:num>
   <w:num w:numId="19" w16cid:durableId="1423455648">
-    <w:abstractNumId w:val="6"/>
+    <w:abstractNumId w:val="7"/>
   </w:num>
   <w:num w:numId="20" w16cid:durableId="838614540">
     <w:abstractNumId w:val="1"/>
   </w:num>
   <w:num w:numId="21" w16cid:durableId="1981377098">
+    <w:abstractNumId w:val="28"/>
+  </w:num>
+  <w:num w:numId="22" w16cid:durableId="716465704">
+    <w:abstractNumId w:val="27"/>
+  </w:num>
+  <w:num w:numId="23" w16cid:durableId="1341852671">
+    <w:abstractNumId w:val="29"/>
+  </w:num>
+  <w:num w:numId="24" w16cid:durableId="111747648">
+    <w:abstractNumId w:val="6"/>
+  </w:num>
+  <w:num w:numId="25" w16cid:durableId="1347367821">
+    <w:abstractNumId w:val="26"/>
+  </w:num>
+  <w:num w:numId="26" w16cid:durableId="725421271">
+    <w:abstractNumId w:val="13"/>
+  </w:num>
+  <w:num w:numId="27" w16cid:durableId="889534870">
+    <w:abstractNumId w:val="23"/>
+  </w:num>
+  <w:num w:numId="28" w16cid:durableId="1806310289">
+    <w:abstractNumId w:val="9"/>
+  </w:num>
+  <w:num w:numId="29" w16cid:durableId="326641414">
     <w:abstractNumId w:val="21"/>
   </w:num>
-  <w:num w:numId="22" w16cid:durableId="716465704">
-    <w:abstractNumId w:val="20"/>
+  <w:num w:numId="30" w16cid:durableId="780222558">
+    <w:abstractNumId w:val="2"/>
   </w:num>
-  <w:num w:numId="23" w16cid:durableId="1341852671">
-    <w:abstractNumId w:val="22"/>
-  </w:num>
-  <w:num w:numId="24" w16cid:durableId="111747648">
-    <w:abstractNumId w:val="5"/>
+  <w:num w:numId="31" w16cid:durableId="707729134">
+    <w:abstractNumId w:val="17"/>
   </w:num>
 </w:numbering>
 </file>
@@ -11877,7 +15280,6 @@
   <w:style w:type="character" w:default="1" w:styleId="DefaultParagraphFont">
     <w:name w:val="Default Paragraph Font"/>
     <w:uiPriority w:val="1"/>
-    <w:semiHidden/>
     <w:unhideWhenUsed/>
   </w:style>
   <w:style w:type="table" w:default="1" w:styleId="TableNormal">

</xml_diff>

<commit_message>
docker - intro file updated
</commit_message>
<xml_diff>
--- a/Docker/1-intro.docx
+++ b/Docker/1-intro.docx
@@ -8931,17 +8931,7 @@
           <w:sz w:val="28"/>
           <w:szCs w:val="28"/>
         </w:rPr>
-        <w:t>Workflow</w:t>
-      </w:r>
-      <w:r>
-        <w:rPr>
-          <w:rFonts w:asciiTheme="majorBidi" w:hAnsiTheme="majorBidi" w:cstheme="majorBidi"/>
-          <w:b/>
-          <w:bCs/>
-          <w:sz w:val="28"/>
-          <w:szCs w:val="28"/>
-        </w:rPr>
-        <w:t>:</w:t>
+        <w:t>Workflow:</w:t>
       </w:r>
     </w:p>
     <w:p>
@@ -9229,23 +9219,7 @@
           <w:sz w:val="28"/>
           <w:szCs w:val="28"/>
         </w:rPr>
-        <w:t>Pull image</w:t>
-      </w:r>
-      <w:r>
-        <w:rPr>
-          <w:rFonts w:asciiTheme="majorBidi" w:hAnsiTheme="majorBidi" w:cstheme="majorBidi"/>
-          <w:sz w:val="28"/>
-          <w:szCs w:val="28"/>
-        </w:rPr>
-        <w:t xml:space="preserve"> </w:t>
-      </w:r>
-      <w:r>
-        <w:rPr>
-          <w:rFonts w:asciiTheme="majorBidi" w:hAnsiTheme="majorBidi" w:cstheme="majorBidi"/>
-          <w:sz w:val="28"/>
-          <w:szCs w:val="28"/>
-        </w:rPr>
-        <w:t xml:space="preserve">→ </w:t>
+        <w:t xml:space="preserve">Pull image → </w:t>
       </w:r>
       <w:r>
         <w:rPr>
@@ -9280,23 +9254,7 @@
           <w:sz w:val="28"/>
           <w:szCs w:val="28"/>
         </w:rPr>
-        <w:t>Push image</w:t>
-      </w:r>
-      <w:r>
-        <w:rPr>
-          <w:rFonts w:asciiTheme="majorBidi" w:hAnsiTheme="majorBidi" w:cstheme="majorBidi"/>
-          <w:sz w:val="28"/>
-          <w:szCs w:val="28"/>
-        </w:rPr>
-        <w:t xml:space="preserve"> </w:t>
-      </w:r>
-      <w:r>
-        <w:rPr>
-          <w:rFonts w:asciiTheme="majorBidi" w:hAnsiTheme="majorBidi" w:cstheme="majorBidi"/>
-          <w:sz w:val="28"/>
-          <w:szCs w:val="28"/>
-        </w:rPr>
-        <w:t xml:space="preserve">→ </w:t>
+        <w:t xml:space="preserve">Push image → </w:t>
       </w:r>
       <w:r>
         <w:rPr>
@@ -9331,23 +9289,7 @@
           <w:sz w:val="28"/>
           <w:szCs w:val="28"/>
         </w:rPr>
-        <w:t>Search image</w:t>
-      </w:r>
-      <w:r>
-        <w:rPr>
-          <w:rFonts w:asciiTheme="majorBidi" w:hAnsiTheme="majorBidi" w:cstheme="majorBidi"/>
-          <w:sz w:val="28"/>
-          <w:szCs w:val="28"/>
-        </w:rPr>
-        <w:t xml:space="preserve"> </w:t>
-      </w:r>
-      <w:r>
-        <w:rPr>
-          <w:rFonts w:asciiTheme="majorBidi" w:hAnsiTheme="majorBidi" w:cstheme="majorBidi"/>
-          <w:sz w:val="28"/>
-          <w:szCs w:val="28"/>
-        </w:rPr>
-        <w:t xml:space="preserve">→ </w:t>
+        <w:t xml:space="preserve">Search image → </w:t>
       </w:r>
       <w:r>
         <w:rPr>
@@ -9771,7 +9713,15 @@
           <w:sz w:val="28"/>
           <w:szCs w:val="28"/>
         </w:rPr>
-        <w:t>--username</w:t>
+        <w:t xml:space="preserve">--username </w:t>
+      </w:r>
+      <w:r>
+        <w:rPr>
+          <w:rFonts w:asciiTheme="majorBidi" w:hAnsiTheme="majorBidi" w:cstheme="majorBidi"/>
+          <w:sz w:val="28"/>
+          <w:szCs w:val="28"/>
+        </w:rPr>
+        <w:t>(or</w:t>
       </w:r>
       <w:r>
         <w:rPr>
@@ -9783,26 +9733,6 @@
           <w:sz w:val="28"/>
           <w:szCs w:val="28"/>
         </w:rPr>
-        <w:t xml:space="preserve"> </w:t>
-      </w:r>
-      <w:r>
-        <w:rPr>
-          <w:rFonts w:asciiTheme="majorBidi" w:hAnsiTheme="majorBidi" w:cstheme="majorBidi"/>
-          <w:sz w:val="28"/>
-          <w:szCs w:val="28"/>
-        </w:rPr>
-        <w:t>(or</w:t>
-      </w:r>
-      <w:r>
-        <w:rPr>
-          <w:rFonts w:asciiTheme="majorBidi" w:hAnsiTheme="majorBidi" w:cstheme="majorBidi"/>
-          <w:b/>
-          <w:bCs/>
-          <w:i/>
-          <w:iCs/>
-          <w:sz w:val="28"/>
-          <w:szCs w:val="28"/>
-        </w:rPr>
         <w:t xml:space="preserve"> -u</w:t>
       </w:r>
       <w:r>
@@ -9811,23 +9741,7 @@
           <w:sz w:val="28"/>
           <w:szCs w:val="28"/>
         </w:rPr>
-        <w:t>)</w:t>
-      </w:r>
-      <w:r>
-        <w:rPr>
-          <w:rFonts w:asciiTheme="majorBidi" w:hAnsiTheme="majorBidi" w:cstheme="majorBidi"/>
-          <w:sz w:val="28"/>
-          <w:szCs w:val="28"/>
-        </w:rPr>
-        <w:t xml:space="preserve"> </w:t>
-      </w:r>
-      <w:r>
-        <w:rPr>
-          <w:rFonts w:asciiTheme="majorBidi" w:hAnsiTheme="majorBidi" w:cstheme="majorBidi"/>
-          <w:sz w:val="28"/>
-          <w:szCs w:val="28"/>
-        </w:rPr>
-        <w:t xml:space="preserve">→ </w:t>
+        <w:t xml:space="preserve">) → </w:t>
       </w:r>
       <w:r>
         <w:rPr>
@@ -9907,59 +9821,15 @@
           <w:sz w:val="28"/>
           <w:szCs w:val="28"/>
         </w:rPr>
-        <w:t xml:space="preserve"> </w:t>
-      </w:r>
-      <w:r>
-        <w:rPr>
-          <w:rFonts w:asciiTheme="majorBidi" w:hAnsiTheme="majorBidi" w:cstheme="majorBidi"/>
-          <w:b/>
-          <w:bCs/>
-          <w:i/>
-          <w:iCs/>
-          <w:sz w:val="28"/>
-          <w:szCs w:val="28"/>
-        </w:rPr>
-        <w:t>–</w:t>
-      </w:r>
-      <w:r>
-        <w:rPr>
-          <w:rFonts w:asciiTheme="majorBidi" w:hAnsiTheme="majorBidi" w:cstheme="majorBidi"/>
-          <w:b/>
-          <w:bCs/>
-          <w:i/>
-          <w:iCs/>
-          <w:sz w:val="28"/>
-          <w:szCs w:val="28"/>
-        </w:rPr>
-        <w:t>password</w:t>
-      </w:r>
-      <w:r>
-        <w:rPr>
-          <w:rFonts w:asciiTheme="majorBidi" w:hAnsiTheme="majorBidi" w:cstheme="majorBidi"/>
-          <w:b/>
-          <w:bCs/>
-          <w:i/>
-          <w:iCs/>
-          <w:sz w:val="28"/>
-          <w:szCs w:val="28"/>
-        </w:rPr>
-        <w:t xml:space="preserve"> </w:t>
-      </w:r>
-      <w:r>
-        <w:rPr>
-          <w:rFonts w:asciiTheme="majorBidi" w:hAnsiTheme="majorBidi" w:cstheme="majorBidi"/>
-          <w:sz w:val="28"/>
-          <w:szCs w:val="28"/>
-        </w:rPr>
-        <w:t>→</w:t>
-      </w:r>
-      <w:r>
-        <w:rPr>
-          <w:rFonts w:asciiTheme="majorBidi" w:hAnsiTheme="majorBidi" w:cstheme="majorBidi"/>
-          <w:sz w:val="28"/>
-          <w:szCs w:val="28"/>
-        </w:rPr>
-        <w:t xml:space="preserve"> </w:t>
+        <w:t xml:space="preserve"> –password </w:t>
+      </w:r>
+      <w:r>
+        <w:rPr>
+          <w:rFonts w:asciiTheme="majorBidi" w:hAnsiTheme="majorBidi" w:cstheme="majorBidi"/>
+          <w:sz w:val="28"/>
+          <w:szCs w:val="28"/>
+        </w:rPr>
+        <w:t xml:space="preserve">→ </w:t>
       </w:r>
       <w:r>
         <w:rPr>
@@ -10044,7 +9914,25 @@
           <w:sz w:val="28"/>
           <w:szCs w:val="28"/>
         </w:rPr>
-        <w:t xml:space="preserve">--password-stdin </w:t>
+        <w:t xml:space="preserve">--password-stdin - </w:t>
+      </w:r>
+      <w:r>
+        <w:rPr>
+          <w:rFonts w:asciiTheme="majorBidi" w:hAnsiTheme="majorBidi" w:cstheme="majorBidi"/>
+          <w:b/>
+          <w:bCs/>
+          <w:sz w:val="28"/>
+          <w:szCs w:val="28"/>
+        </w:rPr>
+        <w:t xml:space="preserve">secure password input </w:t>
+      </w:r>
+      <w:r>
+        <w:rPr>
+          <w:rFonts w:asciiTheme="majorBidi" w:hAnsiTheme="majorBidi" w:cstheme="majorBidi"/>
+          <w:sz w:val="28"/>
+          <w:szCs w:val="28"/>
+        </w:rPr>
+        <w:t xml:space="preserve">→ </w:t>
       </w:r>
       <w:r>
         <w:rPr>
@@ -10056,7 +9944,26 @@
           <w:sz w:val="28"/>
           <w:szCs w:val="28"/>
         </w:rPr>
-        <w:t>-</w:t>
+        <w:t>docker login -u USERNAME --password-stdin</w:t>
+      </w:r>
+    </w:p>
+    <w:p>
+      <w:pPr>
+        <w:spacing w:after="60"/>
+        <w:ind w:firstLine="360"/>
+        <w:rPr>
+          <w:rFonts w:asciiTheme="majorBidi" w:hAnsiTheme="majorBidi" w:cstheme="majorBidi"/>
+          <w:sz w:val="28"/>
+          <w:szCs w:val="28"/>
+        </w:rPr>
+      </w:pPr>
+      <w:r>
+        <w:rPr>
+          <w:rFonts w:asciiTheme="majorBidi" w:hAnsiTheme="majorBidi" w:cstheme="majorBidi"/>
+          <w:sz w:val="28"/>
+          <w:szCs w:val="28"/>
+        </w:rPr>
+        <w:t xml:space="preserve">If you do this: </w:t>
       </w:r>
       <w:r>
         <w:rPr>
@@ -10068,44 +9975,9 @@
           <w:sz w:val="28"/>
           <w:szCs w:val="28"/>
         </w:rPr>
-        <w:t xml:space="preserve"> </w:t>
-      </w:r>
-      <w:r>
-        <w:rPr>
-          <w:rFonts w:asciiTheme="majorBidi" w:hAnsiTheme="majorBidi" w:cstheme="majorBidi"/>
-          <w:b/>
-          <w:bCs/>
-          <w:sz w:val="28"/>
-          <w:szCs w:val="28"/>
-        </w:rPr>
-        <w:t>secure password input</w:t>
-      </w:r>
-      <w:r>
-        <w:rPr>
-          <w:rFonts w:asciiTheme="majorBidi" w:hAnsiTheme="majorBidi" w:cstheme="majorBidi"/>
-          <w:b/>
-          <w:bCs/>
-          <w:sz w:val="28"/>
-          <w:szCs w:val="28"/>
-        </w:rPr>
-        <w:t xml:space="preserve"> </w:t>
-      </w:r>
-      <w:r>
-        <w:rPr>
-          <w:rFonts w:asciiTheme="majorBidi" w:hAnsiTheme="majorBidi" w:cstheme="majorBidi"/>
-          <w:sz w:val="28"/>
-          <w:szCs w:val="28"/>
-        </w:rPr>
-        <w:t>→</w:t>
-      </w:r>
-      <w:r>
-        <w:rPr>
-          <w:rFonts w:asciiTheme="majorBidi" w:hAnsiTheme="majorBidi" w:cstheme="majorBidi"/>
-          <w:sz w:val="28"/>
-          <w:szCs w:val="28"/>
-        </w:rPr>
-        <w:t xml:space="preserve"> </w:t>
-      </w:r>
+        <w:t xml:space="preserve">docker login -u </w:t>
+      </w:r>
+      <w:proofErr w:type="spellStart"/>
       <w:r>
         <w:rPr>
           <w:rFonts w:asciiTheme="majorBidi" w:hAnsiTheme="majorBidi" w:cstheme="majorBidi"/>
@@ -10116,35 +9988,9 @@
           <w:sz w:val="28"/>
           <w:szCs w:val="28"/>
         </w:rPr>
-        <w:t>docker login -u USERNAME --password-stdin</w:t>
-      </w:r>
-    </w:p>
-    <w:p>
-      <w:pPr>
-        <w:spacing w:after="60"/>
-        <w:ind w:firstLine="360"/>
-        <w:rPr>
-          <w:rFonts w:asciiTheme="majorBidi" w:hAnsiTheme="majorBidi" w:cstheme="majorBidi"/>
-          <w:sz w:val="28"/>
-          <w:szCs w:val="28"/>
-        </w:rPr>
-      </w:pPr>
-      <w:r>
-        <w:rPr>
-          <w:rFonts w:asciiTheme="majorBidi" w:hAnsiTheme="majorBidi" w:cstheme="majorBidi"/>
-          <w:sz w:val="28"/>
-          <w:szCs w:val="28"/>
-        </w:rPr>
-        <w:t>If you do this:</w:t>
-      </w:r>
-      <w:r>
-        <w:rPr>
-          <w:rFonts w:asciiTheme="majorBidi" w:hAnsiTheme="majorBidi" w:cstheme="majorBidi"/>
-          <w:sz w:val="28"/>
-          <w:szCs w:val="28"/>
-        </w:rPr>
-        <w:t xml:space="preserve"> </w:t>
-      </w:r>
+        <w:t>myuser</w:t>
+      </w:r>
+      <w:proofErr w:type="spellEnd"/>
       <w:r>
         <w:rPr>
           <w:rFonts w:asciiTheme="majorBidi" w:hAnsiTheme="majorBidi" w:cstheme="majorBidi"/>
@@ -10155,7 +10001,7 @@
           <w:sz w:val="28"/>
           <w:szCs w:val="28"/>
         </w:rPr>
-        <w:t xml:space="preserve">docker login -u </w:t>
+        <w:t xml:space="preserve"> -p </w:t>
       </w:r>
       <w:proofErr w:type="spellStart"/>
       <w:r>
@@ -10168,7 +10014,7 @@
           <w:sz w:val="28"/>
           <w:szCs w:val="28"/>
         </w:rPr>
-        <w:t>myuser</w:t>
+        <w:t>mypassword</w:t>
       </w:r>
       <w:proofErr w:type="spellEnd"/>
       <w:r>
@@ -10181,32 +10027,6 @@
           <w:sz w:val="28"/>
           <w:szCs w:val="28"/>
         </w:rPr>
-        <w:t xml:space="preserve"> -p </w:t>
-      </w:r>
-      <w:proofErr w:type="spellStart"/>
-      <w:r>
-        <w:rPr>
-          <w:rFonts w:asciiTheme="majorBidi" w:hAnsiTheme="majorBidi" w:cstheme="majorBidi"/>
-          <w:b/>
-          <w:bCs/>
-          <w:i/>
-          <w:iCs/>
-          <w:sz w:val="28"/>
-          <w:szCs w:val="28"/>
-        </w:rPr>
-        <w:t>mypassword</w:t>
-      </w:r>
-      <w:proofErr w:type="spellEnd"/>
-      <w:r>
-        <w:rPr>
-          <w:rFonts w:asciiTheme="majorBidi" w:hAnsiTheme="majorBidi" w:cstheme="majorBidi"/>
-          <w:b/>
-          <w:bCs/>
-          <w:i/>
-          <w:iCs/>
-          <w:sz w:val="28"/>
-          <w:szCs w:val="28"/>
-        </w:rPr>
         <w:t xml:space="preserve"> </w:t>
       </w:r>
       <w:r>
@@ -10215,23 +10035,7 @@
           <w:sz w:val="28"/>
           <w:szCs w:val="28"/>
         </w:rPr>
-        <w:t>→</w:t>
-      </w:r>
-      <w:r>
-        <w:rPr>
-          <w:rFonts w:asciiTheme="majorBidi" w:hAnsiTheme="majorBidi" w:cstheme="majorBidi"/>
-          <w:sz w:val="28"/>
-          <w:szCs w:val="28"/>
-        </w:rPr>
-        <w:t xml:space="preserve"> </w:t>
-      </w:r>
-      <w:r>
-        <w:rPr>
-          <w:rFonts w:asciiTheme="majorBidi" w:hAnsiTheme="majorBidi" w:cstheme="majorBidi"/>
-          <w:sz w:val="28"/>
-          <w:szCs w:val="28"/>
-        </w:rPr>
-        <w:t>Password becomes visible in:</w:t>
+        <w:t>→ Password becomes visible in:</w:t>
       </w:r>
     </w:p>
     <w:p>
@@ -11313,50 +11117,28 @@
           <w:sz w:val="28"/>
           <w:szCs w:val="28"/>
         </w:rPr>
-        <w:t xml:space="preserve">docker logout </w:t>
-      </w:r>
-      <w:r>
-        <w:rPr>
-          <w:rFonts w:asciiTheme="majorBidi" w:hAnsiTheme="majorBidi" w:cstheme="majorBidi"/>
-          <w:b/>
-          <w:bCs/>
-          <w:i/>
-          <w:iCs/>
-          <w:sz w:val="28"/>
-          <w:szCs w:val="28"/>
-        </w:rPr>
-        <w:t>registry.company.com</w:t>
-      </w:r>
-    </w:p>
-    <w:p>
-      <w:pPr>
-        <w:rPr>
-          <w:rFonts w:asciiTheme="majorBidi" w:hAnsiTheme="majorBidi" w:cstheme="majorBidi"/>
-          <w:b/>
-          <w:bCs/>
-          <w:sz w:val="28"/>
-          <w:szCs w:val="28"/>
-        </w:rPr>
-      </w:pPr>
-      <w:r>
-        <w:rPr>
-          <w:rFonts w:asciiTheme="majorBidi" w:hAnsiTheme="majorBidi" w:cstheme="majorBidi"/>
-          <w:b/>
-          <w:bCs/>
-          <w:sz w:val="28"/>
-          <w:szCs w:val="28"/>
-        </w:rPr>
-        <w:t>When docker login is required</w:t>
-      </w:r>
-      <w:r>
-        <w:rPr>
-          <w:rFonts w:asciiTheme="majorBidi" w:hAnsiTheme="majorBidi" w:cstheme="majorBidi"/>
-          <w:b/>
-          <w:bCs/>
-          <w:sz w:val="28"/>
-          <w:szCs w:val="28"/>
-        </w:rPr>
-        <w:t>:</w:t>
+        <w:t>docker logout registry.company.com</w:t>
+      </w:r>
+    </w:p>
+    <w:p>
+      <w:pPr>
+        <w:rPr>
+          <w:rFonts w:asciiTheme="majorBidi" w:hAnsiTheme="majorBidi" w:cstheme="majorBidi"/>
+          <w:b/>
+          <w:bCs/>
+          <w:sz w:val="28"/>
+          <w:szCs w:val="28"/>
+        </w:rPr>
+      </w:pPr>
+      <w:r>
+        <w:rPr>
+          <w:rFonts w:asciiTheme="majorBidi" w:hAnsiTheme="majorBidi" w:cstheme="majorBidi"/>
+          <w:b/>
+          <w:bCs/>
+          <w:sz w:val="28"/>
+          <w:szCs w:val="28"/>
+        </w:rPr>
+        <w:t>When docker login is required:</w:t>
       </w:r>
     </w:p>
     <w:p>
@@ -11426,6 +11208,300 @@
           <w:szCs w:val="28"/>
         </w:rPr>
         <w:t>accessing private registries</w:t>
+      </w:r>
+    </w:p>
+    <w:p>
+      <w:pPr>
+        <w:rPr>
+          <w:rFonts w:asciiTheme="majorBidi" w:hAnsiTheme="majorBidi" w:cstheme="majorBidi"/>
+          <w:b/>
+          <w:bCs/>
+          <w:sz w:val="32"/>
+          <w:szCs w:val="32"/>
+        </w:rPr>
+      </w:pPr>
+      <w:r>
+        <w:rPr>
+          <w:rFonts w:asciiTheme="majorBidi" w:hAnsiTheme="majorBidi" w:cstheme="majorBidi"/>
+          <w:b/>
+          <w:bCs/>
+          <w:i/>
+          <w:iCs/>
+          <w:sz w:val="32"/>
+          <w:szCs w:val="32"/>
+        </w:rPr>
+        <w:t>docker pull</w:t>
+      </w:r>
+      <w:r>
+        <w:rPr>
+          <w:rFonts w:asciiTheme="majorBidi" w:hAnsiTheme="majorBidi" w:cstheme="majorBidi"/>
+          <w:b/>
+          <w:bCs/>
+          <w:sz w:val="32"/>
+          <w:szCs w:val="32"/>
+        </w:rPr>
+        <w:t xml:space="preserve"> command</w:t>
+      </w:r>
+      <w:r>
+        <w:rPr>
+          <w:rFonts w:asciiTheme="majorBidi" w:hAnsiTheme="majorBidi" w:cstheme="majorBidi"/>
+          <w:b/>
+          <w:bCs/>
+          <w:sz w:val="32"/>
+          <w:szCs w:val="32"/>
+        </w:rPr>
+        <w:t>:</w:t>
+      </w:r>
+    </w:p>
+    <w:p>
+      <w:pPr>
+        <w:rPr>
+          <w:rFonts w:asciiTheme="majorBidi" w:hAnsiTheme="majorBidi" w:cstheme="majorBidi"/>
+          <w:sz w:val="28"/>
+          <w:szCs w:val="28"/>
+        </w:rPr>
+      </w:pPr>
+      <w:r>
+        <w:rPr>
+          <w:rFonts w:asciiTheme="majorBidi" w:hAnsiTheme="majorBidi" w:cstheme="majorBidi"/>
+          <w:b/>
+          <w:bCs/>
+          <w:i/>
+          <w:iCs/>
+          <w:sz w:val="28"/>
+          <w:szCs w:val="28"/>
+        </w:rPr>
+        <w:t>docker pull nginx</w:t>
+      </w:r>
+      <w:r>
+        <w:rPr>
+          <w:rFonts w:asciiTheme="majorBidi" w:hAnsiTheme="majorBidi" w:cstheme="majorBidi"/>
+          <w:sz w:val="28"/>
+          <w:szCs w:val="28"/>
+        </w:rPr>
+        <w:t xml:space="preserve"> </w:t>
+      </w:r>
+      <w:r>
+        <w:rPr>
+          <w:rFonts w:asciiTheme="majorBidi" w:hAnsiTheme="majorBidi" w:cstheme="majorBidi"/>
+          <w:sz w:val="28"/>
+          <w:szCs w:val="28"/>
+        </w:rPr>
+        <w:t xml:space="preserve">→ </w:t>
+      </w:r>
+      <w:r>
+        <w:rPr>
+          <w:rFonts w:asciiTheme="majorBidi" w:hAnsiTheme="majorBidi" w:cstheme="majorBidi"/>
+          <w:sz w:val="28"/>
+          <w:szCs w:val="28"/>
+        </w:rPr>
+        <w:t>Downloads image from registry.</w:t>
+      </w:r>
+    </w:p>
+    <w:p>
+      <w:pPr>
+        <w:rPr>
+          <w:rFonts w:asciiTheme="majorBidi" w:hAnsiTheme="majorBidi" w:cstheme="majorBidi"/>
+          <w:sz w:val="28"/>
+          <w:szCs w:val="28"/>
+          <w:u w:val="single"/>
+        </w:rPr>
+      </w:pPr>
+      <w:r>
+        <w:rPr>
+          <w:rFonts w:asciiTheme="majorBidi" w:hAnsiTheme="majorBidi" w:cstheme="majorBidi"/>
+          <w:sz w:val="28"/>
+          <w:szCs w:val="28"/>
+          <w:u w:val="single"/>
+        </w:rPr>
+        <w:t>Important options:</w:t>
+      </w:r>
+    </w:p>
+    <w:p>
+      <w:pPr>
+        <w:pStyle w:val="ListParagraph"/>
+        <w:numPr>
+          <w:ilvl w:val="0"/>
+          <w:numId w:val="32"/>
+        </w:numPr>
+        <w:ind w:left="360"/>
+        <w:rPr>
+          <w:rFonts w:asciiTheme="majorBidi" w:hAnsiTheme="majorBidi" w:cstheme="majorBidi"/>
+          <w:sz w:val="28"/>
+          <w:szCs w:val="28"/>
+        </w:rPr>
+      </w:pPr>
+      <w:r>
+        <w:rPr>
+          <w:rFonts w:asciiTheme="majorBidi" w:hAnsiTheme="majorBidi" w:cstheme="majorBidi"/>
+          <w:b/>
+          <w:bCs/>
+          <w:i/>
+          <w:iCs/>
+          <w:sz w:val="28"/>
+          <w:szCs w:val="28"/>
+        </w:rPr>
+        <w:t>-a</w:t>
+      </w:r>
+      <w:r>
+        <w:rPr>
+          <w:rFonts w:asciiTheme="majorBidi" w:hAnsiTheme="majorBidi" w:cstheme="majorBidi"/>
+          <w:sz w:val="28"/>
+          <w:szCs w:val="28"/>
+        </w:rPr>
+        <w:t xml:space="preserve"> → pull all tags</w:t>
+      </w:r>
+      <w:r>
+        <w:rPr>
+          <w:rFonts w:asciiTheme="majorBidi" w:hAnsiTheme="majorBidi" w:cstheme="majorBidi"/>
+          <w:sz w:val="28"/>
+          <w:szCs w:val="28"/>
+        </w:rPr>
+        <w:t xml:space="preserve">, </w:t>
+      </w:r>
+      <w:r>
+        <w:rPr>
+          <w:rFonts w:asciiTheme="majorBidi" w:hAnsiTheme="majorBidi" w:cstheme="majorBidi"/>
+          <w:sz w:val="28"/>
+          <w:szCs w:val="28"/>
+        </w:rPr>
+        <w:t>Downloads all versions of nginx.</w:t>
+      </w:r>
+      <w:r>
+        <w:rPr>
+          <w:rFonts w:asciiTheme="majorBidi" w:hAnsiTheme="majorBidi" w:cstheme="majorBidi"/>
+          <w:sz w:val="28"/>
+          <w:szCs w:val="28"/>
+        </w:rPr>
+        <w:t xml:space="preserve"> </w:t>
+      </w:r>
+      <w:r>
+        <w:rPr>
+          <w:rFonts w:asciiTheme="majorBidi" w:hAnsiTheme="majorBidi" w:cstheme="majorBidi"/>
+          <w:sz w:val="28"/>
+          <w:szCs w:val="28"/>
+        </w:rPr>
+        <w:t>Without this, only latest is pulled.</w:t>
+      </w:r>
+    </w:p>
+    <w:p>
+      <w:pPr>
+        <w:pStyle w:val="ListParagraph"/>
+        <w:numPr>
+          <w:ilvl w:val="0"/>
+          <w:numId w:val="32"/>
+        </w:numPr>
+        <w:ind w:left="360"/>
+        <w:rPr>
+          <w:rFonts w:asciiTheme="majorBidi" w:hAnsiTheme="majorBidi" w:cstheme="majorBidi"/>
+          <w:sz w:val="28"/>
+          <w:szCs w:val="28"/>
+        </w:rPr>
+      </w:pPr>
+      <w:r>
+        <w:rPr>
+          <w:rFonts w:asciiTheme="majorBidi" w:hAnsiTheme="majorBidi" w:cstheme="majorBidi"/>
+          <w:b/>
+          <w:bCs/>
+          <w:i/>
+          <w:iCs/>
+          <w:sz w:val="28"/>
+          <w:szCs w:val="28"/>
+        </w:rPr>
+        <w:t>--platform</w:t>
+      </w:r>
+      <w:r>
+        <w:rPr>
+          <w:rFonts w:asciiTheme="majorBidi" w:hAnsiTheme="majorBidi" w:cstheme="majorBidi"/>
+          <w:sz w:val="28"/>
+          <w:szCs w:val="28"/>
+        </w:rPr>
+        <w:t xml:space="preserve"> → specify architecture</w:t>
+      </w:r>
+      <w:r>
+        <w:rPr>
+          <w:rFonts w:asciiTheme="majorBidi" w:hAnsiTheme="majorBidi" w:cstheme="majorBidi"/>
+          <w:sz w:val="28"/>
+          <w:szCs w:val="28"/>
+        </w:rPr>
+        <w:t xml:space="preserve">. Example: </w:t>
+      </w:r>
+      <w:r>
+        <w:rPr>
+          <w:rFonts w:asciiTheme="majorBidi" w:hAnsiTheme="majorBidi" w:cstheme="majorBidi"/>
+          <w:sz w:val="28"/>
+          <w:szCs w:val="28"/>
+        </w:rPr>
+        <w:t xml:space="preserve">docker pull --platform </w:t>
+      </w:r>
+      <w:proofErr w:type="spellStart"/>
+      <w:r>
+        <w:rPr>
+          <w:rFonts w:asciiTheme="majorBidi" w:hAnsiTheme="majorBidi" w:cstheme="majorBidi"/>
+          <w:sz w:val="28"/>
+          <w:szCs w:val="28"/>
+        </w:rPr>
+        <w:t>linux</w:t>
+      </w:r>
+      <w:proofErr w:type="spellEnd"/>
+      <w:r>
+        <w:rPr>
+          <w:rFonts w:asciiTheme="majorBidi" w:hAnsiTheme="majorBidi" w:cstheme="majorBidi"/>
+          <w:sz w:val="28"/>
+          <w:szCs w:val="28"/>
+        </w:rPr>
+        <w:t>/amd64 nginx</w:t>
+      </w:r>
+    </w:p>
+    <w:p>
+      <w:pPr>
+        <w:pStyle w:val="ListParagraph"/>
+        <w:numPr>
+          <w:ilvl w:val="0"/>
+          <w:numId w:val="32"/>
+        </w:numPr>
+        <w:ind w:left="360"/>
+        <w:rPr>
+          <w:rFonts w:asciiTheme="majorBidi" w:hAnsiTheme="majorBidi" w:cstheme="majorBidi"/>
+          <w:sz w:val="28"/>
+          <w:szCs w:val="28"/>
+        </w:rPr>
+      </w:pPr>
+      <w:r>
+        <w:rPr>
+          <w:rFonts w:asciiTheme="majorBidi" w:hAnsiTheme="majorBidi" w:cstheme="majorBidi"/>
+          <w:b/>
+          <w:bCs/>
+          <w:i/>
+          <w:iCs/>
+          <w:sz w:val="28"/>
+          <w:szCs w:val="28"/>
+        </w:rPr>
+        <w:t>--quiet (or -q)</w:t>
+      </w:r>
+      <w:r>
+        <w:rPr>
+          <w:rFonts w:asciiTheme="majorBidi" w:hAnsiTheme="majorBidi" w:cstheme="majorBidi"/>
+          <w:sz w:val="28"/>
+          <w:szCs w:val="28"/>
+        </w:rPr>
+        <w:t xml:space="preserve"> → suppress output</w:t>
+      </w:r>
+      <w:r>
+        <w:rPr>
+          <w:rFonts w:asciiTheme="majorBidi" w:hAnsiTheme="majorBidi" w:cstheme="majorBidi"/>
+          <w:sz w:val="28"/>
+          <w:szCs w:val="28"/>
+        </w:rPr>
+        <w:t xml:space="preserve">. </w:t>
+      </w:r>
+      <w:r>
+        <w:rPr>
+          <w:rFonts w:asciiTheme="majorBidi" w:hAnsiTheme="majorBidi" w:cstheme="majorBidi"/>
+          <w:sz w:val="28"/>
+          <w:szCs w:val="28"/>
+        </w:rPr>
+        <w:t>Shows only image ID.</w:t>
       </w:r>
     </w:p>
     <w:sectPr>
@@ -12006,6 +12082,119 @@
     </w:lvl>
   </w:abstractNum>
   <w:abstractNum w:abstractNumId="5" w15:restartNumberingAfterBreak="0">
+    <w:nsid w:val="15E24047"/>
+    <w:multiLevelType w:val="hybridMultilevel"/>
+    <w:tmpl w:val="35682B32"/>
+    <w:lvl w:ilvl="0" w:tplc="04090001">
+      <w:start w:val="1"/>
+      <w:numFmt w:val="bullet"/>
+      <w:lvlText w:val=""/>
+      <w:lvlJc w:val="left"/>
+      <w:pPr>
+        <w:ind w:left="720" w:hanging="360"/>
+      </w:pPr>
+      <w:rPr>
+        <w:rFonts w:ascii="Symbol" w:hAnsi="Symbol" w:hint="default"/>
+      </w:rPr>
+    </w:lvl>
+    <w:lvl w:ilvl="1" w:tplc="04090003" w:tentative="1">
+      <w:start w:val="1"/>
+      <w:numFmt w:val="bullet"/>
+      <w:lvlText w:val="o"/>
+      <w:lvlJc w:val="left"/>
+      <w:pPr>
+        <w:ind w:left="1440" w:hanging="360"/>
+      </w:pPr>
+      <w:rPr>
+        <w:rFonts w:ascii="Courier New" w:hAnsi="Courier New" w:cs="Courier New" w:hint="default"/>
+      </w:rPr>
+    </w:lvl>
+    <w:lvl w:ilvl="2" w:tplc="04090005" w:tentative="1">
+      <w:start w:val="1"/>
+      <w:numFmt w:val="bullet"/>
+      <w:lvlText w:val=""/>
+      <w:lvlJc w:val="left"/>
+      <w:pPr>
+        <w:ind w:left="2160" w:hanging="360"/>
+      </w:pPr>
+      <w:rPr>
+        <w:rFonts w:ascii="Wingdings" w:hAnsi="Wingdings" w:hint="default"/>
+      </w:rPr>
+    </w:lvl>
+    <w:lvl w:ilvl="3" w:tplc="04090001" w:tentative="1">
+      <w:start w:val="1"/>
+      <w:numFmt w:val="bullet"/>
+      <w:lvlText w:val=""/>
+      <w:lvlJc w:val="left"/>
+      <w:pPr>
+        <w:ind w:left="2880" w:hanging="360"/>
+      </w:pPr>
+      <w:rPr>
+        <w:rFonts w:ascii="Symbol" w:hAnsi="Symbol" w:hint="default"/>
+      </w:rPr>
+    </w:lvl>
+    <w:lvl w:ilvl="4" w:tplc="04090003" w:tentative="1">
+      <w:start w:val="1"/>
+      <w:numFmt w:val="bullet"/>
+      <w:lvlText w:val="o"/>
+      <w:lvlJc w:val="left"/>
+      <w:pPr>
+        <w:ind w:left="3600" w:hanging="360"/>
+      </w:pPr>
+      <w:rPr>
+        <w:rFonts w:ascii="Courier New" w:hAnsi="Courier New" w:cs="Courier New" w:hint="default"/>
+      </w:rPr>
+    </w:lvl>
+    <w:lvl w:ilvl="5" w:tplc="04090005" w:tentative="1">
+      <w:start w:val="1"/>
+      <w:numFmt w:val="bullet"/>
+      <w:lvlText w:val=""/>
+      <w:lvlJc w:val="left"/>
+      <w:pPr>
+        <w:ind w:left="4320" w:hanging="360"/>
+      </w:pPr>
+      <w:rPr>
+        <w:rFonts w:ascii="Wingdings" w:hAnsi="Wingdings" w:hint="default"/>
+      </w:rPr>
+    </w:lvl>
+    <w:lvl w:ilvl="6" w:tplc="04090001" w:tentative="1">
+      <w:start w:val="1"/>
+      <w:numFmt w:val="bullet"/>
+      <w:lvlText w:val=""/>
+      <w:lvlJc w:val="left"/>
+      <w:pPr>
+        <w:ind w:left="5040" w:hanging="360"/>
+      </w:pPr>
+      <w:rPr>
+        <w:rFonts w:ascii="Symbol" w:hAnsi="Symbol" w:hint="default"/>
+      </w:rPr>
+    </w:lvl>
+    <w:lvl w:ilvl="7" w:tplc="04090003" w:tentative="1">
+      <w:start w:val="1"/>
+      <w:numFmt w:val="bullet"/>
+      <w:lvlText w:val="o"/>
+      <w:lvlJc w:val="left"/>
+      <w:pPr>
+        <w:ind w:left="5760" w:hanging="360"/>
+      </w:pPr>
+      <w:rPr>
+        <w:rFonts w:ascii="Courier New" w:hAnsi="Courier New" w:cs="Courier New" w:hint="default"/>
+      </w:rPr>
+    </w:lvl>
+    <w:lvl w:ilvl="8" w:tplc="04090005" w:tentative="1">
+      <w:start w:val="1"/>
+      <w:numFmt w:val="bullet"/>
+      <w:lvlText w:val=""/>
+      <w:lvlJc w:val="left"/>
+      <w:pPr>
+        <w:ind w:left="6480" w:hanging="360"/>
+      </w:pPr>
+      <w:rPr>
+        <w:rFonts w:ascii="Wingdings" w:hAnsi="Wingdings" w:hint="default"/>
+      </w:rPr>
+    </w:lvl>
+  </w:abstractNum>
+  <w:abstractNum w:abstractNumId="6" w15:restartNumberingAfterBreak="0">
     <w:nsid w:val="20DB35F2"/>
     <w:multiLevelType w:val="hybridMultilevel"/>
     <w:tmpl w:val="65B0A94E"/>
@@ -12118,7 +12307,7 @@
       </w:rPr>
     </w:lvl>
   </w:abstractNum>
-  <w:abstractNum w:abstractNumId="6" w15:restartNumberingAfterBreak="0">
+  <w:abstractNum w:abstractNumId="7" w15:restartNumberingAfterBreak="0">
     <w:nsid w:val="272C0C0F"/>
     <w:multiLevelType w:val="hybridMultilevel"/>
     <w:tmpl w:val="7A1288A8"/>
@@ -12231,7 +12420,7 @@
       </w:rPr>
     </w:lvl>
   </w:abstractNum>
-  <w:abstractNum w:abstractNumId="7" w15:restartNumberingAfterBreak="0">
+  <w:abstractNum w:abstractNumId="8" w15:restartNumberingAfterBreak="0">
     <w:nsid w:val="28A85DAF"/>
     <w:multiLevelType w:val="hybridMultilevel"/>
     <w:tmpl w:val="0F9A02D0"/>
@@ -12344,7 +12533,7 @@
       </w:rPr>
     </w:lvl>
   </w:abstractNum>
-  <w:abstractNum w:abstractNumId="8" w15:restartNumberingAfterBreak="0">
+  <w:abstractNum w:abstractNumId="9" w15:restartNumberingAfterBreak="0">
     <w:nsid w:val="2DFA11A1"/>
     <w:multiLevelType w:val="hybridMultilevel"/>
     <w:tmpl w:val="F17E2F96"/>
@@ -12430,7 +12619,7 @@
       </w:pPr>
     </w:lvl>
   </w:abstractNum>
-  <w:abstractNum w:abstractNumId="9" w15:restartNumberingAfterBreak="0">
+  <w:abstractNum w:abstractNumId="10" w15:restartNumberingAfterBreak="0">
     <w:nsid w:val="309B7167"/>
     <w:multiLevelType w:val="hybridMultilevel"/>
     <w:tmpl w:val="ABF0C564"/>
@@ -12543,7 +12732,7 @@
       </w:rPr>
     </w:lvl>
   </w:abstractNum>
-  <w:abstractNum w:abstractNumId="10" w15:restartNumberingAfterBreak="0">
+  <w:abstractNum w:abstractNumId="11" w15:restartNumberingAfterBreak="0">
     <w:nsid w:val="31FC47CA"/>
     <w:multiLevelType w:val="hybridMultilevel"/>
     <w:tmpl w:val="BFB6220C"/>
@@ -12656,7 +12845,7 @@
       </w:rPr>
     </w:lvl>
   </w:abstractNum>
-  <w:abstractNum w:abstractNumId="11" w15:restartNumberingAfterBreak="0">
+  <w:abstractNum w:abstractNumId="12" w15:restartNumberingAfterBreak="0">
     <w:nsid w:val="33185274"/>
     <w:multiLevelType w:val="hybridMultilevel"/>
     <w:tmpl w:val="09428D68"/>
@@ -12742,7 +12931,7 @@
       </w:pPr>
     </w:lvl>
   </w:abstractNum>
-  <w:abstractNum w:abstractNumId="12" w15:restartNumberingAfterBreak="0">
+  <w:abstractNum w:abstractNumId="13" w15:restartNumberingAfterBreak="0">
     <w:nsid w:val="336263D1"/>
     <w:multiLevelType w:val="hybridMultilevel"/>
     <w:tmpl w:val="3D10F2F4"/>
@@ -12855,7 +13044,7 @@
       </w:rPr>
     </w:lvl>
   </w:abstractNum>
-  <w:abstractNum w:abstractNumId="13" w15:restartNumberingAfterBreak="0">
+  <w:abstractNum w:abstractNumId="14" w15:restartNumberingAfterBreak="0">
     <w:nsid w:val="368E2E9F"/>
     <w:multiLevelType w:val="hybridMultilevel"/>
     <w:tmpl w:val="83D61942"/>
@@ -12968,7 +13157,7 @@
       </w:rPr>
     </w:lvl>
   </w:abstractNum>
-  <w:abstractNum w:abstractNumId="14" w15:restartNumberingAfterBreak="0">
+  <w:abstractNum w:abstractNumId="15" w15:restartNumberingAfterBreak="0">
     <w:nsid w:val="373770B8"/>
     <w:multiLevelType w:val="hybridMultilevel"/>
     <w:tmpl w:val="B7ACF91C"/>
@@ -13081,7 +13270,7 @@
       </w:rPr>
     </w:lvl>
   </w:abstractNum>
-  <w:abstractNum w:abstractNumId="15" w15:restartNumberingAfterBreak="0">
+  <w:abstractNum w:abstractNumId="16" w15:restartNumberingAfterBreak="0">
     <w:nsid w:val="3A8D0058"/>
     <w:multiLevelType w:val="hybridMultilevel"/>
     <w:tmpl w:val="1FB4906C"/>
@@ -13194,7 +13383,7 @@
       </w:rPr>
     </w:lvl>
   </w:abstractNum>
-  <w:abstractNum w:abstractNumId="16" w15:restartNumberingAfterBreak="0">
+  <w:abstractNum w:abstractNumId="17" w15:restartNumberingAfterBreak="0">
     <w:nsid w:val="3B381738"/>
     <w:multiLevelType w:val="hybridMultilevel"/>
     <w:tmpl w:val="440A9622"/>
@@ -13307,7 +13496,7 @@
       </w:rPr>
     </w:lvl>
   </w:abstractNum>
-  <w:abstractNum w:abstractNumId="17" w15:restartNumberingAfterBreak="0">
+  <w:abstractNum w:abstractNumId="18" w15:restartNumberingAfterBreak="0">
     <w:nsid w:val="3C0D0DD7"/>
     <w:multiLevelType w:val="hybridMultilevel"/>
     <w:tmpl w:val="DFB491C6"/>
@@ -13420,7 +13609,7 @@
       </w:rPr>
     </w:lvl>
   </w:abstractNum>
-  <w:abstractNum w:abstractNumId="18" w15:restartNumberingAfterBreak="0">
+  <w:abstractNum w:abstractNumId="19" w15:restartNumberingAfterBreak="0">
     <w:nsid w:val="43F422CA"/>
     <w:multiLevelType w:val="hybridMultilevel"/>
     <w:tmpl w:val="2CFADC8C"/>
@@ -13506,7 +13695,7 @@
       </w:pPr>
     </w:lvl>
   </w:abstractNum>
-  <w:abstractNum w:abstractNumId="19" w15:restartNumberingAfterBreak="0">
+  <w:abstractNum w:abstractNumId="20" w15:restartNumberingAfterBreak="0">
     <w:nsid w:val="54F33977"/>
     <w:multiLevelType w:val="hybridMultilevel"/>
     <w:tmpl w:val="966C433E"/>
@@ -13592,7 +13781,7 @@
       </w:pPr>
     </w:lvl>
   </w:abstractNum>
-  <w:abstractNum w:abstractNumId="20" w15:restartNumberingAfterBreak="0">
+  <w:abstractNum w:abstractNumId="21" w15:restartNumberingAfterBreak="0">
     <w:nsid w:val="571A467D"/>
     <w:multiLevelType w:val="hybridMultilevel"/>
     <w:tmpl w:val="7584BC96"/>
@@ -13705,7 +13894,7 @@
       </w:rPr>
     </w:lvl>
   </w:abstractNum>
-  <w:abstractNum w:abstractNumId="21" w15:restartNumberingAfterBreak="0">
+  <w:abstractNum w:abstractNumId="22" w15:restartNumberingAfterBreak="0">
     <w:nsid w:val="59B12A19"/>
     <w:multiLevelType w:val="hybridMultilevel"/>
     <w:tmpl w:val="CD10608C"/>
@@ -13817,7 +14006,7 @@
       </w:rPr>
     </w:lvl>
   </w:abstractNum>
-  <w:abstractNum w:abstractNumId="22" w15:restartNumberingAfterBreak="0">
+  <w:abstractNum w:abstractNumId="23" w15:restartNumberingAfterBreak="0">
     <w:nsid w:val="63E3498C"/>
     <w:multiLevelType w:val="hybridMultilevel"/>
     <w:tmpl w:val="91248412"/>
@@ -13930,7 +14119,7 @@
       </w:rPr>
     </w:lvl>
   </w:abstractNum>
-  <w:abstractNum w:abstractNumId="23" w15:restartNumberingAfterBreak="0">
+  <w:abstractNum w:abstractNumId="24" w15:restartNumberingAfterBreak="0">
     <w:nsid w:val="64916ABA"/>
     <w:multiLevelType w:val="hybridMultilevel"/>
     <w:tmpl w:val="3B082090"/>
@@ -14043,7 +14232,7 @@
       </w:rPr>
     </w:lvl>
   </w:abstractNum>
-  <w:abstractNum w:abstractNumId="24" w15:restartNumberingAfterBreak="0">
+  <w:abstractNum w:abstractNumId="25" w15:restartNumberingAfterBreak="0">
     <w:nsid w:val="66227823"/>
     <w:multiLevelType w:val="hybridMultilevel"/>
     <w:tmpl w:val="50486F6A"/>
@@ -14156,7 +14345,7 @@
       </w:rPr>
     </w:lvl>
   </w:abstractNum>
-  <w:abstractNum w:abstractNumId="25" w15:restartNumberingAfterBreak="0">
+  <w:abstractNum w:abstractNumId="26" w15:restartNumberingAfterBreak="0">
     <w:nsid w:val="701E0653"/>
     <w:multiLevelType w:val="hybridMultilevel"/>
     <w:tmpl w:val="05F2969A"/>
@@ -14242,7 +14431,7 @@
       </w:pPr>
     </w:lvl>
   </w:abstractNum>
-  <w:abstractNum w:abstractNumId="26" w15:restartNumberingAfterBreak="0">
+  <w:abstractNum w:abstractNumId="27" w15:restartNumberingAfterBreak="0">
     <w:nsid w:val="732233C2"/>
     <w:multiLevelType w:val="hybridMultilevel"/>
     <w:tmpl w:val="9062A41A"/>
@@ -14355,7 +14544,7 @@
       </w:rPr>
     </w:lvl>
   </w:abstractNum>
-  <w:abstractNum w:abstractNumId="27" w15:restartNumberingAfterBreak="0">
+  <w:abstractNum w:abstractNumId="28" w15:restartNumberingAfterBreak="0">
     <w:nsid w:val="77B4035D"/>
     <w:multiLevelType w:val="hybridMultilevel"/>
     <w:tmpl w:val="68E216B4"/>
@@ -14441,7 +14630,7 @@
       </w:pPr>
     </w:lvl>
   </w:abstractNum>
-  <w:abstractNum w:abstractNumId="28" w15:restartNumberingAfterBreak="0">
+  <w:abstractNum w:abstractNumId="29" w15:restartNumberingAfterBreak="0">
     <w:nsid w:val="78F94A8F"/>
     <w:multiLevelType w:val="hybridMultilevel"/>
     <w:tmpl w:val="B8F89FDC"/>
@@ -14554,7 +14743,7 @@
       </w:rPr>
     </w:lvl>
   </w:abstractNum>
-  <w:abstractNum w:abstractNumId="29" w15:restartNumberingAfterBreak="0">
+  <w:abstractNum w:abstractNumId="30" w15:restartNumberingAfterBreak="0">
     <w:nsid w:val="79784E03"/>
     <w:multiLevelType w:val="hybridMultilevel"/>
     <w:tmpl w:val="2716CF40"/>
@@ -14667,7 +14856,7 @@
       </w:rPr>
     </w:lvl>
   </w:abstractNum>
-  <w:abstractNum w:abstractNumId="30" w15:restartNumberingAfterBreak="0">
+  <w:abstractNum w:abstractNumId="31" w15:restartNumberingAfterBreak="0">
     <w:nsid w:val="7A7116E5"/>
     <w:multiLevelType w:val="hybridMultilevel"/>
     <w:tmpl w:val="E648DB86"/>
@@ -14781,97 +14970,100 @@
     </w:lvl>
   </w:abstractNum>
   <w:num w:numId="1" w16cid:durableId="913246632">
-    <w:abstractNumId w:val="10"/>
+    <w:abstractNumId w:val="11"/>
   </w:num>
   <w:num w:numId="2" w16cid:durableId="335305270">
-    <w:abstractNumId w:val="5"/>
+    <w:abstractNumId w:val="6"/>
   </w:num>
   <w:num w:numId="3" w16cid:durableId="898594616">
-    <w:abstractNumId w:val="25"/>
+    <w:abstractNumId w:val="26"/>
   </w:num>
   <w:num w:numId="4" w16cid:durableId="2000502123">
-    <w:abstractNumId w:val="22"/>
+    <w:abstractNumId w:val="23"/>
   </w:num>
   <w:num w:numId="5" w16cid:durableId="1414202078">
-    <w:abstractNumId w:val="11"/>
+    <w:abstractNumId w:val="12"/>
   </w:num>
   <w:num w:numId="6" w16cid:durableId="1205556374">
-    <w:abstractNumId w:val="18"/>
+    <w:abstractNumId w:val="19"/>
   </w:num>
   <w:num w:numId="7" w16cid:durableId="1800566365">
     <w:abstractNumId w:val="3"/>
   </w:num>
   <w:num w:numId="8" w16cid:durableId="703142804">
-    <w:abstractNumId w:val="8"/>
+    <w:abstractNumId w:val="9"/>
   </w:num>
   <w:num w:numId="9" w16cid:durableId="402610314">
-    <w:abstractNumId w:val="24"/>
+    <w:abstractNumId w:val="25"/>
   </w:num>
   <w:num w:numId="10" w16cid:durableId="1790272338">
+    <w:abstractNumId w:val="16"/>
+  </w:num>
+  <w:num w:numId="11" w16cid:durableId="1288270029">
+    <w:abstractNumId w:val="13"/>
+  </w:num>
+  <w:num w:numId="12" w16cid:durableId="525102592">
     <w:abstractNumId w:val="15"/>
   </w:num>
-  <w:num w:numId="11" w16cid:durableId="1288270029">
-    <w:abstractNumId w:val="12"/>
-  </w:num>
-  <w:num w:numId="12" w16cid:durableId="525102592">
-    <w:abstractNumId w:val="14"/>
-  </w:num>
   <w:num w:numId="13" w16cid:durableId="93743969">
-    <w:abstractNumId w:val="16"/>
+    <w:abstractNumId w:val="17"/>
   </w:num>
   <w:num w:numId="14" w16cid:durableId="1196505612">
-    <w:abstractNumId w:val="19"/>
+    <w:abstractNumId w:val="20"/>
   </w:num>
   <w:num w:numId="15" w16cid:durableId="982929645">
-    <w:abstractNumId w:val="20"/>
+    <w:abstractNumId w:val="21"/>
   </w:num>
   <w:num w:numId="16" w16cid:durableId="592058229">
     <w:abstractNumId w:val="4"/>
   </w:num>
   <w:num w:numId="17" w16cid:durableId="309359786">
-    <w:abstractNumId w:val="30"/>
+    <w:abstractNumId w:val="31"/>
   </w:num>
   <w:num w:numId="18" w16cid:durableId="1726365720">
     <w:abstractNumId w:val="0"/>
   </w:num>
   <w:num w:numId="19" w16cid:durableId="1423455648">
-    <w:abstractNumId w:val="7"/>
+    <w:abstractNumId w:val="8"/>
   </w:num>
   <w:num w:numId="20" w16cid:durableId="838614540">
     <w:abstractNumId w:val="1"/>
   </w:num>
   <w:num w:numId="21" w16cid:durableId="1981377098">
+    <w:abstractNumId w:val="29"/>
+  </w:num>
+  <w:num w:numId="22" w16cid:durableId="716465704">
     <w:abstractNumId w:val="28"/>
   </w:num>
-  <w:num w:numId="22" w16cid:durableId="716465704">
+  <w:num w:numId="23" w16cid:durableId="1341852671">
+    <w:abstractNumId w:val="30"/>
+  </w:num>
+  <w:num w:numId="24" w16cid:durableId="111747648">
+    <w:abstractNumId w:val="7"/>
+  </w:num>
+  <w:num w:numId="25" w16cid:durableId="1347367821">
     <w:abstractNumId w:val="27"/>
   </w:num>
-  <w:num w:numId="23" w16cid:durableId="1341852671">
-    <w:abstractNumId w:val="29"/>
-  </w:num>
-  <w:num w:numId="24" w16cid:durableId="111747648">
-    <w:abstractNumId w:val="6"/>
-  </w:num>
-  <w:num w:numId="25" w16cid:durableId="1347367821">
-    <w:abstractNumId w:val="26"/>
-  </w:num>
   <w:num w:numId="26" w16cid:durableId="725421271">
-    <w:abstractNumId w:val="13"/>
+    <w:abstractNumId w:val="14"/>
   </w:num>
   <w:num w:numId="27" w16cid:durableId="889534870">
-    <w:abstractNumId w:val="23"/>
+    <w:abstractNumId w:val="24"/>
   </w:num>
   <w:num w:numId="28" w16cid:durableId="1806310289">
-    <w:abstractNumId w:val="9"/>
+    <w:abstractNumId w:val="10"/>
   </w:num>
   <w:num w:numId="29" w16cid:durableId="326641414">
-    <w:abstractNumId w:val="21"/>
+    <w:abstractNumId w:val="22"/>
   </w:num>
   <w:num w:numId="30" w16cid:durableId="780222558">
     <w:abstractNumId w:val="2"/>
   </w:num>
   <w:num w:numId="31" w16cid:durableId="707729134">
-    <w:abstractNumId w:val="17"/>
+    <w:abstractNumId w:val="18"/>
+  </w:num>
+  <w:num w:numId="32" w16cid:durableId="310983413">
+    <w:abstractNumId w:val="5"/>
   </w:num>
 </w:numbering>
 </file>
@@ -15280,6 +15472,7 @@
   <w:style w:type="character" w:default="1" w:styleId="DefaultParagraphFont">
     <w:name w:val="Default Paragraph Font"/>
     <w:uiPriority w:val="1"/>
+    <w:semiHidden/>
     <w:unhideWhenUsed/>
   </w:style>
   <w:style w:type="table" w:default="1" w:styleId="TableNormal">

</xml_diff>